<commit_message>
Algebra 1 - Chapter 11: Sequences - 11.1 Types of Sequences - Check Your Understanding of Section 11.1 - A. Multiple-Choice
</commit_message>
<xml_diff>
--- a/Algebra-1/ch11/Albebra 1 - Chapter 11.docx
+++ b/Algebra-1/ch11/Albebra 1 - Chapter 11.docx
@@ -560,16 +560,7 @@
           <w:rPr>
             <w:rFonts w:ascii="Cambria Math" w:eastAsiaTheme="minorEastAsia" w:hAnsi="Cambria Math"/>
           </w:rPr>
-          <m:t>48</m:t>
-        </m:r>
-        <m:r>
-          <m:rPr>
-            <m:sty m:val="p"/>
-          </m:rPr>
-          <w:rPr>
-            <w:rFonts w:ascii="Cambria Math" w:eastAsiaTheme="minorEastAsia" w:hAnsi="Cambria Math"/>
-          </w:rPr>
-          <m:t>∙</m:t>
+          <m:t>48∙</m:t>
         </m:r>
         <m:r>
           <m:rPr>
@@ -587,6 +578,603 @@
         </w:rPr>
         <w:t>. Since each term is larger than the previous term, this is an increasing geometric sequence. A sequence like 160, 80, 40, 20, … is a decreasing geometric sequence, since each term is ½ the previous term.</w:t>
       </w:r>
+    </w:p>
+    <w:p>
+      <w:pPr>
+        <w:pStyle w:val="Heading3"/>
+        <w:rPr>
+          <w:rFonts w:eastAsiaTheme="minorEastAsia"/>
+        </w:rPr>
+      </w:pPr>
+      <w:r>
+        <w:rPr>
+          <w:rFonts w:eastAsiaTheme="minorEastAsia"/>
+        </w:rPr>
+        <w:t>Check Your Understanding of Section 11.1</w:t>
+      </w:r>
+    </w:p>
+    <w:p>
+      <w:pPr>
+        <w:pStyle w:val="ListParagraph"/>
+        <w:numPr>
+          <w:ilvl w:val="0"/>
+          <w:numId w:val="75"/>
+        </w:numPr>
+        <w:rPr>
+          <w:rFonts w:eastAsiaTheme="minorEastAsia"/>
+        </w:rPr>
+      </w:pPr>
+      <w:r>
+        <w:rPr>
+          <w:rFonts w:eastAsiaTheme="minorEastAsia"/>
+        </w:rPr>
+        <w:t>Multiple-Choice</w:t>
+      </w:r>
+    </w:p>
+    <w:p>
+      <w:pPr>
+        <w:pStyle w:val="ListParagraph"/>
+        <w:numPr>
+          <w:ilvl w:val="0"/>
+          <w:numId w:val="76"/>
+        </w:numPr>
+        <w:rPr>
+          <w:rFonts w:eastAsiaTheme="minorEastAsia"/>
+        </w:rPr>
+      </w:pPr>
+      <w:r>
+        <w:rPr>
+          <w:rFonts w:eastAsiaTheme="minorEastAsia"/>
+        </w:rPr>
+        <w:t xml:space="preserve">In the sequence </w:t>
+      </w:r>
+      <m:oMath>
+        <m:r>
+          <w:rPr>
+            <w:rFonts w:ascii="Cambria Math" w:eastAsiaTheme="minorEastAsia" w:hAnsi="Cambria Math"/>
+          </w:rPr>
+          <m:t>a=1, 3, 6, 10, 15, …</m:t>
+        </m:r>
+      </m:oMath>
+      <w:r>
+        <w:rPr>
+          <w:rFonts w:eastAsiaTheme="minorEastAsia"/>
+        </w:rPr>
+        <w:t xml:space="preserve">, what is the value of </w:t>
+      </w:r>
+      <m:oMath>
+        <m:sSub>
+          <m:sSubPr>
+            <m:ctrlPr>
+              <w:rPr>
+                <w:rFonts w:ascii="Cambria Math" w:eastAsiaTheme="minorEastAsia" w:hAnsi="Cambria Math"/>
+                <w:i/>
+              </w:rPr>
+            </m:ctrlPr>
+          </m:sSubPr>
+          <m:e>
+            <m:r>
+              <w:rPr>
+                <w:rFonts w:ascii="Cambria Math" w:eastAsiaTheme="minorEastAsia" w:hAnsi="Cambria Math"/>
+              </w:rPr>
+              <m:t>a</m:t>
+            </m:r>
+          </m:e>
+          <m:sub>
+            <m:r>
+              <w:rPr>
+                <w:rFonts w:ascii="Cambria Math" w:eastAsiaTheme="minorEastAsia" w:hAnsi="Cambria Math"/>
+              </w:rPr>
+              <m:t>2</m:t>
+            </m:r>
+          </m:sub>
+        </m:sSub>
+      </m:oMath>
+      <w:r>
+        <w:rPr>
+          <w:rFonts w:eastAsiaTheme="minorEastAsia"/>
+        </w:rPr>
+        <w:t>?</w:t>
+      </w:r>
+      <w:r>
+        <w:rPr>
+          <w:rFonts w:eastAsiaTheme="minorEastAsia"/>
+        </w:rPr>
+        <w:br/>
+        <w:t>(2) 3</w:t>
+      </w:r>
+    </w:p>
+    <w:p>
+      <w:pPr>
+        <w:pStyle w:val="ListParagraph"/>
+        <w:numPr>
+          <w:ilvl w:val="0"/>
+          <w:numId w:val="76"/>
+        </w:numPr>
+        <w:rPr>
+          <w:rFonts w:eastAsiaTheme="minorEastAsia"/>
+        </w:rPr>
+      </w:pPr>
+      <w:r>
+        <w:rPr>
+          <w:rFonts w:eastAsiaTheme="minorEastAsia"/>
+        </w:rPr>
+        <w:t xml:space="preserve">What type of sequence is 3, 7, 11, 15, </w:t>
+      </w:r>
+      <w:proofErr w:type="gramStart"/>
+      <w:r>
+        <w:rPr>
+          <w:rFonts w:eastAsiaTheme="minorEastAsia"/>
+        </w:rPr>
+        <w:t>… ?</w:t>
+      </w:r>
+      <w:proofErr w:type="gramEnd"/>
+      <w:r>
+        <w:rPr>
+          <w:rFonts w:eastAsiaTheme="minorEastAsia"/>
+        </w:rPr>
+        <w:br/>
+        <w:t>(1) Increasing arithmetic</w:t>
+      </w:r>
+    </w:p>
+    <w:p>
+      <w:pPr>
+        <w:pStyle w:val="ListParagraph"/>
+        <w:numPr>
+          <w:ilvl w:val="0"/>
+          <w:numId w:val="76"/>
+        </w:numPr>
+        <w:rPr>
+          <w:rFonts w:eastAsiaTheme="minorEastAsia"/>
+        </w:rPr>
+      </w:pPr>
+      <w:r>
+        <w:rPr>
+          <w:rFonts w:eastAsiaTheme="minorEastAsia"/>
+        </w:rPr>
+        <w:t xml:space="preserve">What type of sequence is 25, 18, 11, 4, </w:t>
+      </w:r>
+      <w:proofErr w:type="gramStart"/>
+      <w:r>
+        <w:rPr>
+          <w:rFonts w:eastAsiaTheme="minorEastAsia"/>
+        </w:rPr>
+        <w:t>… ?</w:t>
+      </w:r>
+      <w:proofErr w:type="gramEnd"/>
+      <w:r>
+        <w:rPr>
+          <w:rFonts w:eastAsiaTheme="minorEastAsia"/>
+        </w:rPr>
+        <w:br/>
+        <w:t>(2) Decreasing arithmetic</w:t>
+      </w:r>
+    </w:p>
+    <w:p>
+      <w:pPr>
+        <w:pStyle w:val="ListParagraph"/>
+        <w:numPr>
+          <w:ilvl w:val="0"/>
+          <w:numId w:val="76"/>
+        </w:numPr>
+        <w:rPr>
+          <w:rFonts w:eastAsiaTheme="minorEastAsia"/>
+        </w:rPr>
+      </w:pPr>
+      <w:r>
+        <w:rPr>
+          <w:rFonts w:eastAsiaTheme="minorEastAsia"/>
+        </w:rPr>
+        <w:t>What type of sequence is 4, 8, 16, 32, …. ?</w:t>
+      </w:r>
+      <w:r>
+        <w:rPr>
+          <w:rFonts w:eastAsiaTheme="minorEastAsia"/>
+        </w:rPr>
+        <w:br/>
+        <w:t>(3) Increasing geometric</w:t>
+      </w:r>
+    </w:p>
+    <w:p>
+      <w:pPr>
+        <w:pStyle w:val="ListParagraph"/>
+        <w:numPr>
+          <w:ilvl w:val="0"/>
+          <w:numId w:val="76"/>
+        </w:numPr>
+        <w:rPr>
+          <w:rFonts w:eastAsiaTheme="minorEastAsia"/>
+        </w:rPr>
+      </w:pPr>
+      <w:r>
+        <w:rPr>
+          <w:rFonts w:eastAsiaTheme="minorEastAsia"/>
+        </w:rPr>
+        <w:t xml:space="preserve">What type of sequence is 1215, 405, 135, 45, </w:t>
+      </w:r>
+      <w:proofErr w:type="gramStart"/>
+      <w:r>
+        <w:rPr>
+          <w:rFonts w:eastAsiaTheme="minorEastAsia"/>
+        </w:rPr>
+        <w:t>… ?</w:t>
+      </w:r>
+      <w:proofErr w:type="gramEnd"/>
+      <w:r>
+        <w:rPr>
+          <w:rFonts w:eastAsiaTheme="minorEastAsia"/>
+        </w:rPr>
+        <w:br/>
+        <w:t>(4) Decreasing geometric</w:t>
+      </w:r>
+    </w:p>
+    <w:p>
+      <w:pPr>
+        <w:pStyle w:val="ListParagraph"/>
+        <w:numPr>
+          <w:ilvl w:val="0"/>
+          <w:numId w:val="76"/>
+        </w:numPr>
+        <w:rPr>
+          <w:rFonts w:eastAsiaTheme="minorEastAsia"/>
+        </w:rPr>
+      </w:pPr>
+      <w:r>
+        <w:rPr>
+          <w:rFonts w:eastAsiaTheme="minorEastAsia"/>
+        </w:rPr>
+        <w:t>What is the next number in the sequence 8, 13, 18, 23?</w:t>
+      </w:r>
+      <w:r>
+        <w:rPr>
+          <w:rFonts w:eastAsiaTheme="minorEastAsia"/>
+        </w:rPr>
+        <w:br/>
+        <w:t>(3) 28</w:t>
+      </w:r>
+    </w:p>
+    <w:p>
+      <w:pPr>
+        <w:pStyle w:val="ListParagraph"/>
+        <w:numPr>
+          <w:ilvl w:val="0"/>
+          <w:numId w:val="76"/>
+        </w:numPr>
+        <w:rPr>
+          <w:rFonts w:eastAsiaTheme="minorEastAsia"/>
+        </w:rPr>
+      </w:pPr>
+      <w:r>
+        <w:rPr>
+          <w:rFonts w:eastAsiaTheme="minorEastAsia"/>
+        </w:rPr>
+        <w:t>What is the next number in the sequence 14, 6, -2, -10?</w:t>
+      </w:r>
+      <w:r>
+        <w:rPr>
+          <w:rFonts w:eastAsiaTheme="minorEastAsia"/>
+        </w:rPr>
+        <w:br/>
+        <w:t>(2) -18</w:t>
+      </w:r>
+    </w:p>
+    <w:p>
+      <w:pPr>
+        <w:pStyle w:val="ListParagraph"/>
+        <w:numPr>
+          <w:ilvl w:val="0"/>
+          <w:numId w:val="76"/>
+        </w:numPr>
+        <w:rPr>
+          <w:rFonts w:eastAsiaTheme="minorEastAsia"/>
+        </w:rPr>
+      </w:pPr>
+      <w:r>
+        <w:rPr>
+          <w:rFonts w:eastAsiaTheme="minorEastAsia"/>
+        </w:rPr>
+        <w:t xml:space="preserve">What is the next number in the sequence </w:t>
+      </w:r>
+      <m:oMath>
+        <m:r>
+          <w:rPr>
+            <w:rFonts w:ascii="Cambria Math" w:eastAsiaTheme="minorEastAsia" w:hAnsi="Cambria Math"/>
+          </w:rPr>
+          <m:t xml:space="preserve">20, 10, 5, </m:t>
+        </m:r>
+        <m:f>
+          <m:fPr>
+            <m:ctrlPr>
+              <w:rPr>
+                <w:rFonts w:ascii="Cambria Math" w:eastAsiaTheme="minorEastAsia" w:hAnsi="Cambria Math"/>
+                <w:i/>
+              </w:rPr>
+            </m:ctrlPr>
+          </m:fPr>
+          <m:num>
+            <m:r>
+              <w:rPr>
+                <w:rFonts w:ascii="Cambria Math" w:eastAsiaTheme="minorEastAsia" w:hAnsi="Cambria Math"/>
+              </w:rPr>
+              <m:t>5</m:t>
+            </m:r>
+          </m:num>
+          <m:den>
+            <m:r>
+              <w:rPr>
+                <w:rFonts w:ascii="Cambria Math" w:eastAsiaTheme="minorEastAsia" w:hAnsi="Cambria Math"/>
+              </w:rPr>
+              <m:t>2</m:t>
+            </m:r>
+          </m:den>
+        </m:f>
+      </m:oMath>
+      <w:r>
+        <w:rPr>
+          <w:rFonts w:eastAsiaTheme="minorEastAsia"/>
+        </w:rPr>
+        <w:t>?</w:t>
+      </w:r>
+      <w:r>
+        <w:rPr>
+          <w:rFonts w:eastAsiaTheme="minorEastAsia"/>
+        </w:rPr>
+        <w:br/>
+        <w:t xml:space="preserve">(1) </w:t>
+      </w:r>
+      <m:oMath>
+        <m:f>
+          <m:fPr>
+            <m:ctrlPr>
+              <w:rPr>
+                <w:rFonts w:ascii="Cambria Math" w:eastAsiaTheme="minorEastAsia" w:hAnsi="Cambria Math"/>
+                <w:i/>
+              </w:rPr>
+            </m:ctrlPr>
+          </m:fPr>
+          <m:num>
+            <m:r>
+              <w:rPr>
+                <w:rFonts w:ascii="Cambria Math" w:eastAsiaTheme="minorEastAsia" w:hAnsi="Cambria Math"/>
+              </w:rPr>
+              <m:t>5</m:t>
+            </m:r>
+          </m:num>
+          <m:den>
+            <m:r>
+              <w:rPr>
+                <w:rFonts w:ascii="Cambria Math" w:eastAsiaTheme="minorEastAsia" w:hAnsi="Cambria Math"/>
+              </w:rPr>
+              <m:t>4</m:t>
+            </m:r>
+          </m:den>
+        </m:f>
+      </m:oMath>
+    </w:p>
+    <w:p>
+      <w:pPr>
+        <w:pStyle w:val="ListParagraph"/>
+        <w:numPr>
+          <w:ilvl w:val="0"/>
+          <w:numId w:val="76"/>
+        </w:numPr>
+        <w:rPr>
+          <w:rFonts w:eastAsiaTheme="minorEastAsia"/>
+        </w:rPr>
+      </w:pPr>
+      <w:r>
+        <w:rPr>
+          <w:rFonts w:eastAsiaTheme="minorEastAsia"/>
+        </w:rPr>
+        <w:t>A sequence begins with 2, 6, If this is a geometric series, what is the next number?</w:t>
+      </w:r>
+      <w:r>
+        <w:rPr>
+          <w:rFonts w:eastAsiaTheme="minorEastAsia"/>
+        </w:rPr>
+        <w:br/>
+        <w:t>(4) 18</w:t>
+      </w:r>
+    </w:p>
+    <w:p>
+      <w:pPr>
+        <w:pStyle w:val="ListParagraph"/>
+        <w:numPr>
+          <w:ilvl w:val="0"/>
+          <w:numId w:val="76"/>
+        </w:numPr>
+        <w:rPr>
+          <w:rFonts w:eastAsiaTheme="minorEastAsia"/>
+        </w:rPr>
+      </w:pPr>
+      <w:r>
+        <w:rPr>
+          <w:rFonts w:eastAsiaTheme="minorEastAsia"/>
+        </w:rPr>
+        <w:t xml:space="preserve">What type of sequence is </w:t>
+      </w:r>
+      <m:oMath>
+        <m:sSup>
+          <m:sSupPr>
+            <m:ctrlPr>
+              <w:rPr>
+                <w:rFonts w:ascii="Cambria Math" w:eastAsiaTheme="minorEastAsia" w:hAnsi="Cambria Math"/>
+                <w:i/>
+              </w:rPr>
+            </m:ctrlPr>
+          </m:sSupPr>
+          <m:e>
+            <m:r>
+              <w:rPr>
+                <w:rFonts w:ascii="Cambria Math" w:eastAsiaTheme="minorEastAsia" w:hAnsi="Cambria Math"/>
+              </w:rPr>
+              <m:t>2</m:t>
+            </m:r>
+          </m:e>
+          <m:sup>
+            <m:r>
+              <w:rPr>
+                <w:rFonts w:ascii="Cambria Math" w:eastAsiaTheme="minorEastAsia" w:hAnsi="Cambria Math"/>
+              </w:rPr>
+              <m:t>1</m:t>
+            </m:r>
+          </m:sup>
+        </m:sSup>
+        <m:r>
+          <w:rPr>
+            <w:rFonts w:ascii="Cambria Math" w:eastAsiaTheme="minorEastAsia" w:hAnsi="Cambria Math"/>
+          </w:rPr>
+          <m:t xml:space="preserve">, </m:t>
+        </m:r>
+        <m:sSup>
+          <m:sSupPr>
+            <m:ctrlPr>
+              <w:rPr>
+                <w:rFonts w:ascii="Cambria Math" w:eastAsiaTheme="minorEastAsia" w:hAnsi="Cambria Math"/>
+                <w:i/>
+              </w:rPr>
+            </m:ctrlPr>
+          </m:sSupPr>
+          <m:e>
+            <m:r>
+              <w:rPr>
+                <w:rFonts w:ascii="Cambria Math" w:eastAsiaTheme="minorEastAsia" w:hAnsi="Cambria Math"/>
+              </w:rPr>
+              <m:t>2</m:t>
+            </m:r>
+          </m:e>
+          <m:sup>
+            <m:r>
+              <w:rPr>
+                <w:rFonts w:ascii="Cambria Math" w:eastAsiaTheme="minorEastAsia" w:hAnsi="Cambria Math"/>
+              </w:rPr>
+              <m:t>2</m:t>
+            </m:r>
+          </m:sup>
+        </m:sSup>
+        <m:r>
+          <w:rPr>
+            <w:rFonts w:ascii="Cambria Math" w:eastAsiaTheme="minorEastAsia" w:hAnsi="Cambria Math"/>
+          </w:rPr>
+          <m:t xml:space="preserve">, </m:t>
+        </m:r>
+        <m:sSup>
+          <m:sSupPr>
+            <m:ctrlPr>
+              <w:rPr>
+                <w:rFonts w:ascii="Cambria Math" w:eastAsiaTheme="minorEastAsia" w:hAnsi="Cambria Math"/>
+                <w:i/>
+              </w:rPr>
+            </m:ctrlPr>
+          </m:sSupPr>
+          <m:e>
+            <m:r>
+              <w:rPr>
+                <w:rFonts w:ascii="Cambria Math" w:eastAsiaTheme="minorEastAsia" w:hAnsi="Cambria Math"/>
+              </w:rPr>
+              <m:t>2</m:t>
+            </m:r>
+          </m:e>
+          <m:sup>
+            <m:r>
+              <w:rPr>
+                <w:rFonts w:ascii="Cambria Math" w:eastAsiaTheme="minorEastAsia" w:hAnsi="Cambria Math"/>
+              </w:rPr>
+              <m:t>3</m:t>
+            </m:r>
+          </m:sup>
+        </m:sSup>
+        <m:r>
+          <w:rPr>
+            <w:rFonts w:ascii="Cambria Math" w:eastAsiaTheme="minorEastAsia" w:hAnsi="Cambria Math"/>
+          </w:rPr>
+          <m:t xml:space="preserve">, </m:t>
+        </m:r>
+        <m:sSup>
+          <m:sSupPr>
+            <m:ctrlPr>
+              <w:rPr>
+                <w:rFonts w:ascii="Cambria Math" w:eastAsiaTheme="minorEastAsia" w:hAnsi="Cambria Math"/>
+                <w:i/>
+              </w:rPr>
+            </m:ctrlPr>
+          </m:sSupPr>
+          <m:e>
+            <m:r>
+              <w:rPr>
+                <w:rFonts w:ascii="Cambria Math" w:eastAsiaTheme="minorEastAsia" w:hAnsi="Cambria Math"/>
+              </w:rPr>
+              <m:t>2</m:t>
+            </m:r>
+          </m:e>
+          <m:sup>
+            <m:r>
+              <w:rPr>
+                <w:rFonts w:ascii="Cambria Math" w:eastAsiaTheme="minorEastAsia" w:hAnsi="Cambria Math"/>
+              </w:rPr>
+              <m:t>4</m:t>
+            </m:r>
+          </m:sup>
+        </m:sSup>
+        <m:r>
+          <w:rPr>
+            <w:rFonts w:ascii="Cambria Math" w:eastAsiaTheme="minorEastAsia" w:hAnsi="Cambria Math"/>
+          </w:rPr>
+          <m:t xml:space="preserve">, </m:t>
+        </m:r>
+        <m:sSup>
+          <m:sSupPr>
+            <m:ctrlPr>
+              <w:rPr>
+                <w:rFonts w:ascii="Cambria Math" w:eastAsiaTheme="minorEastAsia" w:hAnsi="Cambria Math"/>
+                <w:i/>
+              </w:rPr>
+            </m:ctrlPr>
+          </m:sSupPr>
+          <m:e>
+            <m:r>
+              <w:rPr>
+                <w:rFonts w:ascii="Cambria Math" w:eastAsiaTheme="minorEastAsia" w:hAnsi="Cambria Math"/>
+              </w:rPr>
+              <m:t>2</m:t>
+            </m:r>
+          </m:e>
+          <m:sup>
+            <m:r>
+              <w:rPr>
+                <w:rFonts w:ascii="Cambria Math" w:eastAsiaTheme="minorEastAsia" w:hAnsi="Cambria Math"/>
+              </w:rPr>
+              <m:t>5</m:t>
+            </m:r>
+          </m:sup>
+        </m:sSup>
+        <m:r>
+          <w:rPr>
+            <w:rFonts w:ascii="Cambria Math" w:eastAsiaTheme="minorEastAsia" w:hAnsi="Cambria Math"/>
+          </w:rPr>
+          <m:t>, …</m:t>
+        </m:r>
+      </m:oMath>
+      <w:r>
+        <w:rPr>
+          <w:rFonts w:eastAsiaTheme="minorEastAsia"/>
+        </w:rPr>
+        <w:t>?</w:t>
+      </w:r>
+      <w:r>
+        <w:rPr>
+          <w:rFonts w:eastAsiaTheme="minorEastAsia"/>
+        </w:rPr>
+        <w:br/>
+        <w:t>(3) Increasing geometric</w:t>
+      </w:r>
+    </w:p>
+    <w:p>
+      <w:pPr>
+        <w:rPr>
+          <w:rFonts w:eastAsiaTheme="minorEastAsia"/>
+        </w:rPr>
+      </w:pPr>
     </w:p>
     <w:p>
       <w:pPr>
@@ -2510,6 +3098,95 @@
     </w:lvl>
   </w:abstractNum>
   <w:abstractNum w:abstractNumId="21" w15:restartNumberingAfterBreak="0">
+    <w:nsid w:val="1D823EF4"/>
+    <w:multiLevelType w:val="hybridMultilevel"/>
+    <w:tmpl w:val="3440D61A"/>
+    <w:lvl w:ilvl="0" w:tplc="0409000F">
+      <w:start w:val="1"/>
+      <w:numFmt w:val="decimal"/>
+      <w:lvlText w:val="%1."/>
+      <w:lvlJc w:val="left"/>
+      <w:pPr>
+        <w:ind w:left="720" w:hanging="360"/>
+      </w:pPr>
+      <w:rPr>
+        <w:rFonts w:hint="default"/>
+      </w:rPr>
+    </w:lvl>
+    <w:lvl w:ilvl="1" w:tplc="04090019" w:tentative="1">
+      <w:start w:val="1"/>
+      <w:numFmt w:val="lowerLetter"/>
+      <w:lvlText w:val="%2."/>
+      <w:lvlJc w:val="left"/>
+      <w:pPr>
+        <w:ind w:left="1440" w:hanging="360"/>
+      </w:pPr>
+    </w:lvl>
+    <w:lvl w:ilvl="2" w:tplc="0409001B" w:tentative="1">
+      <w:start w:val="1"/>
+      <w:numFmt w:val="lowerRoman"/>
+      <w:lvlText w:val="%3."/>
+      <w:lvlJc w:val="right"/>
+      <w:pPr>
+        <w:ind w:left="2160" w:hanging="180"/>
+      </w:pPr>
+    </w:lvl>
+    <w:lvl w:ilvl="3" w:tplc="0409000F" w:tentative="1">
+      <w:start w:val="1"/>
+      <w:numFmt w:val="decimal"/>
+      <w:lvlText w:val="%4."/>
+      <w:lvlJc w:val="left"/>
+      <w:pPr>
+        <w:ind w:left="2880" w:hanging="360"/>
+      </w:pPr>
+    </w:lvl>
+    <w:lvl w:ilvl="4" w:tplc="04090019" w:tentative="1">
+      <w:start w:val="1"/>
+      <w:numFmt w:val="lowerLetter"/>
+      <w:lvlText w:val="%5."/>
+      <w:lvlJc w:val="left"/>
+      <w:pPr>
+        <w:ind w:left="3600" w:hanging="360"/>
+      </w:pPr>
+    </w:lvl>
+    <w:lvl w:ilvl="5" w:tplc="0409001B" w:tentative="1">
+      <w:start w:val="1"/>
+      <w:numFmt w:val="lowerRoman"/>
+      <w:lvlText w:val="%6."/>
+      <w:lvlJc w:val="right"/>
+      <w:pPr>
+        <w:ind w:left="4320" w:hanging="180"/>
+      </w:pPr>
+    </w:lvl>
+    <w:lvl w:ilvl="6" w:tplc="0409000F" w:tentative="1">
+      <w:start w:val="1"/>
+      <w:numFmt w:val="decimal"/>
+      <w:lvlText w:val="%7."/>
+      <w:lvlJc w:val="left"/>
+      <w:pPr>
+        <w:ind w:left="5040" w:hanging="360"/>
+      </w:pPr>
+    </w:lvl>
+    <w:lvl w:ilvl="7" w:tplc="04090019" w:tentative="1">
+      <w:start w:val="1"/>
+      <w:numFmt w:val="lowerLetter"/>
+      <w:lvlText w:val="%8."/>
+      <w:lvlJc w:val="left"/>
+      <w:pPr>
+        <w:ind w:left="5760" w:hanging="360"/>
+      </w:pPr>
+    </w:lvl>
+    <w:lvl w:ilvl="8" w:tplc="0409001B" w:tentative="1">
+      <w:start w:val="1"/>
+      <w:numFmt w:val="lowerRoman"/>
+      <w:lvlText w:val="%9."/>
+      <w:lvlJc w:val="right"/>
+      <w:pPr>
+        <w:ind w:left="6480" w:hanging="180"/>
+      </w:pPr>
+    </w:lvl>
+  </w:abstractNum>
+  <w:abstractNum w:abstractNumId="22" w15:restartNumberingAfterBreak="0">
     <w:nsid w:val="22815CA8"/>
     <w:multiLevelType w:val="hybridMultilevel"/>
     <w:tmpl w:val="3758B280"/>
@@ -2598,7 +3275,7 @@
       </w:pPr>
     </w:lvl>
   </w:abstractNum>
-  <w:abstractNum w:abstractNumId="22" w15:restartNumberingAfterBreak="0">
+  <w:abstractNum w:abstractNumId="23" w15:restartNumberingAfterBreak="0">
     <w:nsid w:val="25D05E9C"/>
     <w:multiLevelType w:val="multilevel"/>
     <w:tmpl w:val="EAB602C6"/>
@@ -2719,7 +3396,7 @@
       </w:rPr>
     </w:lvl>
   </w:abstractNum>
-  <w:abstractNum w:abstractNumId="23" w15:restartNumberingAfterBreak="0">
+  <w:abstractNum w:abstractNumId="24" w15:restartNumberingAfterBreak="0">
     <w:nsid w:val="26C104E4"/>
     <w:multiLevelType w:val="hybridMultilevel"/>
     <w:tmpl w:val="B798CCC8"/>
@@ -2808,7 +3485,7 @@
       </w:pPr>
     </w:lvl>
   </w:abstractNum>
-  <w:abstractNum w:abstractNumId="24" w15:restartNumberingAfterBreak="0">
+  <w:abstractNum w:abstractNumId="25" w15:restartNumberingAfterBreak="0">
     <w:nsid w:val="28285323"/>
     <w:multiLevelType w:val="hybridMultilevel"/>
     <w:tmpl w:val="07E63E92"/>
@@ -2897,7 +3574,7 @@
       </w:pPr>
     </w:lvl>
   </w:abstractNum>
-  <w:abstractNum w:abstractNumId="25" w15:restartNumberingAfterBreak="0">
+  <w:abstractNum w:abstractNumId="26" w15:restartNumberingAfterBreak="0">
     <w:nsid w:val="2A1C2669"/>
     <w:multiLevelType w:val="multilevel"/>
     <w:tmpl w:val="BE10F182"/>
@@ -3018,7 +3695,7 @@
       </w:rPr>
     </w:lvl>
   </w:abstractNum>
-  <w:abstractNum w:abstractNumId="26" w15:restartNumberingAfterBreak="0">
+  <w:abstractNum w:abstractNumId="27" w15:restartNumberingAfterBreak="0">
     <w:nsid w:val="2AE66F55"/>
     <w:multiLevelType w:val="hybridMultilevel"/>
     <w:tmpl w:val="DD7EBB24"/>
@@ -3109,7 +3786,7 @@
       </w:pPr>
     </w:lvl>
   </w:abstractNum>
-  <w:abstractNum w:abstractNumId="27" w15:restartNumberingAfterBreak="0">
+  <w:abstractNum w:abstractNumId="28" w15:restartNumberingAfterBreak="0">
     <w:nsid w:val="2BD1247C"/>
     <w:multiLevelType w:val="hybridMultilevel"/>
     <w:tmpl w:val="80B40B74"/>
@@ -3198,7 +3875,7 @@
       </w:pPr>
     </w:lvl>
   </w:abstractNum>
-  <w:abstractNum w:abstractNumId="28" w15:restartNumberingAfterBreak="0">
+  <w:abstractNum w:abstractNumId="29" w15:restartNumberingAfterBreak="0">
     <w:nsid w:val="2C090F97"/>
     <w:multiLevelType w:val="hybridMultilevel"/>
     <w:tmpl w:val="83FA82EE"/>
@@ -3287,7 +3964,7 @@
       </w:pPr>
     </w:lvl>
   </w:abstractNum>
-  <w:abstractNum w:abstractNumId="29" w15:restartNumberingAfterBreak="0">
+  <w:abstractNum w:abstractNumId="30" w15:restartNumberingAfterBreak="0">
     <w:nsid w:val="2E117309"/>
     <w:multiLevelType w:val="hybridMultilevel"/>
     <w:tmpl w:val="5BA2D0AA"/>
@@ -3376,7 +4053,7 @@
       </w:pPr>
     </w:lvl>
   </w:abstractNum>
-  <w:abstractNum w:abstractNumId="30" w15:restartNumberingAfterBreak="0">
+  <w:abstractNum w:abstractNumId="31" w15:restartNumberingAfterBreak="0">
     <w:nsid w:val="2E536DA6"/>
     <w:multiLevelType w:val="hybridMultilevel"/>
     <w:tmpl w:val="7D386948"/>
@@ -3465,7 +4142,7 @@
       </w:pPr>
     </w:lvl>
   </w:abstractNum>
-  <w:abstractNum w:abstractNumId="31" w15:restartNumberingAfterBreak="0">
+  <w:abstractNum w:abstractNumId="32" w15:restartNumberingAfterBreak="0">
     <w:nsid w:val="2F160FFB"/>
     <w:multiLevelType w:val="hybridMultilevel"/>
     <w:tmpl w:val="31085750"/>
@@ -3554,7 +4231,7 @@
       </w:pPr>
     </w:lvl>
   </w:abstractNum>
-  <w:abstractNum w:abstractNumId="32" w15:restartNumberingAfterBreak="0">
+  <w:abstractNum w:abstractNumId="33" w15:restartNumberingAfterBreak="0">
     <w:nsid w:val="32052917"/>
     <w:multiLevelType w:val="hybridMultilevel"/>
     <w:tmpl w:val="7322407C"/>
@@ -3643,7 +4320,7 @@
       </w:pPr>
     </w:lvl>
   </w:abstractNum>
-  <w:abstractNum w:abstractNumId="33" w15:restartNumberingAfterBreak="0">
+  <w:abstractNum w:abstractNumId="34" w15:restartNumberingAfterBreak="0">
     <w:nsid w:val="3A411680"/>
     <w:multiLevelType w:val="hybridMultilevel"/>
     <w:tmpl w:val="2C6699C6"/>
@@ -3734,7 +4411,7 @@
       </w:pPr>
     </w:lvl>
   </w:abstractNum>
-  <w:abstractNum w:abstractNumId="34" w15:restartNumberingAfterBreak="0">
+  <w:abstractNum w:abstractNumId="35" w15:restartNumberingAfterBreak="0">
     <w:nsid w:val="3CC75517"/>
     <w:multiLevelType w:val="hybridMultilevel"/>
     <w:tmpl w:val="ABBE29D8"/>
@@ -3823,7 +4500,7 @@
       </w:pPr>
     </w:lvl>
   </w:abstractNum>
-  <w:abstractNum w:abstractNumId="35" w15:restartNumberingAfterBreak="0">
+  <w:abstractNum w:abstractNumId="36" w15:restartNumberingAfterBreak="0">
     <w:nsid w:val="40415072"/>
     <w:multiLevelType w:val="hybridMultilevel"/>
     <w:tmpl w:val="CC2C3296"/>
@@ -3912,7 +4589,7 @@
       </w:pPr>
     </w:lvl>
   </w:abstractNum>
-  <w:abstractNum w:abstractNumId="36" w15:restartNumberingAfterBreak="0">
+  <w:abstractNum w:abstractNumId="37" w15:restartNumberingAfterBreak="0">
     <w:nsid w:val="40E37E7C"/>
     <w:multiLevelType w:val="hybridMultilevel"/>
     <w:tmpl w:val="736C85AE"/>
@@ -4001,7 +4678,7 @@
       </w:pPr>
     </w:lvl>
   </w:abstractNum>
-  <w:abstractNum w:abstractNumId="37" w15:restartNumberingAfterBreak="0">
+  <w:abstractNum w:abstractNumId="38" w15:restartNumberingAfterBreak="0">
     <w:nsid w:val="43F262B9"/>
     <w:multiLevelType w:val="hybridMultilevel"/>
     <w:tmpl w:val="21FC3BAE"/>
@@ -4090,7 +4767,7 @@
       </w:pPr>
     </w:lvl>
   </w:abstractNum>
-  <w:abstractNum w:abstractNumId="38" w15:restartNumberingAfterBreak="0">
+  <w:abstractNum w:abstractNumId="39" w15:restartNumberingAfterBreak="0">
     <w:nsid w:val="44DF63BA"/>
     <w:multiLevelType w:val="hybridMultilevel"/>
     <w:tmpl w:val="1B864EDC"/>
@@ -4179,7 +4856,7 @@
       </w:pPr>
     </w:lvl>
   </w:abstractNum>
-  <w:abstractNum w:abstractNumId="39" w15:restartNumberingAfterBreak="0">
+  <w:abstractNum w:abstractNumId="40" w15:restartNumberingAfterBreak="0">
     <w:nsid w:val="45615CF3"/>
     <w:multiLevelType w:val="hybridMultilevel"/>
     <w:tmpl w:val="86840D6A"/>
@@ -4268,7 +4945,7 @@
       </w:pPr>
     </w:lvl>
   </w:abstractNum>
-  <w:abstractNum w:abstractNumId="40" w15:restartNumberingAfterBreak="0">
+  <w:abstractNum w:abstractNumId="41" w15:restartNumberingAfterBreak="0">
     <w:nsid w:val="46072C9B"/>
     <w:multiLevelType w:val="hybridMultilevel"/>
     <w:tmpl w:val="B57CC4A0"/>
@@ -4357,7 +5034,7 @@
       </w:pPr>
     </w:lvl>
   </w:abstractNum>
-  <w:abstractNum w:abstractNumId="41" w15:restartNumberingAfterBreak="0">
+  <w:abstractNum w:abstractNumId="42" w15:restartNumberingAfterBreak="0">
     <w:nsid w:val="46863DEC"/>
     <w:multiLevelType w:val="hybridMultilevel"/>
     <w:tmpl w:val="FF9C9F36"/>
@@ -4446,7 +5123,7 @@
       </w:pPr>
     </w:lvl>
   </w:abstractNum>
-  <w:abstractNum w:abstractNumId="42" w15:restartNumberingAfterBreak="0">
+  <w:abstractNum w:abstractNumId="43" w15:restartNumberingAfterBreak="0">
     <w:nsid w:val="478C0B0F"/>
     <w:multiLevelType w:val="hybridMultilevel"/>
     <w:tmpl w:val="3D3698E6"/>
@@ -4535,7 +5212,7 @@
       </w:pPr>
     </w:lvl>
   </w:abstractNum>
-  <w:abstractNum w:abstractNumId="43" w15:restartNumberingAfterBreak="0">
+  <w:abstractNum w:abstractNumId="44" w15:restartNumberingAfterBreak="0">
     <w:nsid w:val="481108D8"/>
     <w:multiLevelType w:val="hybridMultilevel"/>
     <w:tmpl w:val="98905628"/>
@@ -4624,7 +5301,7 @@
       </w:pPr>
     </w:lvl>
   </w:abstractNum>
-  <w:abstractNum w:abstractNumId="44" w15:restartNumberingAfterBreak="0">
+  <w:abstractNum w:abstractNumId="45" w15:restartNumberingAfterBreak="0">
     <w:nsid w:val="483431B0"/>
     <w:multiLevelType w:val="hybridMultilevel"/>
     <w:tmpl w:val="93FEEFDA"/>
@@ -4713,7 +5390,7 @@
       </w:pPr>
     </w:lvl>
   </w:abstractNum>
-  <w:abstractNum w:abstractNumId="45" w15:restartNumberingAfterBreak="0">
+  <w:abstractNum w:abstractNumId="46" w15:restartNumberingAfterBreak="0">
     <w:nsid w:val="4A79369C"/>
     <w:multiLevelType w:val="hybridMultilevel"/>
     <w:tmpl w:val="0240989E"/>
@@ -4802,7 +5479,7 @@
       </w:pPr>
     </w:lvl>
   </w:abstractNum>
-  <w:abstractNum w:abstractNumId="46" w15:restartNumberingAfterBreak="0">
+  <w:abstractNum w:abstractNumId="47" w15:restartNumberingAfterBreak="0">
     <w:nsid w:val="4DDC2A89"/>
     <w:multiLevelType w:val="hybridMultilevel"/>
     <w:tmpl w:val="0DE6782E"/>
@@ -4891,7 +5568,7 @@
       </w:pPr>
     </w:lvl>
   </w:abstractNum>
-  <w:abstractNum w:abstractNumId="47" w15:restartNumberingAfterBreak="0">
+  <w:abstractNum w:abstractNumId="48" w15:restartNumberingAfterBreak="0">
     <w:nsid w:val="50603D11"/>
     <w:multiLevelType w:val="hybridMultilevel"/>
     <w:tmpl w:val="5C908BA8"/>
@@ -4980,7 +5657,7 @@
       </w:pPr>
     </w:lvl>
   </w:abstractNum>
-  <w:abstractNum w:abstractNumId="48" w15:restartNumberingAfterBreak="0">
+  <w:abstractNum w:abstractNumId="49" w15:restartNumberingAfterBreak="0">
     <w:nsid w:val="523B67BA"/>
     <w:multiLevelType w:val="hybridMultilevel"/>
     <w:tmpl w:val="E1041966"/>
@@ -5069,7 +5746,7 @@
       </w:pPr>
     </w:lvl>
   </w:abstractNum>
-  <w:abstractNum w:abstractNumId="49" w15:restartNumberingAfterBreak="0">
+  <w:abstractNum w:abstractNumId="50" w15:restartNumberingAfterBreak="0">
     <w:nsid w:val="536A5950"/>
     <w:multiLevelType w:val="hybridMultilevel"/>
     <w:tmpl w:val="C17AFC0A"/>
@@ -5158,7 +5835,7 @@
       </w:pPr>
     </w:lvl>
   </w:abstractNum>
-  <w:abstractNum w:abstractNumId="50" w15:restartNumberingAfterBreak="0">
+  <w:abstractNum w:abstractNumId="51" w15:restartNumberingAfterBreak="0">
     <w:nsid w:val="55393753"/>
     <w:multiLevelType w:val="hybridMultilevel"/>
     <w:tmpl w:val="6C1A97E0"/>
@@ -5247,7 +5924,7 @@
       </w:pPr>
     </w:lvl>
   </w:abstractNum>
-  <w:abstractNum w:abstractNumId="51" w15:restartNumberingAfterBreak="0">
+  <w:abstractNum w:abstractNumId="52" w15:restartNumberingAfterBreak="0">
     <w:nsid w:val="55A6798B"/>
     <w:multiLevelType w:val="multilevel"/>
     <w:tmpl w:val="D35268B0"/>
@@ -5368,7 +6045,7 @@
       </w:rPr>
     </w:lvl>
   </w:abstractNum>
-  <w:abstractNum w:abstractNumId="52" w15:restartNumberingAfterBreak="0">
+  <w:abstractNum w:abstractNumId="53" w15:restartNumberingAfterBreak="0">
     <w:nsid w:val="55E2772E"/>
     <w:multiLevelType w:val="hybridMultilevel"/>
     <w:tmpl w:val="FE9AF276"/>
@@ -5457,7 +6134,7 @@
       </w:pPr>
     </w:lvl>
   </w:abstractNum>
-  <w:abstractNum w:abstractNumId="53" w15:restartNumberingAfterBreak="0">
+  <w:abstractNum w:abstractNumId="54" w15:restartNumberingAfterBreak="0">
     <w:nsid w:val="564567B2"/>
     <w:multiLevelType w:val="hybridMultilevel"/>
     <w:tmpl w:val="B270EE0A"/>
@@ -5546,7 +6223,7 @@
       </w:pPr>
     </w:lvl>
   </w:abstractNum>
-  <w:abstractNum w:abstractNumId="54" w15:restartNumberingAfterBreak="0">
+  <w:abstractNum w:abstractNumId="55" w15:restartNumberingAfterBreak="0">
     <w:nsid w:val="56553BCD"/>
     <w:multiLevelType w:val="hybridMultilevel"/>
     <w:tmpl w:val="AD72932E"/>
@@ -5635,7 +6312,7 @@
       </w:pPr>
     </w:lvl>
   </w:abstractNum>
-  <w:abstractNum w:abstractNumId="55" w15:restartNumberingAfterBreak="0">
+  <w:abstractNum w:abstractNumId="56" w15:restartNumberingAfterBreak="0">
     <w:nsid w:val="56733D65"/>
     <w:multiLevelType w:val="hybridMultilevel"/>
     <w:tmpl w:val="6526CBA6"/>
@@ -5726,7 +6403,7 @@
       </w:pPr>
     </w:lvl>
   </w:abstractNum>
-  <w:abstractNum w:abstractNumId="56" w15:restartNumberingAfterBreak="0">
+  <w:abstractNum w:abstractNumId="57" w15:restartNumberingAfterBreak="0">
     <w:nsid w:val="5C092144"/>
     <w:multiLevelType w:val="hybridMultilevel"/>
     <w:tmpl w:val="DBC4ADF2"/>
@@ -5812,7 +6489,7 @@
       </w:pPr>
     </w:lvl>
   </w:abstractNum>
-  <w:abstractNum w:abstractNumId="57" w15:restartNumberingAfterBreak="0">
+  <w:abstractNum w:abstractNumId="58" w15:restartNumberingAfterBreak="0">
     <w:nsid w:val="5C0A26FD"/>
     <w:multiLevelType w:val="multilevel"/>
     <w:tmpl w:val="BE10F182"/>
@@ -5933,7 +6610,7 @@
       </w:rPr>
     </w:lvl>
   </w:abstractNum>
-  <w:abstractNum w:abstractNumId="58" w15:restartNumberingAfterBreak="0">
+  <w:abstractNum w:abstractNumId="59" w15:restartNumberingAfterBreak="0">
     <w:nsid w:val="5DDC06FB"/>
     <w:multiLevelType w:val="hybridMultilevel"/>
     <w:tmpl w:val="01BCF9B4"/>
@@ -6022,7 +6699,7 @@
       </w:pPr>
     </w:lvl>
   </w:abstractNum>
-  <w:abstractNum w:abstractNumId="59" w15:restartNumberingAfterBreak="0">
+  <w:abstractNum w:abstractNumId="60" w15:restartNumberingAfterBreak="0">
     <w:nsid w:val="61FE06D2"/>
     <w:multiLevelType w:val="hybridMultilevel"/>
     <w:tmpl w:val="DABA9182"/>
@@ -6111,7 +6788,7 @@
       </w:pPr>
     </w:lvl>
   </w:abstractNum>
-  <w:abstractNum w:abstractNumId="60" w15:restartNumberingAfterBreak="0">
+  <w:abstractNum w:abstractNumId="61" w15:restartNumberingAfterBreak="0">
     <w:nsid w:val="657450EF"/>
     <w:multiLevelType w:val="hybridMultilevel"/>
     <w:tmpl w:val="6BB0BD0A"/>
@@ -6200,7 +6877,7 @@
       </w:pPr>
     </w:lvl>
   </w:abstractNum>
-  <w:abstractNum w:abstractNumId="61" w15:restartNumberingAfterBreak="0">
+  <w:abstractNum w:abstractNumId="62" w15:restartNumberingAfterBreak="0">
     <w:nsid w:val="691228FC"/>
     <w:multiLevelType w:val="hybridMultilevel"/>
     <w:tmpl w:val="6BE24058"/>
@@ -6289,7 +6966,7 @@
       </w:pPr>
     </w:lvl>
   </w:abstractNum>
-  <w:abstractNum w:abstractNumId="62" w15:restartNumberingAfterBreak="0">
+  <w:abstractNum w:abstractNumId="63" w15:restartNumberingAfterBreak="0">
     <w:nsid w:val="6DE8237C"/>
     <w:multiLevelType w:val="hybridMultilevel"/>
     <w:tmpl w:val="60285DD8"/>
@@ -6378,7 +7055,7 @@
       </w:pPr>
     </w:lvl>
   </w:abstractNum>
-  <w:abstractNum w:abstractNumId="63" w15:restartNumberingAfterBreak="0">
+  <w:abstractNum w:abstractNumId="64" w15:restartNumberingAfterBreak="0">
     <w:nsid w:val="6F501202"/>
     <w:multiLevelType w:val="hybridMultilevel"/>
     <w:tmpl w:val="BFE682C2"/>
@@ -6467,7 +7144,7 @@
       </w:pPr>
     </w:lvl>
   </w:abstractNum>
-  <w:abstractNum w:abstractNumId="64" w15:restartNumberingAfterBreak="0">
+  <w:abstractNum w:abstractNumId="65" w15:restartNumberingAfterBreak="0">
     <w:nsid w:val="6FAE2998"/>
     <w:multiLevelType w:val="hybridMultilevel"/>
     <w:tmpl w:val="B2920DE6"/>
@@ -6556,7 +7233,7 @@
       </w:pPr>
     </w:lvl>
   </w:abstractNum>
-  <w:abstractNum w:abstractNumId="65" w15:restartNumberingAfterBreak="0">
+  <w:abstractNum w:abstractNumId="66" w15:restartNumberingAfterBreak="0">
     <w:nsid w:val="6FCC4394"/>
     <w:multiLevelType w:val="hybridMultilevel"/>
     <w:tmpl w:val="A4EA3158"/>
@@ -6645,7 +7322,7 @@
       </w:pPr>
     </w:lvl>
   </w:abstractNum>
-  <w:abstractNum w:abstractNumId="66" w15:restartNumberingAfterBreak="0">
+  <w:abstractNum w:abstractNumId="67" w15:restartNumberingAfterBreak="0">
     <w:nsid w:val="71313208"/>
     <w:multiLevelType w:val="hybridMultilevel"/>
     <w:tmpl w:val="2C5C4264"/>
@@ -6734,7 +7411,7 @@
       </w:pPr>
     </w:lvl>
   </w:abstractNum>
-  <w:abstractNum w:abstractNumId="67" w15:restartNumberingAfterBreak="0">
+  <w:abstractNum w:abstractNumId="68" w15:restartNumberingAfterBreak="0">
     <w:nsid w:val="731C57E5"/>
     <w:multiLevelType w:val="multilevel"/>
     <w:tmpl w:val="7B447906"/>
@@ -6855,7 +7532,7 @@
       </w:rPr>
     </w:lvl>
   </w:abstractNum>
-  <w:abstractNum w:abstractNumId="68" w15:restartNumberingAfterBreak="0">
+  <w:abstractNum w:abstractNumId="69" w15:restartNumberingAfterBreak="0">
     <w:nsid w:val="73CA633D"/>
     <w:multiLevelType w:val="hybridMultilevel"/>
     <w:tmpl w:val="B2C6DA1E"/>
@@ -6944,7 +7621,7 @@
       </w:pPr>
     </w:lvl>
   </w:abstractNum>
-  <w:abstractNum w:abstractNumId="69" w15:restartNumberingAfterBreak="0">
+  <w:abstractNum w:abstractNumId="70" w15:restartNumberingAfterBreak="0">
     <w:nsid w:val="77C46980"/>
     <w:multiLevelType w:val="hybridMultilevel"/>
     <w:tmpl w:val="0DE6782E"/>
@@ -7033,7 +7710,7 @@
       </w:pPr>
     </w:lvl>
   </w:abstractNum>
-  <w:abstractNum w:abstractNumId="70" w15:restartNumberingAfterBreak="0">
+  <w:abstractNum w:abstractNumId="71" w15:restartNumberingAfterBreak="0">
     <w:nsid w:val="7A58647C"/>
     <w:multiLevelType w:val="hybridMultilevel"/>
     <w:tmpl w:val="56325508"/>
@@ -7122,7 +7799,7 @@
       </w:pPr>
     </w:lvl>
   </w:abstractNum>
-  <w:abstractNum w:abstractNumId="71" w15:restartNumberingAfterBreak="0">
+  <w:abstractNum w:abstractNumId="72" w15:restartNumberingAfterBreak="0">
     <w:nsid w:val="7A5A1E66"/>
     <w:multiLevelType w:val="hybridMultilevel"/>
     <w:tmpl w:val="7B7842EC"/>
@@ -7211,7 +7888,7 @@
       </w:pPr>
     </w:lvl>
   </w:abstractNum>
-  <w:abstractNum w:abstractNumId="72" w15:restartNumberingAfterBreak="0">
+  <w:abstractNum w:abstractNumId="73" w15:restartNumberingAfterBreak="0">
     <w:nsid w:val="7BE25AC5"/>
     <w:multiLevelType w:val="hybridMultilevel"/>
     <w:tmpl w:val="E1449AE8"/>
@@ -7302,10 +7979,99 @@
       </w:pPr>
     </w:lvl>
   </w:abstractNum>
-  <w:abstractNum w:abstractNumId="73" w15:restartNumberingAfterBreak="0">
+  <w:abstractNum w:abstractNumId="74" w15:restartNumberingAfterBreak="0">
     <w:nsid w:val="7FA05FD2"/>
     <w:multiLevelType w:val="hybridMultilevel"/>
     <w:tmpl w:val="80C81604"/>
+    <w:lvl w:ilvl="0" w:tplc="04090015">
+      <w:start w:val="1"/>
+      <w:numFmt w:val="upperLetter"/>
+      <w:lvlText w:val="%1."/>
+      <w:lvlJc w:val="left"/>
+      <w:pPr>
+        <w:ind w:left="360" w:hanging="360"/>
+      </w:pPr>
+      <w:rPr>
+        <w:rFonts w:hint="default"/>
+      </w:rPr>
+    </w:lvl>
+    <w:lvl w:ilvl="1" w:tplc="04090019" w:tentative="1">
+      <w:start w:val="1"/>
+      <w:numFmt w:val="lowerLetter"/>
+      <w:lvlText w:val="%2."/>
+      <w:lvlJc w:val="left"/>
+      <w:pPr>
+        <w:ind w:left="1080" w:hanging="360"/>
+      </w:pPr>
+    </w:lvl>
+    <w:lvl w:ilvl="2" w:tplc="0409001B" w:tentative="1">
+      <w:start w:val="1"/>
+      <w:numFmt w:val="lowerRoman"/>
+      <w:lvlText w:val="%3."/>
+      <w:lvlJc w:val="right"/>
+      <w:pPr>
+        <w:ind w:left="1800" w:hanging="180"/>
+      </w:pPr>
+    </w:lvl>
+    <w:lvl w:ilvl="3" w:tplc="0409000F" w:tentative="1">
+      <w:start w:val="1"/>
+      <w:numFmt w:val="decimal"/>
+      <w:lvlText w:val="%4."/>
+      <w:lvlJc w:val="left"/>
+      <w:pPr>
+        <w:ind w:left="2520" w:hanging="360"/>
+      </w:pPr>
+    </w:lvl>
+    <w:lvl w:ilvl="4" w:tplc="04090019" w:tentative="1">
+      <w:start w:val="1"/>
+      <w:numFmt w:val="lowerLetter"/>
+      <w:lvlText w:val="%5."/>
+      <w:lvlJc w:val="left"/>
+      <w:pPr>
+        <w:ind w:left="3240" w:hanging="360"/>
+      </w:pPr>
+    </w:lvl>
+    <w:lvl w:ilvl="5" w:tplc="0409001B" w:tentative="1">
+      <w:start w:val="1"/>
+      <w:numFmt w:val="lowerRoman"/>
+      <w:lvlText w:val="%6."/>
+      <w:lvlJc w:val="right"/>
+      <w:pPr>
+        <w:ind w:left="3960" w:hanging="180"/>
+      </w:pPr>
+    </w:lvl>
+    <w:lvl w:ilvl="6" w:tplc="0409000F" w:tentative="1">
+      <w:start w:val="1"/>
+      <w:numFmt w:val="decimal"/>
+      <w:lvlText w:val="%7."/>
+      <w:lvlJc w:val="left"/>
+      <w:pPr>
+        <w:ind w:left="4680" w:hanging="360"/>
+      </w:pPr>
+    </w:lvl>
+    <w:lvl w:ilvl="7" w:tplc="04090019" w:tentative="1">
+      <w:start w:val="1"/>
+      <w:numFmt w:val="lowerLetter"/>
+      <w:lvlText w:val="%8."/>
+      <w:lvlJc w:val="left"/>
+      <w:pPr>
+        <w:ind w:left="5400" w:hanging="360"/>
+      </w:pPr>
+    </w:lvl>
+    <w:lvl w:ilvl="8" w:tplc="0409001B" w:tentative="1">
+      <w:start w:val="1"/>
+      <w:numFmt w:val="lowerRoman"/>
+      <w:lvlText w:val="%9."/>
+      <w:lvlJc w:val="right"/>
+      <w:pPr>
+        <w:ind w:left="6120" w:hanging="180"/>
+      </w:pPr>
+    </w:lvl>
+  </w:abstractNum>
+  <w:abstractNum w:abstractNumId="75" w15:restartNumberingAfterBreak="0">
+    <w:nsid w:val="7FD60428"/>
+    <w:multiLevelType w:val="hybridMultilevel"/>
+    <w:tmpl w:val="F47A976E"/>
     <w:lvl w:ilvl="0" w:tplc="04090015">
       <w:start w:val="1"/>
       <w:numFmt w:val="upperLetter"/>
@@ -7398,7 +8164,7 @@
     <w:abstractNumId w:val="4"/>
   </w:num>
   <w:num w:numId="3" w16cid:durableId="1030951891">
-    <w:abstractNumId w:val="47"/>
+    <w:abstractNumId w:val="48"/>
   </w:num>
   <w:num w:numId="4" w16cid:durableId="281231831">
     <w:abstractNumId w:val="12"/>
@@ -7410,28 +8176,28 @@
     <w:abstractNumId w:val="2"/>
   </w:num>
   <w:num w:numId="7" w16cid:durableId="619413073">
-    <w:abstractNumId w:val="32"/>
+    <w:abstractNumId w:val="33"/>
   </w:num>
   <w:num w:numId="8" w16cid:durableId="1757020580">
-    <w:abstractNumId w:val="68"/>
+    <w:abstractNumId w:val="69"/>
   </w:num>
   <w:num w:numId="9" w16cid:durableId="207375291">
-    <w:abstractNumId w:val="69"/>
+    <w:abstractNumId w:val="70"/>
   </w:num>
   <w:num w:numId="10" w16cid:durableId="362873295">
-    <w:abstractNumId w:val="51"/>
+    <w:abstractNumId w:val="52"/>
   </w:num>
   <w:num w:numId="11" w16cid:durableId="11492151">
-    <w:abstractNumId w:val="46"/>
+    <w:abstractNumId w:val="47"/>
   </w:num>
   <w:num w:numId="12" w16cid:durableId="238053451">
-    <w:abstractNumId w:val="49"/>
+    <w:abstractNumId w:val="50"/>
   </w:num>
   <w:num w:numId="13" w16cid:durableId="1262566017">
-    <w:abstractNumId w:val="66"/>
+    <w:abstractNumId w:val="67"/>
   </w:num>
   <w:num w:numId="14" w16cid:durableId="1429232206">
-    <w:abstractNumId w:val="67"/>
+    <w:abstractNumId w:val="68"/>
   </w:num>
   <w:num w:numId="15" w16cid:durableId="267351934">
     <w:abstractNumId w:val="1"/>
@@ -7440,19 +8206,19 @@
     <w:abstractNumId w:val="11"/>
   </w:num>
   <w:num w:numId="17" w16cid:durableId="412161570">
-    <w:abstractNumId w:val="42"/>
+    <w:abstractNumId w:val="43"/>
   </w:num>
   <w:num w:numId="18" w16cid:durableId="307174898">
     <w:abstractNumId w:val="5"/>
   </w:num>
   <w:num w:numId="19" w16cid:durableId="443154894">
-    <w:abstractNumId w:val="48"/>
+    <w:abstractNumId w:val="49"/>
   </w:num>
   <w:num w:numId="20" w16cid:durableId="908228912">
-    <w:abstractNumId w:val="41"/>
+    <w:abstractNumId w:val="42"/>
   </w:num>
   <w:num w:numId="21" w16cid:durableId="973944934">
-    <w:abstractNumId w:val="64"/>
+    <w:abstractNumId w:val="65"/>
   </w:num>
   <w:num w:numId="22" w16cid:durableId="1843469038">
     <w:abstractNumId w:val="20"/>
@@ -7461,145 +8227,145 @@
     <w:abstractNumId w:val="15"/>
   </w:num>
   <w:num w:numId="24" w16cid:durableId="1663506107">
-    <w:abstractNumId w:val="28"/>
+    <w:abstractNumId w:val="29"/>
   </w:num>
   <w:num w:numId="25" w16cid:durableId="1541551869">
-    <w:abstractNumId w:val="33"/>
+    <w:abstractNumId w:val="34"/>
   </w:num>
   <w:num w:numId="26" w16cid:durableId="1944528243">
     <w:abstractNumId w:val="17"/>
   </w:num>
   <w:num w:numId="27" w16cid:durableId="1561329678">
-    <w:abstractNumId w:val="50"/>
+    <w:abstractNumId w:val="51"/>
   </w:num>
   <w:num w:numId="28" w16cid:durableId="754666643">
-    <w:abstractNumId w:val="52"/>
+    <w:abstractNumId w:val="53"/>
   </w:num>
   <w:num w:numId="29" w16cid:durableId="2012100127">
     <w:abstractNumId w:val="16"/>
   </w:num>
   <w:num w:numId="30" w16cid:durableId="548348388">
-    <w:abstractNumId w:val="35"/>
+    <w:abstractNumId w:val="36"/>
   </w:num>
   <w:num w:numId="31" w16cid:durableId="610865096">
-    <w:abstractNumId w:val="62"/>
+    <w:abstractNumId w:val="63"/>
   </w:num>
   <w:num w:numId="32" w16cid:durableId="388038687">
-    <w:abstractNumId w:val="72"/>
+    <w:abstractNumId w:val="73"/>
   </w:num>
   <w:num w:numId="33" w16cid:durableId="1377196231">
     <w:abstractNumId w:val="0"/>
   </w:num>
   <w:num w:numId="34" w16cid:durableId="1660965074">
-    <w:abstractNumId w:val="34"/>
+    <w:abstractNumId w:val="35"/>
   </w:num>
   <w:num w:numId="35" w16cid:durableId="722605231">
-    <w:abstractNumId w:val="53"/>
+    <w:abstractNumId w:val="54"/>
   </w:num>
   <w:num w:numId="36" w16cid:durableId="2019193403">
     <w:abstractNumId w:val="6"/>
   </w:num>
   <w:num w:numId="37" w16cid:durableId="1984771427">
-    <w:abstractNumId w:val="23"/>
+    <w:abstractNumId w:val="24"/>
   </w:num>
   <w:num w:numId="38" w16cid:durableId="287131812">
-    <w:abstractNumId w:val="61"/>
+    <w:abstractNumId w:val="62"/>
   </w:num>
   <w:num w:numId="39" w16cid:durableId="486675214">
-    <w:abstractNumId w:val="27"/>
+    <w:abstractNumId w:val="28"/>
   </w:num>
   <w:num w:numId="40" w16cid:durableId="758983635">
-    <w:abstractNumId w:val="38"/>
+    <w:abstractNumId w:val="39"/>
   </w:num>
   <w:num w:numId="41" w16cid:durableId="2047174361">
     <w:abstractNumId w:val="3"/>
   </w:num>
   <w:num w:numId="42" w16cid:durableId="1817334301">
-    <w:abstractNumId w:val="63"/>
+    <w:abstractNumId w:val="64"/>
   </w:num>
   <w:num w:numId="43" w16cid:durableId="1668090424">
-    <w:abstractNumId w:val="70"/>
+    <w:abstractNumId w:val="71"/>
   </w:num>
   <w:num w:numId="44" w16cid:durableId="709187225">
-    <w:abstractNumId w:val="71"/>
+    <w:abstractNumId w:val="72"/>
   </w:num>
   <w:num w:numId="45" w16cid:durableId="989359468">
     <w:abstractNumId w:val="7"/>
   </w:num>
   <w:num w:numId="46" w16cid:durableId="1607345044">
-    <w:abstractNumId w:val="30"/>
+    <w:abstractNumId w:val="31"/>
   </w:num>
   <w:num w:numId="47" w16cid:durableId="1318144960">
-    <w:abstractNumId w:val="56"/>
+    <w:abstractNumId w:val="57"/>
   </w:num>
   <w:num w:numId="48" w16cid:durableId="1772429788">
-    <w:abstractNumId w:val="73"/>
+    <w:abstractNumId w:val="74"/>
   </w:num>
   <w:num w:numId="49" w16cid:durableId="1065032300">
-    <w:abstractNumId w:val="65"/>
+    <w:abstractNumId w:val="66"/>
   </w:num>
   <w:num w:numId="50" w16cid:durableId="2073040766">
-    <w:abstractNumId w:val="59"/>
+    <w:abstractNumId w:val="60"/>
   </w:num>
   <w:num w:numId="51" w16cid:durableId="107629475">
     <w:abstractNumId w:val="14"/>
   </w:num>
   <w:num w:numId="52" w16cid:durableId="920023039">
-    <w:abstractNumId w:val="24"/>
+    <w:abstractNumId w:val="25"/>
   </w:num>
   <w:num w:numId="53" w16cid:durableId="366107234">
-    <w:abstractNumId w:val="55"/>
+    <w:abstractNumId w:val="56"/>
   </w:num>
   <w:num w:numId="54" w16cid:durableId="2008557514">
-    <w:abstractNumId w:val="26"/>
+    <w:abstractNumId w:val="27"/>
   </w:num>
   <w:num w:numId="55" w16cid:durableId="489564120">
-    <w:abstractNumId w:val="36"/>
+    <w:abstractNumId w:val="37"/>
   </w:num>
   <w:num w:numId="56" w16cid:durableId="406540941">
-    <w:abstractNumId w:val="60"/>
+    <w:abstractNumId w:val="61"/>
   </w:num>
   <w:num w:numId="57" w16cid:durableId="2096514699">
-    <w:abstractNumId w:val="37"/>
+    <w:abstractNumId w:val="38"/>
   </w:num>
   <w:num w:numId="58" w16cid:durableId="719479255">
-    <w:abstractNumId w:val="29"/>
+    <w:abstractNumId w:val="30"/>
   </w:num>
   <w:num w:numId="59" w16cid:durableId="486942106">
     <w:abstractNumId w:val="18"/>
   </w:num>
   <w:num w:numId="60" w16cid:durableId="796217350">
-    <w:abstractNumId w:val="43"/>
+    <w:abstractNumId w:val="44"/>
   </w:num>
   <w:num w:numId="61" w16cid:durableId="1916433285">
+    <w:abstractNumId w:val="46"/>
+  </w:num>
+  <w:num w:numId="62" w16cid:durableId="2117752793">
+    <w:abstractNumId w:val="23"/>
+  </w:num>
+  <w:num w:numId="63" w16cid:durableId="1769034205">
+    <w:abstractNumId w:val="40"/>
+  </w:num>
+  <w:num w:numId="64" w16cid:durableId="1550148622">
     <w:abstractNumId w:val="45"/>
   </w:num>
-  <w:num w:numId="62" w16cid:durableId="2117752793">
+  <w:num w:numId="65" w16cid:durableId="376011792">
+    <w:abstractNumId w:val="26"/>
+  </w:num>
+  <w:num w:numId="66" w16cid:durableId="2018578102">
+    <w:abstractNumId w:val="32"/>
+  </w:num>
+  <w:num w:numId="67" w16cid:durableId="1756247649">
+    <w:abstractNumId w:val="58"/>
+  </w:num>
+  <w:num w:numId="68" w16cid:durableId="2115857085">
     <w:abstractNumId w:val="22"/>
   </w:num>
-  <w:num w:numId="63" w16cid:durableId="1769034205">
-    <w:abstractNumId w:val="39"/>
-  </w:num>
-  <w:num w:numId="64" w16cid:durableId="1550148622">
-    <w:abstractNumId w:val="44"/>
-  </w:num>
-  <w:num w:numId="65" w16cid:durableId="376011792">
-    <w:abstractNumId w:val="25"/>
-  </w:num>
-  <w:num w:numId="66" w16cid:durableId="2018578102">
-    <w:abstractNumId w:val="31"/>
-  </w:num>
-  <w:num w:numId="67" w16cid:durableId="1756247649">
-    <w:abstractNumId w:val="57"/>
-  </w:num>
-  <w:num w:numId="68" w16cid:durableId="2115857085">
-    <w:abstractNumId w:val="21"/>
-  </w:num>
   <w:num w:numId="69" w16cid:durableId="2003463187">
-    <w:abstractNumId w:val="54"/>
+    <w:abstractNumId w:val="55"/>
   </w:num>
   <w:num w:numId="70" w16cid:durableId="1756856131">
-    <w:abstractNumId w:val="58"/>
+    <w:abstractNumId w:val="59"/>
   </w:num>
   <w:num w:numId="71" w16cid:durableId="1708799866">
     <w:abstractNumId w:val="19"/>
@@ -7608,10 +8374,16 @@
     <w:abstractNumId w:val="10"/>
   </w:num>
   <w:num w:numId="73" w16cid:durableId="209608502">
-    <w:abstractNumId w:val="40"/>
+    <w:abstractNumId w:val="41"/>
   </w:num>
   <w:num w:numId="74" w16cid:durableId="1133325184">
     <w:abstractNumId w:val="13"/>
+  </w:num>
+  <w:num w:numId="75" w16cid:durableId="825046445">
+    <w:abstractNumId w:val="75"/>
+  </w:num>
+  <w:num w:numId="76" w16cid:durableId="713818408">
+    <w:abstractNumId w:val="21"/>
   </w:num>
   <w:numIdMacAtCleanup w:val="6"/>
 </w:numbering>

</xml_diff>

<commit_message>
Algebra 1 - Chapter 11: Sequences - 11.2 Closed Form Defined Sequences
</commit_message>
<xml_diff>
--- a/Algebra-1/ch11/Albebra 1 - Chapter 11.docx
+++ b/Algebra-1/ch11/Albebra 1 - Chapter 11.docx
@@ -1167,6 +1167,1332 @@
         </w:rPr>
         <w:br/>
         <w:t>(3) Increasing geometric</w:t>
+      </w:r>
+    </w:p>
+    <w:p>
+      <w:pPr>
+        <w:pStyle w:val="Heading2"/>
+        <w:rPr>
+          <w:rFonts w:eastAsiaTheme="minorEastAsia"/>
+        </w:rPr>
+      </w:pPr>
+      <w:r>
+        <w:rPr>
+          <w:rFonts w:eastAsiaTheme="minorEastAsia"/>
+        </w:rPr>
+        <w:br w:type="column"/>
+      </w:r>
+      <w:r>
+        <w:rPr>
+          <w:rFonts w:eastAsiaTheme="minorEastAsia"/>
+        </w:rPr>
+        <w:lastRenderedPageBreak/>
+        <w:t>11.2 Closed Form Defined Sequences</w:t>
+      </w:r>
+    </w:p>
+    <w:p>
+      <w:proofErr w:type="gramStart"/>
+      <w:r>
+        <w:t>A recursive rule is</w:t>
+      </w:r>
+      <w:proofErr w:type="gramEnd"/>
+      <w:r>
+        <w:t xml:space="preserve"> useful for finding the next term of a sequence. If, however, you need to find the 100</w:t>
+      </w:r>
+      <w:r>
+        <w:rPr>
+          <w:vertAlign w:val="superscript"/>
+        </w:rPr>
+        <w:t>th</w:t>
+      </w:r>
+      <w:r>
+        <w:t xml:space="preserve"> term of a sequence, the recursive rule is not very convenient as it would require finding all 100 terms. A </w:t>
+      </w:r>
+      <w:r>
+        <w:rPr>
+          <w:i/>
+          <w:iCs/>
+        </w:rPr>
+        <w:t>closed form</w:t>
+      </w:r>
+      <w:r>
+        <w:t xml:space="preserve"> definition of a sequence is a formula that relates the position of the number in the sequence to the number in that position. For arithmetic and geometric sequences, there is a short way to create the closed form definition.</w:t>
+      </w:r>
+    </w:p>
+    <w:p>
+      <w:pPr>
+        <w:rPr>
+          <w:b/>
+          <w:bCs/>
+        </w:rPr>
+      </w:pPr>
+      <w:r>
+        <w:rPr>
+          <w:b/>
+          <w:bCs/>
+        </w:rPr>
+        <w:t>Listing a Sequence from the Closed Form Definition</w:t>
+      </w:r>
+    </w:p>
+    <w:p>
+      <w:r>
+        <w:t>Like a function, the closed form definition takes the position of the number on the list as an input, and it outputs the number that goes into that position.</w:t>
+      </w:r>
+    </w:p>
+    <w:p>
+      <w:pPr>
+        <w:rPr>
+          <w:rFonts w:eastAsiaTheme="minorEastAsia"/>
+        </w:rPr>
+      </w:pPr>
+      <w:r>
+        <w:t xml:space="preserve">If the closed form definition of a sequence is </w:t>
+      </w:r>
+      <w:r>
+        <w:br/>
+      </w:r>
+      <m:oMath>
+        <m:sSub>
+          <m:sSubPr>
+            <m:ctrlPr>
+              <w:rPr>
+                <w:rFonts w:ascii="Cambria Math" w:hAnsi="Cambria Math"/>
+                <w:i/>
+              </w:rPr>
+            </m:ctrlPr>
+          </m:sSubPr>
+          <m:e>
+            <m:r>
+              <w:rPr>
+                <w:rFonts w:ascii="Cambria Math" w:hAnsi="Cambria Math"/>
+              </w:rPr>
+              <m:t>a</m:t>
+            </m:r>
+          </m:e>
+          <m:sub>
+            <m:r>
+              <w:rPr>
+                <w:rFonts w:ascii="Cambria Math" w:hAnsi="Cambria Math"/>
+              </w:rPr>
+              <m:t>n</m:t>
+            </m:r>
+          </m:sub>
+        </m:sSub>
+        <m:r>
+          <w:rPr>
+            <w:rFonts w:ascii="Cambria Math" w:hAnsi="Cambria Math"/>
+          </w:rPr>
+          <m:t>=3n+7</m:t>
+        </m:r>
+      </m:oMath>
+      <w:r>
+        <w:rPr>
+          <w:rFonts w:eastAsiaTheme="minorEastAsia"/>
+        </w:rPr>
+        <w:t xml:space="preserve">, then the sequence can be created by substituting 1, 2, 3, and so on for </w:t>
+      </w:r>
+      <w:r>
+        <w:rPr>
+          <w:rFonts w:eastAsiaTheme="minorEastAsia"/>
+          <w:i/>
+          <w:iCs/>
+        </w:rPr>
+        <w:t>n</w:t>
+      </w:r>
+      <w:r>
+        <w:rPr>
+          <w:rFonts w:eastAsiaTheme="minorEastAsia"/>
+        </w:rPr>
+        <w:t>. This formula does not require looking at the previous term.</w:t>
+      </w:r>
+    </w:p>
+    <w:p>
+      <w:pPr>
+        <w:rPr>
+          <w:rFonts w:eastAsiaTheme="minorEastAsia"/>
+        </w:rPr>
+      </w:pPr>
+      <w:r>
+        <w:rPr>
+          <w:rFonts w:eastAsiaTheme="minorEastAsia"/>
+        </w:rPr>
+        <w:t>So, the sequence begins 10, 13, 16, …</w:t>
+      </w:r>
+    </w:p>
+    <w:p>
+      <w:pPr>
+        <w:rPr>
+          <w:rFonts w:eastAsiaTheme="minorEastAsia"/>
+          <w:b/>
+          <w:bCs/>
+        </w:rPr>
+      </w:pPr>
+      <w:r>
+        <w:rPr>
+          <w:rFonts w:eastAsiaTheme="minorEastAsia"/>
+          <w:b/>
+          <w:bCs/>
+        </w:rPr>
+        <w:t>Example 1</w:t>
+      </w:r>
+    </w:p>
+    <w:p>
+      <w:pPr>
+        <w:rPr>
+          <w:rFonts w:eastAsiaTheme="minorEastAsia"/>
+        </w:rPr>
+      </w:pPr>
+      <m:oMathPara>
+        <m:oMath>
+          <m:sSub>
+            <m:sSubPr>
+              <m:ctrlPr>
+                <w:rPr>
+                  <w:rFonts w:ascii="Cambria Math" w:hAnsi="Cambria Math"/>
+                  <w:i/>
+                </w:rPr>
+              </m:ctrlPr>
+            </m:sSubPr>
+            <m:e>
+              <m:r>
+                <w:rPr>
+                  <w:rFonts w:ascii="Cambria Math" w:hAnsi="Cambria Math"/>
+                </w:rPr>
+                <m:t>a</m:t>
+              </m:r>
+            </m:e>
+            <m:sub>
+              <m:r>
+                <w:rPr>
+                  <w:rFonts w:ascii="Cambria Math" w:hAnsi="Cambria Math"/>
+                </w:rPr>
+                <m:t>100</m:t>
+              </m:r>
+            </m:sub>
+          </m:sSub>
+          <m:r>
+            <w:rPr>
+              <w:rFonts w:ascii="Cambria Math" w:hAnsi="Cambria Math"/>
+            </w:rPr>
+            <m:t>=3</m:t>
+          </m:r>
+          <m:d>
+            <m:dPr>
+              <m:ctrlPr>
+                <w:rPr>
+                  <w:rFonts w:ascii="Cambria Math" w:hAnsi="Cambria Math"/>
+                  <w:i/>
+                </w:rPr>
+              </m:ctrlPr>
+            </m:dPr>
+            <m:e>
+              <m:r>
+                <w:rPr>
+                  <w:rFonts w:ascii="Cambria Math" w:hAnsi="Cambria Math"/>
+                </w:rPr>
+                <m:t>100</m:t>
+              </m:r>
+            </m:e>
+          </m:d>
+          <m:r>
+            <w:rPr>
+              <w:rFonts w:ascii="Cambria Math" w:hAnsi="Cambria Math"/>
+            </w:rPr>
+            <m:t>+7=300+7=307</m:t>
+          </m:r>
+        </m:oMath>
+      </m:oMathPara>
+    </w:p>
+    <w:p>
+      <w:r>
+        <w:t>Finding the Closed Form Definition of an Arithmetic Sequence</w:t>
+      </w:r>
+    </w:p>
+    <w:p>
+      <w:r>
+        <w:t xml:space="preserve">The sequence 8, 11, 14, 17, … is an arithmetic sequence. Since 11 = 8 + 3, 14 = 8 + 3 </w:t>
+      </w:r>
+      <m:oMath>
+        <m:r>
+          <w:rPr>
+            <w:rFonts w:ascii="Cambria Math" w:hAnsi="Cambria Math"/>
+          </w:rPr>
+          <m:t>∙</m:t>
+        </m:r>
+      </m:oMath>
+      <w:r>
+        <w:rPr>
+          <w:rFonts w:eastAsiaTheme="minorEastAsia"/>
+        </w:rPr>
+        <w:t xml:space="preserve"> 2, the closed form definition for this sequence is:</w:t>
+      </w:r>
+      <w:r>
+        <w:rPr>
+          <w:rFonts w:eastAsiaTheme="minorEastAsia"/>
+        </w:rPr>
+        <w:br/>
+      </w:r>
+      <w:r>
+        <w:rPr>
+          <w:rFonts w:eastAsiaTheme="minorEastAsia"/>
+        </w:rPr>
+        <w:br/>
+      </w:r>
+      <m:oMathPara>
+        <m:oMath>
+          <m:sSub>
+            <m:sSubPr>
+              <m:ctrlPr>
+                <w:rPr>
+                  <w:rFonts w:ascii="Cambria Math" w:hAnsi="Cambria Math"/>
+                  <w:i/>
+                </w:rPr>
+              </m:ctrlPr>
+            </m:sSubPr>
+            <m:e>
+              <m:r>
+                <w:rPr>
+                  <w:rFonts w:ascii="Cambria Math" w:hAnsi="Cambria Math"/>
+                </w:rPr>
+                <m:t>a</m:t>
+              </m:r>
+            </m:e>
+            <m:sub>
+              <m:r>
+                <w:rPr>
+                  <w:rFonts w:ascii="Cambria Math" w:hAnsi="Cambria Math"/>
+                </w:rPr>
+                <m:t>n</m:t>
+              </m:r>
+            </m:sub>
+          </m:sSub>
+          <m:r>
+            <w:rPr>
+              <w:rFonts w:ascii="Cambria Math" w:hAnsi="Cambria Math"/>
+            </w:rPr>
+            <m:t>=8+3(n-1)</m:t>
+          </m:r>
+        </m:oMath>
+      </m:oMathPara>
+    </w:p>
+    <w:p>
+      <w:pPr>
+        <w:rPr>
+          <w:rFonts w:eastAsiaTheme="minorEastAsia"/>
+          <w:b/>
+          <w:bCs/>
+        </w:rPr>
+      </w:pPr>
+      <w:r>
+        <w:rPr>
+          <w:rFonts w:eastAsiaTheme="minorEastAsia"/>
+          <w:b/>
+          <w:bCs/>
+        </w:rPr>
+        <w:t>Math Facts</w:t>
+      </w:r>
+    </w:p>
+    <w:p>
+      <w:pPr>
+        <w:rPr>
+          <w:rFonts w:eastAsiaTheme="minorEastAsia"/>
+        </w:rPr>
+      </w:pPr>
+      <w:r>
+        <w:rPr>
+          <w:rFonts w:eastAsiaTheme="minorEastAsia"/>
+        </w:rPr>
+        <w:t xml:space="preserve">The closed form formula for describing an arithmetic sequence is </w:t>
+      </w:r>
+      <m:oMath>
+        <m:sSub>
+          <m:sSubPr>
+            <m:ctrlPr>
+              <w:rPr>
+                <w:rFonts w:ascii="Cambria Math" w:eastAsiaTheme="minorEastAsia" w:hAnsi="Cambria Math"/>
+                <w:i/>
+              </w:rPr>
+            </m:ctrlPr>
+          </m:sSubPr>
+          <m:e>
+            <m:r>
+              <w:rPr>
+                <w:rFonts w:ascii="Cambria Math" w:eastAsiaTheme="minorEastAsia" w:hAnsi="Cambria Math"/>
+              </w:rPr>
+              <m:t>a</m:t>
+            </m:r>
+          </m:e>
+          <m:sub>
+            <m:r>
+              <w:rPr>
+                <w:rFonts w:ascii="Cambria Math" w:eastAsiaTheme="minorEastAsia" w:hAnsi="Cambria Math"/>
+              </w:rPr>
+              <m:t>n</m:t>
+            </m:r>
+          </m:sub>
+        </m:sSub>
+        <m:r>
+          <w:rPr>
+            <w:rFonts w:ascii="Cambria Math" w:eastAsiaTheme="minorEastAsia" w:hAnsi="Cambria Math"/>
+          </w:rPr>
+          <m:t>=</m:t>
+        </m:r>
+        <m:sSub>
+          <m:sSubPr>
+            <m:ctrlPr>
+              <w:rPr>
+                <w:rFonts w:ascii="Cambria Math" w:eastAsiaTheme="minorEastAsia" w:hAnsi="Cambria Math"/>
+                <w:i/>
+              </w:rPr>
+            </m:ctrlPr>
+          </m:sSubPr>
+          <m:e>
+            <m:r>
+              <w:rPr>
+                <w:rFonts w:ascii="Cambria Math" w:eastAsiaTheme="minorEastAsia" w:hAnsi="Cambria Math"/>
+              </w:rPr>
+              <m:t>a</m:t>
+            </m:r>
+          </m:e>
+          <m:sub>
+            <m:r>
+              <w:rPr>
+                <w:rFonts w:ascii="Cambria Math" w:eastAsiaTheme="minorEastAsia" w:hAnsi="Cambria Math"/>
+              </w:rPr>
+              <m:t>1</m:t>
+            </m:r>
+          </m:sub>
+        </m:sSub>
+        <m:r>
+          <w:rPr>
+            <w:rFonts w:ascii="Cambria Math" w:eastAsiaTheme="minorEastAsia" w:hAnsi="Cambria Math"/>
+          </w:rPr>
+          <m:t>+d(n-1)</m:t>
+        </m:r>
+      </m:oMath>
+      <w:r>
+        <w:rPr>
+          <w:rFonts w:eastAsiaTheme="minorEastAsia"/>
+        </w:rPr>
+        <w:t xml:space="preserve"> where </w:t>
+      </w:r>
+      <m:oMath>
+        <m:sSub>
+          <m:sSubPr>
+            <m:ctrlPr>
+              <w:rPr>
+                <w:rFonts w:ascii="Cambria Math" w:eastAsiaTheme="minorEastAsia" w:hAnsi="Cambria Math"/>
+                <w:i/>
+              </w:rPr>
+            </m:ctrlPr>
+          </m:sSubPr>
+          <m:e>
+            <m:r>
+              <w:rPr>
+                <w:rFonts w:ascii="Cambria Math" w:eastAsiaTheme="minorEastAsia" w:hAnsi="Cambria Math"/>
+              </w:rPr>
+              <m:t>a</m:t>
+            </m:r>
+          </m:e>
+          <m:sub>
+            <m:r>
+              <w:rPr>
+                <w:rFonts w:ascii="Cambria Math" w:eastAsiaTheme="minorEastAsia" w:hAnsi="Cambria Math"/>
+              </w:rPr>
+              <m:t>1</m:t>
+            </m:r>
+          </m:sub>
+        </m:sSub>
+      </m:oMath>
+      <w:r>
+        <w:rPr>
+          <w:rFonts w:eastAsiaTheme="minorEastAsia"/>
+        </w:rPr>
+        <w:t xml:space="preserve"> is the first term in the sequence and </w:t>
+      </w:r>
+      <w:r>
+        <w:rPr>
+          <w:rFonts w:eastAsiaTheme="minorEastAsia"/>
+          <w:i/>
+          <w:iCs/>
+        </w:rPr>
+        <w:t>d</w:t>
+      </w:r>
+      <w:r>
+        <w:rPr>
+          <w:rFonts w:eastAsiaTheme="minorEastAsia"/>
+        </w:rPr>
+        <w:t xml:space="preserve"> is the difference between any two consecutive terms.</w:t>
+      </w:r>
+    </w:p>
+    <w:p>
+      <w:pPr>
+        <w:rPr>
+          <w:rFonts w:eastAsiaTheme="minorEastAsia"/>
+        </w:rPr>
+      </w:pPr>
+      <w:r>
+        <w:rPr>
+          <w:rFonts w:eastAsiaTheme="minorEastAsia"/>
+        </w:rPr>
+        <w:t>Finding the Closed Form of a Geometric Sequence</w:t>
+      </w:r>
+    </w:p>
+    <w:p>
+      <w:pPr>
+        <w:rPr>
+          <w:rFonts w:eastAsiaTheme="minorEastAsia"/>
+        </w:rPr>
+      </w:pPr>
+      <w:r>
+        <w:rPr>
+          <w:rFonts w:eastAsiaTheme="minorEastAsia"/>
+        </w:rPr>
+        <w:t xml:space="preserve">2, 10, 50, 250, 1,250, … is a geometric sequence since each term is equal to the previous term multiplied by 5. </w:t>
+      </w:r>
+    </w:p>
+    <w:p>
+      <w:pPr>
+        <w:rPr>
+          <w:rFonts w:eastAsiaTheme="minorEastAsia"/>
+        </w:rPr>
+      </w:pPr>
+      <w:r>
+        <w:rPr>
+          <w:rFonts w:eastAsiaTheme="minorEastAsia"/>
+        </w:rPr>
+        <w:t xml:space="preserve">In general, the nth term will be </w:t>
+      </w:r>
+      <m:oMath>
+        <m:sSub>
+          <m:sSubPr>
+            <m:ctrlPr>
+              <w:rPr>
+                <w:rFonts w:ascii="Cambria Math" w:eastAsiaTheme="minorEastAsia" w:hAnsi="Cambria Math"/>
+                <w:i/>
+              </w:rPr>
+            </m:ctrlPr>
+          </m:sSubPr>
+          <m:e>
+            <m:r>
+              <w:rPr>
+                <w:rFonts w:ascii="Cambria Math" w:eastAsiaTheme="minorEastAsia" w:hAnsi="Cambria Math"/>
+              </w:rPr>
+              <m:t>a</m:t>
+            </m:r>
+          </m:e>
+          <m:sub>
+            <m:r>
+              <w:rPr>
+                <w:rFonts w:ascii="Cambria Math" w:eastAsiaTheme="minorEastAsia" w:hAnsi="Cambria Math"/>
+              </w:rPr>
+              <m:t>n</m:t>
+            </m:r>
+          </m:sub>
+        </m:sSub>
+        <m:r>
+          <w:rPr>
+            <w:rFonts w:ascii="Cambria Math" w:eastAsiaTheme="minorEastAsia" w:hAnsi="Cambria Math"/>
+          </w:rPr>
+          <m:t>=</m:t>
+        </m:r>
+        <m:sSub>
+          <m:sSubPr>
+            <m:ctrlPr>
+              <w:rPr>
+                <w:rFonts w:ascii="Cambria Math" w:eastAsiaTheme="minorEastAsia" w:hAnsi="Cambria Math"/>
+                <w:i/>
+              </w:rPr>
+            </m:ctrlPr>
+          </m:sSubPr>
+          <m:e>
+            <m:r>
+              <w:rPr>
+                <w:rFonts w:ascii="Cambria Math" w:eastAsiaTheme="minorEastAsia" w:hAnsi="Cambria Math"/>
+              </w:rPr>
+              <m:t>a</m:t>
+            </m:r>
+          </m:e>
+          <m:sub>
+            <m:r>
+              <w:rPr>
+                <w:rFonts w:ascii="Cambria Math" w:eastAsiaTheme="minorEastAsia" w:hAnsi="Cambria Math"/>
+              </w:rPr>
+              <m:t>1</m:t>
+            </m:r>
+          </m:sub>
+        </m:sSub>
+        <m:r>
+          <w:rPr>
+            <w:rFonts w:ascii="Cambria Math" w:eastAsiaTheme="minorEastAsia" w:hAnsi="Cambria Math"/>
+          </w:rPr>
+          <m:t>g</m:t>
+        </m:r>
+        <m:sSup>
+          <m:sSupPr>
+            <m:ctrlPr>
+              <w:rPr>
+                <w:rFonts w:ascii="Cambria Math" w:eastAsiaTheme="minorEastAsia" w:hAnsi="Cambria Math"/>
+                <w:i/>
+              </w:rPr>
+            </m:ctrlPr>
+          </m:sSupPr>
+          <m:e>
+            <m:r>
+              <w:rPr>
+                <w:rFonts w:ascii="Cambria Math" w:eastAsiaTheme="minorEastAsia" w:hAnsi="Cambria Math"/>
+              </w:rPr>
+              <m:t>5</m:t>
+            </m:r>
+          </m:e>
+          <m:sup>
+            <m:r>
+              <w:rPr>
+                <w:rFonts w:ascii="Cambria Math" w:eastAsiaTheme="minorEastAsia" w:hAnsi="Cambria Math"/>
+              </w:rPr>
+              <m:t>n</m:t>
+            </m:r>
+          </m:sup>
+        </m:sSup>
+      </m:oMath>
+      <w:r>
+        <w:rPr>
+          <w:rFonts w:eastAsiaTheme="minorEastAsia"/>
+        </w:rPr>
+        <w:t>.</w:t>
+      </w:r>
+    </w:p>
+    <w:p>
+      <w:pPr>
+        <w:rPr>
+          <w:rFonts w:eastAsiaTheme="minorEastAsia"/>
+          <w:b/>
+          <w:bCs/>
+        </w:rPr>
+      </w:pPr>
+      <w:r>
+        <w:rPr>
+          <w:rFonts w:eastAsiaTheme="minorEastAsia"/>
+          <w:b/>
+          <w:bCs/>
+        </w:rPr>
+        <w:br w:type="column"/>
+      </w:r>
+      <w:r>
+        <w:rPr>
+          <w:rFonts w:eastAsiaTheme="minorEastAsia"/>
+          <w:b/>
+          <w:bCs/>
+        </w:rPr>
+        <w:t>Math Facts</w:t>
+      </w:r>
+    </w:p>
+    <w:p>
+      <w:pPr>
+        <w:rPr>
+          <w:rFonts w:eastAsiaTheme="minorEastAsia"/>
+        </w:rPr>
+      </w:pPr>
+      <w:r>
+        <w:rPr>
+          <w:rFonts w:eastAsiaTheme="minorEastAsia"/>
+        </w:rPr>
+        <w:t xml:space="preserve">The closed form formula for describing a geometric sequence is </w:t>
+      </w:r>
+      <m:oMath>
+        <m:sSub>
+          <m:sSubPr>
+            <m:ctrlPr>
+              <w:rPr>
+                <w:rFonts w:ascii="Cambria Math" w:eastAsiaTheme="minorEastAsia" w:hAnsi="Cambria Math"/>
+                <w:i/>
+              </w:rPr>
+            </m:ctrlPr>
+          </m:sSubPr>
+          <m:e>
+            <m:r>
+              <w:rPr>
+                <w:rFonts w:ascii="Cambria Math" w:eastAsiaTheme="minorEastAsia" w:hAnsi="Cambria Math"/>
+              </w:rPr>
+              <m:t>a</m:t>
+            </m:r>
+          </m:e>
+          <m:sub>
+            <m:r>
+              <w:rPr>
+                <w:rFonts w:ascii="Cambria Math" w:eastAsiaTheme="minorEastAsia" w:hAnsi="Cambria Math"/>
+              </w:rPr>
+              <m:t>n</m:t>
+            </m:r>
+          </m:sub>
+        </m:sSub>
+        <m:r>
+          <w:rPr>
+            <w:rFonts w:ascii="Cambria Math" w:eastAsiaTheme="minorEastAsia" w:hAnsi="Cambria Math"/>
+          </w:rPr>
+          <m:t>=</m:t>
+        </m:r>
+        <m:sSub>
+          <m:sSubPr>
+            <m:ctrlPr>
+              <w:rPr>
+                <w:rFonts w:ascii="Cambria Math" w:eastAsiaTheme="minorEastAsia" w:hAnsi="Cambria Math"/>
+                <w:i/>
+              </w:rPr>
+            </m:ctrlPr>
+          </m:sSubPr>
+          <m:e>
+            <m:r>
+              <w:rPr>
+                <w:rFonts w:ascii="Cambria Math" w:eastAsiaTheme="minorEastAsia" w:hAnsi="Cambria Math"/>
+              </w:rPr>
+              <m:t>a</m:t>
+            </m:r>
+          </m:e>
+          <m:sub>
+            <m:r>
+              <w:rPr>
+                <w:rFonts w:ascii="Cambria Math" w:eastAsiaTheme="minorEastAsia" w:hAnsi="Cambria Math"/>
+              </w:rPr>
+              <m:t>1</m:t>
+            </m:r>
+          </m:sub>
+        </m:sSub>
+        <m:r>
+          <w:rPr>
+            <w:rFonts w:ascii="Cambria Math" w:eastAsiaTheme="minorEastAsia" w:hAnsi="Cambria Math"/>
+          </w:rPr>
+          <m:t>g</m:t>
+        </m:r>
+        <m:sSup>
+          <m:sSupPr>
+            <m:ctrlPr>
+              <w:rPr>
+                <w:rFonts w:ascii="Cambria Math" w:eastAsiaTheme="minorEastAsia" w:hAnsi="Cambria Math"/>
+                <w:i/>
+              </w:rPr>
+            </m:ctrlPr>
+          </m:sSupPr>
+          <m:e>
+            <m:r>
+              <w:rPr>
+                <w:rFonts w:ascii="Cambria Math" w:eastAsiaTheme="minorEastAsia" w:hAnsi="Cambria Math"/>
+              </w:rPr>
+              <m:t>r</m:t>
+            </m:r>
+          </m:e>
+          <m:sup>
+            <m:r>
+              <w:rPr>
+                <w:rFonts w:ascii="Cambria Math" w:eastAsiaTheme="minorEastAsia" w:hAnsi="Cambria Math"/>
+              </w:rPr>
+              <m:t>n-1</m:t>
+            </m:r>
+          </m:sup>
+        </m:sSup>
+      </m:oMath>
+      <w:r>
+        <w:rPr>
+          <w:rFonts w:eastAsiaTheme="minorEastAsia"/>
+        </w:rPr>
+        <w:t xml:space="preserve"> where </w:t>
+      </w:r>
+      <m:oMath>
+        <m:sSub>
+          <m:sSubPr>
+            <m:ctrlPr>
+              <w:rPr>
+                <w:rFonts w:ascii="Cambria Math" w:eastAsiaTheme="minorEastAsia" w:hAnsi="Cambria Math"/>
+                <w:i/>
+              </w:rPr>
+            </m:ctrlPr>
+          </m:sSubPr>
+          <m:e>
+            <m:r>
+              <w:rPr>
+                <w:rFonts w:ascii="Cambria Math" w:eastAsiaTheme="minorEastAsia" w:hAnsi="Cambria Math"/>
+              </w:rPr>
+              <m:t>a</m:t>
+            </m:r>
+          </m:e>
+          <m:sub>
+            <m:r>
+              <w:rPr>
+                <w:rFonts w:ascii="Cambria Math" w:eastAsiaTheme="minorEastAsia" w:hAnsi="Cambria Math"/>
+              </w:rPr>
+              <m:t>1</m:t>
+            </m:r>
+          </m:sub>
+        </m:sSub>
+      </m:oMath>
+      <w:r>
+        <w:rPr>
+          <w:rFonts w:eastAsiaTheme="minorEastAsia"/>
+        </w:rPr>
+        <w:t xml:space="preserve"> is the first term and </w:t>
+      </w:r>
+      <w:r>
+        <w:rPr>
+          <w:rFonts w:eastAsiaTheme="minorEastAsia"/>
+          <w:i/>
+          <w:iCs/>
+        </w:rPr>
+        <w:t>r</w:t>
+      </w:r>
+      <w:r>
+        <w:rPr>
+          <w:rFonts w:eastAsiaTheme="minorEastAsia"/>
+        </w:rPr>
+        <w:t xml:space="preserve"> is what you </w:t>
+      </w:r>
+      <w:proofErr w:type="gramStart"/>
+      <w:r>
+        <w:rPr>
+          <w:rFonts w:eastAsiaTheme="minorEastAsia"/>
+        </w:rPr>
+        <w:t>have to</w:t>
+      </w:r>
+      <w:proofErr w:type="gramEnd"/>
+      <w:r>
+        <w:rPr>
+          <w:rFonts w:eastAsiaTheme="minorEastAsia"/>
+        </w:rPr>
+        <w:t xml:space="preserve"> multiply by the previous term to get the next term.</w:t>
+      </w:r>
+    </w:p>
+    <w:p>
+      <w:pPr>
+        <w:rPr>
+          <w:rFonts w:eastAsiaTheme="minorEastAsia"/>
+          <w:b/>
+          <w:bCs/>
+        </w:rPr>
+      </w:pPr>
+      <w:r>
+        <w:rPr>
+          <w:rFonts w:eastAsiaTheme="minorEastAsia"/>
+          <w:b/>
+          <w:bCs/>
+        </w:rPr>
+        <w:t>Example 4</w:t>
+      </w:r>
+    </w:p>
+    <w:p>
+      <w:pPr>
+        <w:rPr>
+          <w:rFonts w:eastAsiaTheme="minorEastAsia"/>
+        </w:rPr>
+      </w:pPr>
+      <w:r>
+        <w:rPr>
+          <w:rFonts w:eastAsiaTheme="minorEastAsia"/>
+        </w:rPr>
+        <w:t xml:space="preserve">What is the tenth term of the geometric sequence that begins with 3, 12, 48, 192, </w:t>
+      </w:r>
+      <w:proofErr w:type="gramStart"/>
+      <w:r>
+        <w:rPr>
+          <w:rFonts w:eastAsiaTheme="minorEastAsia"/>
+        </w:rPr>
+        <w:t>… ?</w:t>
+      </w:r>
+      <w:proofErr w:type="gramEnd"/>
+    </w:p>
+    <w:p>
+      <w:pPr>
+        <w:rPr>
+          <w:rFonts w:eastAsiaTheme="minorEastAsia"/>
+        </w:rPr>
+      </w:pPr>
+      <w:r>
+        <w:rPr>
+          <w:rFonts w:eastAsiaTheme="minorEastAsia"/>
+        </w:rPr>
+        <w:t xml:space="preserve">Since the first term is 3 and each term is 4 times the previous term, </w:t>
+      </w:r>
+      <m:oMath>
+        <m:sSub>
+          <m:sSubPr>
+            <m:ctrlPr>
+              <w:rPr>
+                <w:rFonts w:ascii="Cambria Math" w:eastAsiaTheme="minorEastAsia" w:hAnsi="Cambria Math"/>
+                <w:i/>
+              </w:rPr>
+            </m:ctrlPr>
+          </m:sSubPr>
+          <m:e>
+            <m:r>
+              <w:rPr>
+                <w:rFonts w:ascii="Cambria Math" w:eastAsiaTheme="minorEastAsia" w:hAnsi="Cambria Math"/>
+              </w:rPr>
+              <m:t>a</m:t>
+            </m:r>
+          </m:e>
+          <m:sub>
+            <m:r>
+              <w:rPr>
+                <w:rFonts w:ascii="Cambria Math" w:eastAsiaTheme="minorEastAsia" w:hAnsi="Cambria Math"/>
+              </w:rPr>
+              <m:t>1</m:t>
+            </m:r>
+          </m:sub>
+        </m:sSub>
+        <m:r>
+          <w:rPr>
+            <w:rFonts w:ascii="Cambria Math" w:eastAsiaTheme="minorEastAsia" w:hAnsi="Cambria Math"/>
+          </w:rPr>
+          <m:t>=3</m:t>
+        </m:r>
+      </m:oMath>
+      <w:r>
+        <w:rPr>
+          <w:rFonts w:eastAsiaTheme="minorEastAsia"/>
+        </w:rPr>
+        <w:t xml:space="preserve"> and </w:t>
+      </w:r>
+      <m:oMath>
+        <m:r>
+          <w:rPr>
+            <w:rFonts w:ascii="Cambria Math" w:eastAsiaTheme="minorEastAsia" w:hAnsi="Cambria Math"/>
+          </w:rPr>
+          <m:t>r=4</m:t>
+        </m:r>
+      </m:oMath>
+      <w:r>
+        <w:rPr>
+          <w:rFonts w:eastAsiaTheme="minorEastAsia"/>
+        </w:rPr>
+        <w:t xml:space="preserve">. The closed form formula for the terms of this sequence, then, is </w:t>
+      </w:r>
+      <w:r>
+        <w:rPr>
+          <w:rFonts w:eastAsiaTheme="minorEastAsia"/>
+        </w:rPr>
+        <w:br/>
+      </w:r>
+      <m:oMath>
+        <m:sSub>
+          <m:sSubPr>
+            <m:ctrlPr>
+              <w:rPr>
+                <w:rFonts w:ascii="Cambria Math" w:eastAsiaTheme="minorEastAsia" w:hAnsi="Cambria Math"/>
+                <w:i/>
+              </w:rPr>
+            </m:ctrlPr>
+          </m:sSubPr>
+          <m:e>
+            <m:r>
+              <w:rPr>
+                <w:rFonts w:ascii="Cambria Math" w:eastAsiaTheme="minorEastAsia" w:hAnsi="Cambria Math"/>
+              </w:rPr>
+              <m:t>a</m:t>
+            </m:r>
+          </m:e>
+          <m:sub>
+            <m:r>
+              <w:rPr>
+                <w:rFonts w:ascii="Cambria Math" w:eastAsiaTheme="minorEastAsia" w:hAnsi="Cambria Math"/>
+              </w:rPr>
+              <m:t>n</m:t>
+            </m:r>
+          </m:sub>
+        </m:sSub>
+        <m:r>
+          <w:rPr>
+            <w:rFonts w:ascii="Cambria Math" w:eastAsiaTheme="minorEastAsia" w:hAnsi="Cambria Math"/>
+          </w:rPr>
+          <m:t>=3g</m:t>
+        </m:r>
+        <m:sSup>
+          <m:sSupPr>
+            <m:ctrlPr>
+              <w:rPr>
+                <w:rFonts w:ascii="Cambria Math" w:eastAsiaTheme="minorEastAsia" w:hAnsi="Cambria Math"/>
+                <w:i/>
+              </w:rPr>
+            </m:ctrlPr>
+          </m:sSupPr>
+          <m:e>
+            <m:r>
+              <w:rPr>
+                <w:rFonts w:ascii="Cambria Math" w:eastAsiaTheme="minorEastAsia" w:hAnsi="Cambria Math"/>
+              </w:rPr>
+              <m:t>4</m:t>
+            </m:r>
+          </m:e>
+          <m:sup>
+            <m:r>
+              <w:rPr>
+                <w:rFonts w:ascii="Cambria Math" w:eastAsiaTheme="minorEastAsia" w:hAnsi="Cambria Math"/>
+              </w:rPr>
+              <m:t>n-1</m:t>
+            </m:r>
+          </m:sup>
+        </m:sSup>
+      </m:oMath>
+      <w:r>
+        <w:rPr>
+          <w:rFonts w:eastAsiaTheme="minorEastAsia"/>
+        </w:rPr>
+        <w:t xml:space="preserve">. For n = 10, this becomes </w:t>
+      </w:r>
+      <w:r>
+        <w:rPr>
+          <w:rFonts w:eastAsiaTheme="minorEastAsia"/>
+        </w:rPr>
+        <w:br/>
+      </w:r>
+      <m:oMathPara>
+        <m:oMath>
+          <m:sSub>
+            <m:sSubPr>
+              <m:ctrlPr>
+                <w:rPr>
+                  <w:rFonts w:ascii="Cambria Math" w:eastAsiaTheme="minorEastAsia" w:hAnsi="Cambria Math"/>
+                  <w:i/>
+                </w:rPr>
+              </m:ctrlPr>
+            </m:sSubPr>
+            <m:e>
+              <m:r>
+                <w:rPr>
+                  <w:rFonts w:ascii="Cambria Math" w:eastAsiaTheme="minorEastAsia" w:hAnsi="Cambria Math"/>
+                </w:rPr>
+                <m:t>a</m:t>
+              </m:r>
+            </m:e>
+            <m:sub>
+              <m:r>
+                <w:rPr>
+                  <w:rFonts w:ascii="Cambria Math" w:eastAsiaTheme="minorEastAsia" w:hAnsi="Cambria Math"/>
+                </w:rPr>
+                <m:t>10</m:t>
+              </m:r>
+            </m:sub>
+          </m:sSub>
+          <m:r>
+            <w:rPr>
+              <w:rFonts w:ascii="Cambria Math" w:eastAsiaTheme="minorEastAsia" w:hAnsi="Cambria Math"/>
+            </w:rPr>
+            <m:t>=3g</m:t>
+          </m:r>
+          <m:sSup>
+            <m:sSupPr>
+              <m:ctrlPr>
+                <w:rPr>
+                  <w:rFonts w:ascii="Cambria Math" w:eastAsiaTheme="minorEastAsia" w:hAnsi="Cambria Math"/>
+                  <w:i/>
+                </w:rPr>
+              </m:ctrlPr>
+            </m:sSupPr>
+            <m:e>
+              <m:r>
+                <w:rPr>
+                  <w:rFonts w:ascii="Cambria Math" w:eastAsiaTheme="minorEastAsia" w:hAnsi="Cambria Math"/>
+                </w:rPr>
+                <m:t>4</m:t>
+              </m:r>
+            </m:e>
+            <m:sup>
+              <m:r>
+                <w:rPr>
+                  <w:rFonts w:ascii="Cambria Math" w:eastAsiaTheme="minorEastAsia" w:hAnsi="Cambria Math"/>
+                </w:rPr>
+                <m:t>10-1</m:t>
+              </m:r>
+            </m:sup>
+          </m:sSup>
+          <m:r>
+            <w:rPr>
+              <w:rFonts w:ascii="Cambria Math" w:eastAsiaTheme="minorEastAsia" w:hAnsi="Cambria Math"/>
+            </w:rPr>
+            <m:t>=3g</m:t>
+          </m:r>
+          <m:sSup>
+            <m:sSupPr>
+              <m:ctrlPr>
+                <w:rPr>
+                  <w:rFonts w:ascii="Cambria Math" w:eastAsiaTheme="minorEastAsia" w:hAnsi="Cambria Math"/>
+                  <w:i/>
+                </w:rPr>
+              </m:ctrlPr>
+            </m:sSupPr>
+            <m:e>
+              <m:r>
+                <w:rPr>
+                  <w:rFonts w:ascii="Cambria Math" w:eastAsiaTheme="minorEastAsia" w:hAnsi="Cambria Math"/>
+                </w:rPr>
+                <m:t>4</m:t>
+              </m:r>
+            </m:e>
+            <m:sup>
+              <m:r>
+                <w:rPr>
+                  <w:rFonts w:ascii="Cambria Math" w:eastAsiaTheme="minorEastAsia" w:hAnsi="Cambria Math"/>
+                </w:rPr>
+                <m:t>9</m:t>
+              </m:r>
+            </m:sup>
+          </m:sSup>
+          <m:r>
+            <w:rPr>
+              <w:rFonts w:ascii="Cambria Math" w:eastAsiaTheme="minorEastAsia" w:hAnsi="Cambria Math"/>
+            </w:rPr>
+            <m:t>=3g262,144=786,432</m:t>
+          </m:r>
+        </m:oMath>
+      </m:oMathPara>
+    </w:p>
+    <w:p>
+      <w:pPr>
+        <w:rPr>
+          <w:rFonts w:eastAsiaTheme="minorEastAsia"/>
+          <w:b/>
+          <w:bCs/>
+        </w:rPr>
+      </w:pPr>
+      <w:r>
+        <w:rPr>
+          <w:rFonts w:eastAsiaTheme="minorEastAsia"/>
+          <w:b/>
+          <w:bCs/>
+        </w:rPr>
+        <w:t>Closed Form Definitions of Sequences for Real-World Scenarios</w:t>
+      </w:r>
+    </w:p>
+    <w:p>
+      <w:pPr>
+        <w:rPr>
+          <w:rFonts w:eastAsiaTheme="minorEastAsia"/>
+        </w:rPr>
+      </w:pPr>
+      <w:r>
+        <w:rPr>
+          <w:rFonts w:eastAsiaTheme="minorEastAsia"/>
+        </w:rPr>
+        <w:t>If a real-world scenario has numbers that form an arithmetic sequence, the closed form definition can be used to describe the real-world scenario.</w:t>
+      </w:r>
+    </w:p>
+    <w:p>
+      <w:pPr>
+        <w:rPr>
+          <w:rFonts w:eastAsiaTheme="minorEastAsia"/>
+        </w:rPr>
+      </w:pPr>
+      <w:r>
+        <w:rPr>
+          <w:rFonts w:eastAsiaTheme="minorEastAsia"/>
+        </w:rPr>
+        <w:t>Suppose there is a swimming pool being filled by a hose according to an arithmetic progression. It has 4 inches of water after the first hour</w:t>
+      </w:r>
+      <w:r>
+        <w:rPr>
+          <w:rFonts w:eastAsiaTheme="minorEastAsia"/>
+        </w:rPr>
+        <w:t>, then seven inches after at the end of the second hour, and then 10 inches of water at the end of the third hour. Finding a closed form rule to describe the height of the water in the pool after n hours is the same as finding the rule for the sequence 4, 7, 10, 13, …</w:t>
+      </w:r>
+    </w:p>
+    <w:p>
+      <w:pPr>
+        <w:rPr>
+          <w:rFonts w:eastAsiaTheme="minorEastAsia"/>
+        </w:rPr>
+      </w:pPr>
+      <w:r>
+        <w:rPr>
+          <w:rFonts w:eastAsiaTheme="minorEastAsia"/>
+        </w:rPr>
+        <w:t xml:space="preserve">Since </w:t>
+      </w:r>
+      <m:oMath>
+        <m:sSub>
+          <m:sSubPr>
+            <m:ctrlPr>
+              <w:rPr>
+                <w:rFonts w:ascii="Cambria Math" w:eastAsiaTheme="minorEastAsia" w:hAnsi="Cambria Math"/>
+                <w:i/>
+              </w:rPr>
+            </m:ctrlPr>
+          </m:sSubPr>
+          <m:e>
+            <m:r>
+              <w:rPr>
+                <w:rFonts w:ascii="Cambria Math" w:eastAsiaTheme="minorEastAsia" w:hAnsi="Cambria Math"/>
+              </w:rPr>
+              <m:t>a</m:t>
+            </m:r>
+          </m:e>
+          <m:sub>
+            <m:r>
+              <w:rPr>
+                <w:rFonts w:ascii="Cambria Math" w:eastAsiaTheme="minorEastAsia" w:hAnsi="Cambria Math"/>
+              </w:rPr>
+              <m:t>1</m:t>
+            </m:r>
+          </m:sub>
+        </m:sSub>
+        <m:r>
+          <w:rPr>
+            <w:rFonts w:ascii="Cambria Math" w:eastAsiaTheme="minorEastAsia" w:hAnsi="Cambria Math"/>
+          </w:rPr>
+          <m:t>=4</m:t>
+        </m:r>
+      </m:oMath>
+      <w:r>
+        <w:rPr>
+          <w:rFonts w:eastAsiaTheme="minorEastAsia"/>
+        </w:rPr>
+        <w:t xml:space="preserve"> a</w:t>
+      </w:r>
+      <w:proofErr w:type="spellStart"/>
+      <w:r>
+        <w:rPr>
+          <w:rFonts w:eastAsiaTheme="minorEastAsia"/>
+        </w:rPr>
+        <w:t>nd</w:t>
+      </w:r>
+      <w:proofErr w:type="spellEnd"/>
+      <w:r>
+        <w:rPr>
+          <w:rFonts w:eastAsiaTheme="minorEastAsia"/>
+        </w:rPr>
+        <w:t xml:space="preserve"> </w:t>
+      </w:r>
+      <m:oMath>
+        <m:r>
+          <w:rPr>
+            <w:rFonts w:ascii="Cambria Math" w:eastAsiaTheme="minorEastAsia" w:hAnsi="Cambria Math"/>
+          </w:rPr>
+          <m:t>d=3</m:t>
+        </m:r>
+      </m:oMath>
+      <w:r>
+        <w:rPr>
+          <w:rFonts w:eastAsiaTheme="minorEastAsia"/>
+        </w:rPr>
+        <w:t xml:space="preserve">, the formula is </w:t>
+      </w:r>
+      <w:r>
+        <w:rPr>
+          <w:rFonts w:eastAsiaTheme="minorEastAsia"/>
+        </w:rPr>
+        <w:br/>
+      </w:r>
+      <m:oMath>
+        <m:sSub>
+          <m:sSubPr>
+            <m:ctrlPr>
+              <w:rPr>
+                <w:rFonts w:ascii="Cambria Math" w:eastAsiaTheme="minorEastAsia" w:hAnsi="Cambria Math"/>
+                <w:i/>
+              </w:rPr>
+            </m:ctrlPr>
+          </m:sSubPr>
+          <m:e>
+            <m:r>
+              <w:rPr>
+                <w:rFonts w:ascii="Cambria Math" w:eastAsiaTheme="minorEastAsia" w:hAnsi="Cambria Math"/>
+              </w:rPr>
+              <m:t>a</m:t>
+            </m:r>
+          </m:e>
+          <m:sub>
+            <m:r>
+              <w:rPr>
+                <w:rFonts w:ascii="Cambria Math" w:eastAsiaTheme="minorEastAsia" w:hAnsi="Cambria Math"/>
+              </w:rPr>
+              <m:t>n</m:t>
+            </m:r>
+          </m:sub>
+        </m:sSub>
+        <m:r>
+          <w:rPr>
+            <w:rFonts w:ascii="Cambria Math" w:eastAsiaTheme="minorEastAsia" w:hAnsi="Cambria Math"/>
+          </w:rPr>
+          <m:t>=4+3(n-1)</m:t>
+        </m:r>
+      </m:oMath>
+      <w:r>
+        <w:rPr>
+          <w:rFonts w:eastAsiaTheme="minorEastAsia"/>
+        </w:rPr>
+        <w:t xml:space="preserve">, which can be simplified to </w:t>
+      </w:r>
+      <w:r>
+        <w:rPr>
+          <w:rFonts w:eastAsiaTheme="minorEastAsia"/>
+        </w:rPr>
+        <w:br/>
+      </w:r>
+      <m:oMath>
+        <m:sSub>
+          <m:sSubPr>
+            <m:ctrlPr>
+              <w:rPr>
+                <w:rFonts w:ascii="Cambria Math" w:eastAsiaTheme="minorEastAsia" w:hAnsi="Cambria Math"/>
+                <w:i/>
+              </w:rPr>
+            </m:ctrlPr>
+          </m:sSubPr>
+          <m:e>
+            <m:r>
+              <w:rPr>
+                <w:rFonts w:ascii="Cambria Math" w:eastAsiaTheme="minorEastAsia" w:hAnsi="Cambria Math"/>
+              </w:rPr>
+              <m:t>a</m:t>
+            </m:r>
+          </m:e>
+          <m:sub>
+            <m:r>
+              <w:rPr>
+                <w:rFonts w:ascii="Cambria Math" w:eastAsiaTheme="minorEastAsia" w:hAnsi="Cambria Math"/>
+              </w:rPr>
+              <m:t>n</m:t>
+            </m:r>
+          </m:sub>
+        </m:sSub>
+        <m:r>
+          <w:rPr>
+            <w:rFonts w:ascii="Cambria Math" w:eastAsiaTheme="minorEastAsia" w:hAnsi="Cambria Math"/>
+          </w:rPr>
+          <m:t>=3n+1</m:t>
+        </m:r>
+      </m:oMath>
+      <w:r>
+        <w:rPr>
+          <w:rFonts w:eastAsiaTheme="minorEastAsia"/>
+        </w:rPr>
+        <w:t>.</w:t>
+      </w:r>
+    </w:p>
+    <w:p>
+      <w:pPr>
+        <w:rPr>
+          <w:rFonts w:eastAsiaTheme="minorEastAsia"/>
+          <w:b/>
+          <w:bCs/>
+        </w:rPr>
+      </w:pPr>
+      <w:r>
+        <w:rPr>
+          <w:rFonts w:eastAsiaTheme="minorEastAsia"/>
+          <w:b/>
+          <w:bCs/>
+        </w:rPr>
+        <w:t>Closed Form Definitions of Sequences for Picture Patterns</w:t>
+      </w:r>
+    </w:p>
+    <w:p>
+      <w:pPr>
+        <w:rPr>
+          <w:rFonts w:eastAsiaTheme="minorEastAsia"/>
+        </w:rPr>
+      </w:pPr>
+      <w:r>
+        <w:rPr>
+          <w:rFonts w:eastAsiaTheme="minorEastAsia"/>
+        </w:rPr>
+        <w:t>If a picture pattern models an arithmetic sequence, the closed form equation will describe that sequence too.</w:t>
       </w:r>
     </w:p>
     <w:p>

</xml_diff>

<commit_message>
Algebra 1 - Chapter 11: Sequences - 11.2 Closed Form Defined Sequences - Check Your Understanding of Section 11.2 - A. Multiple-Choice
</commit_message>
<xml_diff>
--- a/Algebra-1/ch11/Albebra 1 - Chapter 11.docx
+++ b/Algebra-1/ch11/Albebra 1 - Chapter 11.docx
@@ -2342,21 +2342,7 @@
         <w:rPr>
           <w:rFonts w:eastAsiaTheme="minorEastAsia"/>
         </w:rPr>
-        <w:t xml:space="preserve"> a</w:t>
-      </w:r>
-      <w:proofErr w:type="spellStart"/>
-      <w:r>
-        <w:rPr>
-          <w:rFonts w:eastAsiaTheme="minorEastAsia"/>
-        </w:rPr>
-        <w:t>nd</w:t>
-      </w:r>
-      <w:proofErr w:type="spellEnd"/>
-      <w:r>
-        <w:rPr>
-          <w:rFonts w:eastAsiaTheme="minorEastAsia"/>
-        </w:rPr>
-        <w:t xml:space="preserve"> </w:t>
+        <w:t xml:space="preserve"> and </w:t>
       </w:r>
       <m:oMath>
         <m:r>
@@ -2497,17 +2483,1274 @@
     </w:p>
     <w:p>
       <w:pPr>
-        <w:rPr>
-          <w:rFonts w:eastAsiaTheme="minorEastAsia"/>
-        </w:rPr>
-      </w:pPr>
+        <w:pStyle w:val="Heading3"/>
+        <w:rPr>
+          <w:rFonts w:eastAsiaTheme="minorEastAsia"/>
+        </w:rPr>
+      </w:pPr>
+      <w:r>
+        <w:rPr>
+          <w:rFonts w:eastAsiaTheme="minorEastAsia"/>
+        </w:rPr>
+        <w:t>Check Your Understanding of Section 11.2</w:t>
+      </w:r>
     </w:p>
     <w:p>
       <w:pPr>
-        <w:rPr>
-          <w:rFonts w:eastAsiaTheme="minorEastAsia"/>
-        </w:rPr>
-      </w:pPr>
+        <w:pStyle w:val="ListParagraph"/>
+        <w:numPr>
+          <w:ilvl w:val="0"/>
+          <w:numId w:val="77"/>
+        </w:numPr>
+        <w:rPr>
+          <w:rFonts w:eastAsiaTheme="minorEastAsia"/>
+        </w:rPr>
+      </w:pPr>
+      <w:r>
+        <w:rPr>
+          <w:rFonts w:eastAsiaTheme="minorEastAsia"/>
+        </w:rPr>
+        <w:t>Multiple-Choice</w:t>
+      </w:r>
+    </w:p>
+    <w:p>
+      <w:pPr>
+        <w:pStyle w:val="ListParagraph"/>
+        <w:numPr>
+          <w:ilvl w:val="0"/>
+          <w:numId w:val="78"/>
+        </w:numPr>
+        <w:rPr>
+          <w:rFonts w:eastAsiaTheme="minorEastAsia"/>
+          <w:b/>
+          <w:bCs/>
+        </w:rPr>
+      </w:pPr>
+      <w:r>
+        <w:rPr>
+          <w:rFonts w:eastAsiaTheme="minorEastAsia"/>
+        </w:rPr>
+        <w:t xml:space="preserve">What are the first three terms of the sequence generated by the definition </w:t>
+      </w:r>
+      <w:r>
+        <w:rPr>
+          <w:rFonts w:eastAsiaTheme="minorEastAsia"/>
+        </w:rPr>
+        <w:br/>
+      </w:r>
+      <m:oMath>
+        <m:sSub>
+          <m:sSubPr>
+            <m:ctrlPr>
+              <w:rPr>
+                <w:rFonts w:ascii="Cambria Math" w:eastAsiaTheme="minorEastAsia" w:hAnsi="Cambria Math"/>
+                <w:i/>
+              </w:rPr>
+            </m:ctrlPr>
+          </m:sSubPr>
+          <m:e>
+            <m:r>
+              <w:rPr>
+                <w:rFonts w:ascii="Cambria Math" w:eastAsiaTheme="minorEastAsia" w:hAnsi="Cambria Math"/>
+              </w:rPr>
+              <m:t>a</m:t>
+            </m:r>
+          </m:e>
+          <m:sub>
+            <m:r>
+              <w:rPr>
+                <w:rFonts w:ascii="Cambria Math" w:eastAsiaTheme="minorEastAsia" w:hAnsi="Cambria Math"/>
+              </w:rPr>
+              <m:t>n</m:t>
+            </m:r>
+          </m:sub>
+        </m:sSub>
+        <m:r>
+          <w:rPr>
+            <w:rFonts w:ascii="Cambria Math" w:eastAsiaTheme="minorEastAsia" w:hAnsi="Cambria Math"/>
+          </w:rPr>
+          <m:t>=2+3(n-1)</m:t>
+        </m:r>
+      </m:oMath>
+      <w:r>
+        <w:rPr>
+          <w:rFonts w:eastAsiaTheme="minorEastAsia"/>
+        </w:rPr>
+        <w:t>?</w:t>
+      </w:r>
+      <w:r>
+        <w:rPr>
+          <w:rFonts w:eastAsiaTheme="minorEastAsia"/>
+        </w:rPr>
+        <w:br/>
+      </w:r>
+      <w:r>
+        <w:rPr>
+          <w:rFonts w:eastAsiaTheme="minorEastAsia"/>
+          <w:b/>
+          <w:bCs/>
+        </w:rPr>
+        <w:t>(2) 2, 5, 8</w:t>
+      </w:r>
+    </w:p>
+    <w:p>
+      <w:pPr>
+        <w:pStyle w:val="ListParagraph"/>
+        <w:numPr>
+          <w:ilvl w:val="0"/>
+          <w:numId w:val="78"/>
+        </w:numPr>
+        <w:rPr>
+          <w:rFonts w:eastAsiaTheme="minorEastAsia"/>
+          <w:b/>
+          <w:bCs/>
+        </w:rPr>
+      </w:pPr>
+      <w:r>
+        <w:rPr>
+          <w:rFonts w:eastAsiaTheme="minorEastAsia"/>
+        </w:rPr>
+        <w:br w:type="column"/>
+      </w:r>
+      <w:r>
+        <w:rPr>
+          <w:rFonts w:eastAsiaTheme="minorEastAsia"/>
+        </w:rPr>
+        <w:lastRenderedPageBreak/>
+        <w:t xml:space="preserve">What is the fifth term </w:t>
+      </w:r>
+      <w:r>
+        <w:rPr>
+          <w:rFonts w:eastAsiaTheme="minorEastAsia"/>
+        </w:rPr>
+        <w:t xml:space="preserve">of the sequence by the definition </w:t>
+      </w:r>
+      <m:oMath>
+        <m:sSub>
+          <m:sSubPr>
+            <m:ctrlPr>
+              <w:rPr>
+                <w:rFonts w:ascii="Cambria Math" w:eastAsiaTheme="minorEastAsia" w:hAnsi="Cambria Math"/>
+                <w:i/>
+              </w:rPr>
+            </m:ctrlPr>
+          </m:sSubPr>
+          <m:e>
+            <m:r>
+              <w:rPr>
+                <w:rFonts w:ascii="Cambria Math" w:eastAsiaTheme="minorEastAsia" w:hAnsi="Cambria Math"/>
+              </w:rPr>
+              <m:t>a</m:t>
+            </m:r>
+          </m:e>
+          <m:sub>
+            <m:r>
+              <w:rPr>
+                <w:rFonts w:ascii="Cambria Math" w:eastAsiaTheme="minorEastAsia" w:hAnsi="Cambria Math"/>
+              </w:rPr>
+              <m:t>n</m:t>
+            </m:r>
+          </m:sub>
+        </m:sSub>
+        <m:r>
+          <w:rPr>
+            <w:rFonts w:ascii="Cambria Math" w:eastAsiaTheme="minorEastAsia" w:hAnsi="Cambria Math"/>
+          </w:rPr>
+          <m:t>=10-4(n-1)</m:t>
+        </m:r>
+      </m:oMath>
+      <w:r>
+        <w:rPr>
+          <w:rFonts w:eastAsiaTheme="minorEastAsia"/>
+        </w:rPr>
+        <w:t>?</w:t>
+      </w:r>
+      <w:r>
+        <w:rPr>
+          <w:rFonts w:eastAsiaTheme="minorEastAsia"/>
+        </w:rPr>
+        <w:br/>
+      </w:r>
+      <w:r>
+        <w:rPr>
+          <w:rFonts w:eastAsiaTheme="minorEastAsia"/>
+          <w:b/>
+          <w:bCs/>
+        </w:rPr>
+        <w:t>(3) -6</w:t>
+      </w:r>
+    </w:p>
+    <w:p>
+      <w:pPr>
+        <w:pStyle w:val="ListParagraph"/>
+        <w:rPr>
+          <w:rFonts w:eastAsiaTheme="minorEastAsia"/>
+        </w:rPr>
+      </w:pPr>
+    </w:p>
+    <w:p>
+      <w:pPr>
+        <w:pStyle w:val="ListParagraph"/>
+        <w:numPr>
+          <w:ilvl w:val="0"/>
+          <w:numId w:val="78"/>
+        </w:numPr>
+        <w:rPr>
+          <w:rFonts w:eastAsiaTheme="minorEastAsia"/>
+          <w:b/>
+          <w:bCs/>
+        </w:rPr>
+      </w:pPr>
+      <w:r>
+        <w:rPr>
+          <w:rFonts w:eastAsiaTheme="minorEastAsia"/>
+        </w:rPr>
+        <w:t xml:space="preserve">What is the third term of the sequence generated by the definition </w:t>
+      </w:r>
+      <m:oMath>
+        <m:sSub>
+          <m:sSubPr>
+            <m:ctrlPr>
+              <w:rPr>
+                <w:rFonts w:ascii="Cambria Math" w:eastAsiaTheme="minorEastAsia" w:hAnsi="Cambria Math"/>
+                <w:i/>
+              </w:rPr>
+            </m:ctrlPr>
+          </m:sSubPr>
+          <m:e>
+            <m:r>
+              <w:rPr>
+                <w:rFonts w:ascii="Cambria Math" w:eastAsiaTheme="minorEastAsia" w:hAnsi="Cambria Math"/>
+              </w:rPr>
+              <m:t>a</m:t>
+            </m:r>
+          </m:e>
+          <m:sub>
+            <m:r>
+              <w:rPr>
+                <w:rFonts w:ascii="Cambria Math" w:eastAsiaTheme="minorEastAsia" w:hAnsi="Cambria Math"/>
+              </w:rPr>
+              <m:t>n</m:t>
+            </m:r>
+          </m:sub>
+        </m:sSub>
+        <m:r>
+          <w:rPr>
+            <w:rFonts w:ascii="Cambria Math" w:eastAsiaTheme="minorEastAsia" w:hAnsi="Cambria Math"/>
+          </w:rPr>
+          <m:t>=3∙</m:t>
+        </m:r>
+        <m:sSup>
+          <m:sSupPr>
+            <m:ctrlPr>
+              <w:rPr>
+                <w:rFonts w:ascii="Cambria Math" w:eastAsiaTheme="minorEastAsia" w:hAnsi="Cambria Math"/>
+                <w:i/>
+              </w:rPr>
+            </m:ctrlPr>
+          </m:sSupPr>
+          <m:e>
+            <m:r>
+              <w:rPr>
+                <w:rFonts w:ascii="Cambria Math" w:eastAsiaTheme="minorEastAsia" w:hAnsi="Cambria Math"/>
+              </w:rPr>
+              <m:t>4</m:t>
+            </m:r>
+          </m:e>
+          <m:sup>
+            <m:r>
+              <w:rPr>
+                <w:rFonts w:ascii="Cambria Math" w:eastAsiaTheme="minorEastAsia" w:hAnsi="Cambria Math"/>
+              </w:rPr>
+              <m:t>n-1</m:t>
+            </m:r>
+          </m:sup>
+        </m:sSup>
+      </m:oMath>
+      <w:r>
+        <w:rPr>
+          <w:rFonts w:eastAsiaTheme="minorEastAsia"/>
+        </w:rPr>
+        <w:t>?</w:t>
+      </w:r>
+      <w:r>
+        <w:rPr>
+          <w:rFonts w:eastAsiaTheme="minorEastAsia"/>
+        </w:rPr>
+        <w:br/>
+      </w:r>
+      <w:r>
+        <w:rPr>
+          <w:rFonts w:eastAsiaTheme="minorEastAsia"/>
+          <w:b/>
+          <w:bCs/>
+        </w:rPr>
+        <w:t>(4) 48</w:t>
+      </w:r>
+    </w:p>
+    <w:p>
+      <w:pPr>
+        <w:pStyle w:val="ListParagraph"/>
+        <w:rPr>
+          <w:rFonts w:eastAsiaTheme="minorEastAsia"/>
+        </w:rPr>
+      </w:pPr>
+    </w:p>
+    <w:p>
+      <w:pPr>
+        <w:pStyle w:val="ListParagraph"/>
+        <w:numPr>
+          <w:ilvl w:val="0"/>
+          <w:numId w:val="78"/>
+        </w:numPr>
+        <w:rPr>
+          <w:rFonts w:eastAsiaTheme="minorEastAsia"/>
+          <w:b/>
+          <w:bCs/>
+        </w:rPr>
+      </w:pPr>
+      <w:r>
+        <w:rPr>
+          <w:rFonts w:eastAsiaTheme="minorEastAsia"/>
+        </w:rPr>
+        <w:t xml:space="preserve">What is the fifth term of the sequence generated by the definition </w:t>
+      </w:r>
+      <m:oMath>
+        <m:sSub>
+          <m:sSubPr>
+            <m:ctrlPr>
+              <w:rPr>
+                <w:rFonts w:ascii="Cambria Math" w:eastAsiaTheme="minorEastAsia" w:hAnsi="Cambria Math"/>
+                <w:i/>
+              </w:rPr>
+            </m:ctrlPr>
+          </m:sSubPr>
+          <m:e>
+            <m:r>
+              <w:rPr>
+                <w:rFonts w:ascii="Cambria Math" w:eastAsiaTheme="minorEastAsia" w:hAnsi="Cambria Math"/>
+              </w:rPr>
+              <m:t>a</m:t>
+            </m:r>
+          </m:e>
+          <m:sub>
+            <m:r>
+              <w:rPr>
+                <w:rFonts w:ascii="Cambria Math" w:eastAsiaTheme="minorEastAsia" w:hAnsi="Cambria Math"/>
+              </w:rPr>
+              <m:t>n</m:t>
+            </m:r>
+          </m:sub>
+        </m:sSub>
+        <m:r>
+          <w:rPr>
+            <w:rFonts w:ascii="Cambria Math" w:eastAsiaTheme="minorEastAsia" w:hAnsi="Cambria Math"/>
+          </w:rPr>
+          <m:t>=6∙</m:t>
+        </m:r>
+        <m:sSup>
+          <m:sSupPr>
+            <m:ctrlPr>
+              <w:rPr>
+                <w:rFonts w:ascii="Cambria Math" w:eastAsiaTheme="minorEastAsia" w:hAnsi="Cambria Math"/>
+                <w:i/>
+              </w:rPr>
+            </m:ctrlPr>
+          </m:sSupPr>
+          <m:e>
+            <m:r>
+              <w:rPr>
+                <w:rFonts w:ascii="Cambria Math" w:eastAsiaTheme="minorEastAsia" w:hAnsi="Cambria Math"/>
+              </w:rPr>
+              <m:t>(</m:t>
+            </m:r>
+            <m:f>
+              <m:fPr>
+                <m:ctrlPr>
+                  <w:rPr>
+                    <w:rFonts w:ascii="Cambria Math" w:eastAsiaTheme="minorEastAsia" w:hAnsi="Cambria Math"/>
+                    <w:i/>
+                  </w:rPr>
+                </m:ctrlPr>
+              </m:fPr>
+              <m:num>
+                <m:r>
+                  <w:rPr>
+                    <w:rFonts w:ascii="Cambria Math" w:eastAsiaTheme="minorEastAsia" w:hAnsi="Cambria Math"/>
+                  </w:rPr>
+                  <m:t>2</m:t>
+                </m:r>
+              </m:num>
+              <m:den>
+                <m:r>
+                  <w:rPr>
+                    <w:rFonts w:ascii="Cambria Math" w:eastAsiaTheme="minorEastAsia" w:hAnsi="Cambria Math"/>
+                  </w:rPr>
+                  <m:t>3</m:t>
+                </m:r>
+              </m:den>
+            </m:f>
+            <m:r>
+              <w:rPr>
+                <w:rFonts w:ascii="Cambria Math" w:eastAsiaTheme="minorEastAsia" w:hAnsi="Cambria Math"/>
+              </w:rPr>
+              <m:t>)</m:t>
+            </m:r>
+          </m:e>
+          <m:sup>
+            <m:r>
+              <w:rPr>
+                <w:rFonts w:ascii="Cambria Math" w:eastAsiaTheme="minorEastAsia" w:hAnsi="Cambria Math"/>
+              </w:rPr>
+              <m:t>n-1</m:t>
+            </m:r>
+          </m:sup>
+        </m:sSup>
+      </m:oMath>
+      <w:r>
+        <w:rPr>
+          <w:rFonts w:eastAsiaTheme="minorEastAsia"/>
+        </w:rPr>
+        <w:t>?</w:t>
+      </w:r>
+      <w:r>
+        <w:rPr>
+          <w:rFonts w:eastAsiaTheme="minorEastAsia"/>
+        </w:rPr>
+        <w:br/>
+      </w:r>
+      <m:oMathPara>
+        <m:oMath>
+          <m:sSub>
+            <m:sSubPr>
+              <m:ctrlPr>
+                <w:rPr>
+                  <w:rFonts w:ascii="Cambria Math" w:eastAsiaTheme="minorEastAsia" w:hAnsi="Cambria Math"/>
+                  <w:i/>
+                </w:rPr>
+              </m:ctrlPr>
+            </m:sSubPr>
+            <m:e>
+              <m:r>
+                <w:rPr>
+                  <w:rFonts w:ascii="Cambria Math" w:eastAsiaTheme="minorEastAsia" w:hAnsi="Cambria Math"/>
+                </w:rPr>
+                <m:t>a</m:t>
+              </m:r>
+            </m:e>
+            <m:sub>
+              <m:r>
+                <w:rPr>
+                  <w:rFonts w:ascii="Cambria Math" w:eastAsiaTheme="minorEastAsia" w:hAnsi="Cambria Math"/>
+                </w:rPr>
+                <m:t>5</m:t>
+              </m:r>
+            </m:sub>
+          </m:sSub>
+          <m:r>
+            <w:rPr>
+              <w:rFonts w:ascii="Cambria Math" w:eastAsiaTheme="minorEastAsia" w:hAnsi="Cambria Math"/>
+            </w:rPr>
+            <m:t>=6∙</m:t>
+          </m:r>
+          <m:sSup>
+            <m:sSupPr>
+              <m:ctrlPr>
+                <w:rPr>
+                  <w:rFonts w:ascii="Cambria Math" w:eastAsiaTheme="minorEastAsia" w:hAnsi="Cambria Math"/>
+                  <w:i/>
+                </w:rPr>
+              </m:ctrlPr>
+            </m:sSupPr>
+            <m:e>
+              <m:d>
+                <m:dPr>
+                  <m:ctrlPr>
+                    <w:rPr>
+                      <w:rFonts w:ascii="Cambria Math" w:eastAsiaTheme="minorEastAsia" w:hAnsi="Cambria Math"/>
+                      <w:i/>
+                    </w:rPr>
+                  </m:ctrlPr>
+                </m:dPr>
+                <m:e>
+                  <m:f>
+                    <m:fPr>
+                      <m:ctrlPr>
+                        <w:rPr>
+                          <w:rFonts w:ascii="Cambria Math" w:eastAsiaTheme="minorEastAsia" w:hAnsi="Cambria Math"/>
+                          <w:i/>
+                        </w:rPr>
+                      </m:ctrlPr>
+                    </m:fPr>
+                    <m:num>
+                      <m:r>
+                        <w:rPr>
+                          <w:rFonts w:ascii="Cambria Math" w:eastAsiaTheme="minorEastAsia" w:hAnsi="Cambria Math"/>
+                        </w:rPr>
+                        <m:t>2</m:t>
+                      </m:r>
+                    </m:num>
+                    <m:den>
+                      <m:r>
+                        <w:rPr>
+                          <w:rFonts w:ascii="Cambria Math" w:eastAsiaTheme="minorEastAsia" w:hAnsi="Cambria Math"/>
+                        </w:rPr>
+                        <m:t>3</m:t>
+                      </m:r>
+                    </m:den>
+                  </m:f>
+                </m:e>
+              </m:d>
+            </m:e>
+            <m:sup>
+              <m:r>
+                <w:rPr>
+                  <w:rFonts w:ascii="Cambria Math" w:eastAsiaTheme="minorEastAsia" w:hAnsi="Cambria Math"/>
+                </w:rPr>
+                <m:t>5</m:t>
+              </m:r>
+              <m:r>
+                <w:rPr>
+                  <w:rFonts w:ascii="Cambria Math" w:eastAsiaTheme="minorEastAsia" w:hAnsi="Cambria Math"/>
+                </w:rPr>
+                <m:t>-1</m:t>
+              </m:r>
+            </m:sup>
+          </m:sSup>
+          <m:r>
+            <w:rPr>
+              <w:rFonts w:ascii="Cambria Math" w:eastAsiaTheme="minorEastAsia" w:hAnsi="Cambria Math"/>
+            </w:rPr>
+            <m:t>=6∙</m:t>
+          </m:r>
+          <m:sSup>
+            <m:sSupPr>
+              <m:ctrlPr>
+                <w:rPr>
+                  <w:rFonts w:ascii="Cambria Math" w:eastAsiaTheme="minorEastAsia" w:hAnsi="Cambria Math"/>
+                  <w:i/>
+                </w:rPr>
+              </m:ctrlPr>
+            </m:sSupPr>
+            <m:e>
+              <m:d>
+                <m:dPr>
+                  <m:ctrlPr>
+                    <w:rPr>
+                      <w:rFonts w:ascii="Cambria Math" w:eastAsiaTheme="minorEastAsia" w:hAnsi="Cambria Math"/>
+                      <w:i/>
+                    </w:rPr>
+                  </m:ctrlPr>
+                </m:dPr>
+                <m:e>
+                  <m:f>
+                    <m:fPr>
+                      <m:ctrlPr>
+                        <w:rPr>
+                          <w:rFonts w:ascii="Cambria Math" w:eastAsiaTheme="minorEastAsia" w:hAnsi="Cambria Math"/>
+                          <w:i/>
+                        </w:rPr>
+                      </m:ctrlPr>
+                    </m:fPr>
+                    <m:num>
+                      <m:r>
+                        <w:rPr>
+                          <w:rFonts w:ascii="Cambria Math" w:eastAsiaTheme="minorEastAsia" w:hAnsi="Cambria Math"/>
+                        </w:rPr>
+                        <m:t>2</m:t>
+                      </m:r>
+                    </m:num>
+                    <m:den>
+                      <m:r>
+                        <w:rPr>
+                          <w:rFonts w:ascii="Cambria Math" w:eastAsiaTheme="minorEastAsia" w:hAnsi="Cambria Math"/>
+                        </w:rPr>
+                        <m:t>3</m:t>
+                      </m:r>
+                    </m:den>
+                  </m:f>
+                </m:e>
+              </m:d>
+            </m:e>
+            <m:sup>
+              <m:r>
+                <w:rPr>
+                  <w:rFonts w:ascii="Cambria Math" w:eastAsiaTheme="minorEastAsia" w:hAnsi="Cambria Math"/>
+                </w:rPr>
+                <m:t>4</m:t>
+              </m:r>
+            </m:sup>
+          </m:sSup>
+          <m:r>
+            <w:rPr>
+              <w:rFonts w:ascii="Cambria Math" w:eastAsiaTheme="minorEastAsia" w:hAnsi="Cambria Math"/>
+            </w:rPr>
+            <m:t>=6∙</m:t>
+          </m:r>
+          <m:f>
+            <m:fPr>
+              <m:ctrlPr>
+                <w:rPr>
+                  <w:rFonts w:ascii="Cambria Math" w:eastAsiaTheme="minorEastAsia" w:hAnsi="Cambria Math"/>
+                  <w:i/>
+                </w:rPr>
+              </m:ctrlPr>
+            </m:fPr>
+            <m:num>
+              <m:r>
+                <w:rPr>
+                  <w:rFonts w:ascii="Cambria Math" w:eastAsiaTheme="minorEastAsia" w:hAnsi="Cambria Math"/>
+                </w:rPr>
+                <m:t>16</m:t>
+              </m:r>
+            </m:num>
+            <m:den>
+              <m:r>
+                <w:rPr>
+                  <w:rFonts w:ascii="Cambria Math" w:eastAsiaTheme="minorEastAsia" w:hAnsi="Cambria Math"/>
+                </w:rPr>
+                <m:t>81</m:t>
+              </m:r>
+            </m:den>
+          </m:f>
+          <m:r>
+            <w:rPr>
+              <w:rFonts w:ascii="Cambria Math" w:eastAsiaTheme="minorEastAsia" w:hAnsi="Cambria Math"/>
+            </w:rPr>
+            <m:t>=</m:t>
+          </m:r>
+          <m:f>
+            <m:fPr>
+              <m:ctrlPr>
+                <w:rPr>
+                  <w:rFonts w:ascii="Cambria Math" w:eastAsiaTheme="minorEastAsia" w:hAnsi="Cambria Math"/>
+                  <w:i/>
+                </w:rPr>
+              </m:ctrlPr>
+            </m:fPr>
+            <m:num>
+              <m:r>
+                <w:rPr>
+                  <w:rFonts w:ascii="Cambria Math" w:eastAsiaTheme="minorEastAsia" w:hAnsi="Cambria Math"/>
+                </w:rPr>
+                <m:t>96</m:t>
+              </m:r>
+            </m:num>
+            <m:den>
+              <m:r>
+                <w:rPr>
+                  <w:rFonts w:ascii="Cambria Math" w:eastAsiaTheme="minorEastAsia" w:hAnsi="Cambria Math"/>
+                </w:rPr>
+                <m:t>81</m:t>
+              </m:r>
+            </m:den>
+          </m:f>
+          <m:r>
+            <w:rPr>
+              <w:rFonts w:ascii="Cambria Math" w:eastAsiaTheme="minorEastAsia" w:hAnsi="Cambria Math"/>
+            </w:rPr>
+            <m:t>=</m:t>
+          </m:r>
+          <m:f>
+            <m:fPr>
+              <m:ctrlPr>
+                <w:rPr>
+                  <w:rFonts w:ascii="Cambria Math" w:eastAsiaTheme="minorEastAsia" w:hAnsi="Cambria Math"/>
+                  <w:i/>
+                </w:rPr>
+              </m:ctrlPr>
+            </m:fPr>
+            <m:num>
+              <m:r>
+                <w:rPr>
+                  <w:rFonts w:ascii="Cambria Math" w:eastAsiaTheme="minorEastAsia" w:hAnsi="Cambria Math"/>
+                </w:rPr>
+                <m:t>32</m:t>
+              </m:r>
+            </m:num>
+            <m:den>
+              <m:r>
+                <w:rPr>
+                  <w:rFonts w:ascii="Cambria Math" w:eastAsiaTheme="minorEastAsia" w:hAnsi="Cambria Math"/>
+                </w:rPr>
+                <m:t>27</m:t>
+              </m:r>
+            </m:den>
+          </m:f>
+          <m:r>
+            <w:rPr>
+              <w:rFonts w:eastAsiaTheme="minorEastAsia"/>
+            </w:rPr>
+            <w:br/>
+          </m:r>
+        </m:oMath>
+      </m:oMathPara>
+      <w:r>
+        <w:rPr>
+          <w:rFonts w:eastAsiaTheme="minorEastAsia"/>
+          <w:b/>
+          <w:bCs/>
+        </w:rPr>
+        <w:t xml:space="preserve">(3) </w:t>
+      </w:r>
+      <m:oMath>
+        <m:f>
+          <m:fPr>
+            <m:ctrlPr>
+              <w:rPr>
+                <w:rFonts w:ascii="Cambria Math" w:eastAsiaTheme="minorEastAsia" w:hAnsi="Cambria Math"/>
+                <w:b/>
+                <w:bCs/>
+                <w:i/>
+              </w:rPr>
+            </m:ctrlPr>
+          </m:fPr>
+          <m:num>
+            <m:r>
+              <m:rPr>
+                <m:sty m:val="bi"/>
+              </m:rPr>
+              <w:rPr>
+                <w:rFonts w:ascii="Cambria Math" w:eastAsiaTheme="minorEastAsia" w:hAnsi="Cambria Math"/>
+              </w:rPr>
+              <m:t>32</m:t>
+            </m:r>
+          </m:num>
+          <m:den>
+            <m:r>
+              <m:rPr>
+                <m:sty m:val="bi"/>
+              </m:rPr>
+              <w:rPr>
+                <w:rFonts w:ascii="Cambria Math" w:eastAsiaTheme="minorEastAsia" w:hAnsi="Cambria Math"/>
+              </w:rPr>
+              <m:t>27</m:t>
+            </m:r>
+          </m:den>
+        </m:f>
+      </m:oMath>
+    </w:p>
+    <w:p>
+      <w:pPr>
+        <w:pStyle w:val="ListParagraph"/>
+        <w:rPr>
+          <w:rFonts w:eastAsiaTheme="minorEastAsia"/>
+        </w:rPr>
+      </w:pPr>
+    </w:p>
+    <w:p>
+      <w:pPr>
+        <w:pStyle w:val="ListParagraph"/>
+        <w:numPr>
+          <w:ilvl w:val="0"/>
+          <w:numId w:val="78"/>
+        </w:numPr>
+        <w:rPr>
+          <w:rFonts w:eastAsiaTheme="minorEastAsia"/>
+          <w:b/>
+          <w:bCs/>
+        </w:rPr>
+      </w:pPr>
+      <w:r>
+        <w:rPr>
+          <w:rFonts w:eastAsiaTheme="minorEastAsia"/>
+        </w:rPr>
+        <w:t xml:space="preserve">What definition would produce the sequence 4, 13, 22, 31, </w:t>
+      </w:r>
+      <w:proofErr w:type="gramStart"/>
+      <w:r>
+        <w:rPr>
+          <w:rFonts w:eastAsiaTheme="minorEastAsia"/>
+        </w:rPr>
+        <w:t>… ?</w:t>
+      </w:r>
+      <w:proofErr w:type="gramEnd"/>
+      <w:r>
+        <w:rPr>
+          <w:rFonts w:eastAsiaTheme="minorEastAsia"/>
+        </w:rPr>
+        <w:br/>
+      </w:r>
+      <w:r>
+        <w:rPr>
+          <w:rFonts w:eastAsiaTheme="minorEastAsia"/>
+          <w:b/>
+          <w:bCs/>
+        </w:rPr>
+        <w:t xml:space="preserve">(2) </w:t>
+      </w:r>
+      <m:oMath>
+        <m:sSub>
+          <m:sSubPr>
+            <m:ctrlPr>
+              <w:rPr>
+                <w:rFonts w:ascii="Cambria Math" w:eastAsiaTheme="minorEastAsia" w:hAnsi="Cambria Math"/>
+                <w:b/>
+                <w:bCs/>
+                <w:i/>
+              </w:rPr>
+            </m:ctrlPr>
+          </m:sSubPr>
+          <m:e>
+            <m:r>
+              <m:rPr>
+                <m:sty m:val="bi"/>
+              </m:rPr>
+              <w:rPr>
+                <w:rFonts w:ascii="Cambria Math" w:eastAsiaTheme="minorEastAsia" w:hAnsi="Cambria Math"/>
+              </w:rPr>
+              <m:t>a</m:t>
+            </m:r>
+          </m:e>
+          <m:sub>
+            <m:r>
+              <m:rPr>
+                <m:sty m:val="bi"/>
+              </m:rPr>
+              <w:rPr>
+                <w:rFonts w:ascii="Cambria Math" w:eastAsiaTheme="minorEastAsia" w:hAnsi="Cambria Math"/>
+              </w:rPr>
+              <m:t>n</m:t>
+            </m:r>
+          </m:sub>
+        </m:sSub>
+        <m:r>
+          <m:rPr>
+            <m:sty m:val="bi"/>
+          </m:rPr>
+          <w:rPr>
+            <w:rFonts w:ascii="Cambria Math" w:eastAsiaTheme="minorEastAsia" w:hAnsi="Cambria Math"/>
+          </w:rPr>
+          <m:t>=4+9(n-1)</m:t>
+        </m:r>
+      </m:oMath>
+    </w:p>
+    <w:p>
+      <w:pPr>
+        <w:pStyle w:val="ListParagraph"/>
+        <w:rPr>
+          <w:rFonts w:eastAsiaTheme="minorEastAsia"/>
+        </w:rPr>
+      </w:pPr>
+    </w:p>
+    <w:p>
+      <w:pPr>
+        <w:pStyle w:val="ListParagraph"/>
+        <w:numPr>
+          <w:ilvl w:val="0"/>
+          <w:numId w:val="78"/>
+        </w:numPr>
+        <w:rPr>
+          <w:rFonts w:eastAsiaTheme="minorEastAsia"/>
+          <w:b/>
+          <w:bCs/>
+        </w:rPr>
+      </w:pPr>
+      <w:r>
+        <w:rPr>
+          <w:rFonts w:eastAsiaTheme="minorEastAsia"/>
+        </w:rPr>
+        <w:t xml:space="preserve">What definition would produce the sequence 4, 12, 36, 108, </w:t>
+      </w:r>
+      <w:proofErr w:type="gramStart"/>
+      <w:r>
+        <w:rPr>
+          <w:rFonts w:eastAsiaTheme="minorEastAsia"/>
+        </w:rPr>
+        <w:t>… ?</w:t>
+      </w:r>
+      <w:proofErr w:type="gramEnd"/>
+      <w:r>
+        <w:rPr>
+          <w:rFonts w:eastAsiaTheme="minorEastAsia"/>
+        </w:rPr>
+        <w:br/>
+      </w:r>
+      <w:r>
+        <w:rPr>
+          <w:rFonts w:eastAsiaTheme="minorEastAsia"/>
+          <w:b/>
+          <w:bCs/>
+        </w:rPr>
+        <w:t xml:space="preserve">(1) </w:t>
+      </w:r>
+      <m:oMath>
+        <m:sSub>
+          <m:sSubPr>
+            <m:ctrlPr>
+              <w:rPr>
+                <w:rFonts w:ascii="Cambria Math" w:eastAsiaTheme="minorEastAsia" w:hAnsi="Cambria Math"/>
+                <w:b/>
+                <w:bCs/>
+                <w:i/>
+              </w:rPr>
+            </m:ctrlPr>
+          </m:sSubPr>
+          <m:e>
+            <m:r>
+              <m:rPr>
+                <m:sty m:val="bi"/>
+              </m:rPr>
+              <w:rPr>
+                <w:rFonts w:ascii="Cambria Math" w:eastAsiaTheme="minorEastAsia" w:hAnsi="Cambria Math"/>
+              </w:rPr>
+              <m:t>a</m:t>
+            </m:r>
+          </m:e>
+          <m:sub>
+            <m:r>
+              <m:rPr>
+                <m:sty m:val="bi"/>
+              </m:rPr>
+              <w:rPr>
+                <w:rFonts w:ascii="Cambria Math" w:eastAsiaTheme="minorEastAsia" w:hAnsi="Cambria Math"/>
+              </w:rPr>
+              <m:t>n</m:t>
+            </m:r>
+          </m:sub>
+        </m:sSub>
+        <m:r>
+          <m:rPr>
+            <m:sty m:val="bi"/>
+          </m:rPr>
+          <w:rPr>
+            <w:rFonts w:ascii="Cambria Math" w:eastAsiaTheme="minorEastAsia" w:hAnsi="Cambria Math"/>
+          </w:rPr>
+          <m:t>=4∙</m:t>
+        </m:r>
+        <m:sSup>
+          <m:sSupPr>
+            <m:ctrlPr>
+              <w:rPr>
+                <w:rFonts w:ascii="Cambria Math" w:eastAsiaTheme="minorEastAsia" w:hAnsi="Cambria Math"/>
+                <w:b/>
+                <w:bCs/>
+                <w:i/>
+              </w:rPr>
+            </m:ctrlPr>
+          </m:sSupPr>
+          <m:e>
+            <m:r>
+              <m:rPr>
+                <m:sty m:val="bi"/>
+              </m:rPr>
+              <w:rPr>
+                <w:rFonts w:ascii="Cambria Math" w:eastAsiaTheme="minorEastAsia" w:hAnsi="Cambria Math"/>
+              </w:rPr>
+              <m:t>3</m:t>
+            </m:r>
+          </m:e>
+          <m:sup>
+            <m:r>
+              <m:rPr>
+                <m:sty m:val="bi"/>
+              </m:rPr>
+              <w:rPr>
+                <w:rFonts w:ascii="Cambria Math" w:eastAsiaTheme="minorEastAsia" w:hAnsi="Cambria Math"/>
+              </w:rPr>
+              <m:t>n-1</m:t>
+            </m:r>
+          </m:sup>
+        </m:sSup>
+      </m:oMath>
+    </w:p>
+    <w:p>
+      <w:pPr>
+        <w:pStyle w:val="ListParagraph"/>
+        <w:rPr>
+          <w:rFonts w:eastAsiaTheme="minorEastAsia"/>
+        </w:rPr>
+      </w:pPr>
+    </w:p>
+    <w:p>
+      <w:pPr>
+        <w:pStyle w:val="ListParagraph"/>
+        <w:numPr>
+          <w:ilvl w:val="0"/>
+          <w:numId w:val="78"/>
+        </w:numPr>
+        <w:rPr>
+          <w:b/>
+          <w:bCs/>
+        </w:rPr>
+      </w:pPr>
+      <w:r>
+        <w:t>Which expression could be used to find the 20</w:t>
+      </w:r>
+      <w:r>
+        <w:rPr>
+          <w:vertAlign w:val="superscript"/>
+        </w:rPr>
+        <w:t>th</w:t>
+      </w:r>
+      <w:r>
+        <w:t xml:space="preserve"> term of the sequence 5, 9, 13, 17, 21, </w:t>
+      </w:r>
+      <w:proofErr w:type="gramStart"/>
+      <w:r>
+        <w:t>… ?</w:t>
+      </w:r>
+      <w:proofErr w:type="gramEnd"/>
+      <w:r>
+        <w:br/>
+      </w:r>
+      <w:r>
+        <w:rPr>
+          <w:b/>
+          <w:bCs/>
+        </w:rPr>
+        <w:t>(2) 5 + 4(19)</w:t>
+      </w:r>
+    </w:p>
+    <w:p>
+      <w:pPr>
+        <w:pStyle w:val="ListParagraph"/>
+        <w:numPr>
+          <w:ilvl w:val="0"/>
+          <w:numId w:val="78"/>
+        </w:numPr>
+        <w:rPr>
+          <w:rFonts w:eastAsiaTheme="minorEastAsia"/>
+          <w:b/>
+          <w:bCs/>
+        </w:rPr>
+      </w:pPr>
+      <w:r>
+        <w:rPr>
+          <w:rFonts w:eastAsiaTheme="minorEastAsia"/>
+        </w:rPr>
+        <w:t>Which expression could be used to find the 20</w:t>
+      </w:r>
+      <w:r>
+        <w:rPr>
+          <w:rFonts w:eastAsiaTheme="minorEastAsia"/>
+          <w:vertAlign w:val="superscript"/>
+        </w:rPr>
+        <w:t>th</w:t>
+      </w:r>
+      <w:r>
+        <w:rPr>
+          <w:rFonts w:eastAsiaTheme="minorEastAsia"/>
+        </w:rPr>
+        <w:t xml:space="preserve"> term of the sequence 5, 15, 45, 135, …?</w:t>
+      </w:r>
+      <w:r>
+        <w:rPr>
+          <w:rFonts w:eastAsiaTheme="minorEastAsia"/>
+        </w:rPr>
+        <w:br/>
+      </w:r>
+      <w:r>
+        <w:rPr>
+          <w:rFonts w:eastAsiaTheme="minorEastAsia"/>
+          <w:b/>
+          <w:bCs/>
+        </w:rPr>
+        <w:t xml:space="preserve">(3) </w:t>
+      </w:r>
+      <m:oMath>
+        <m:r>
+          <m:rPr>
+            <m:sty m:val="bi"/>
+          </m:rPr>
+          <w:rPr>
+            <w:rFonts w:ascii="Cambria Math" w:eastAsiaTheme="minorEastAsia" w:hAnsi="Cambria Math"/>
+          </w:rPr>
+          <m:t>5∙</m:t>
+        </m:r>
+        <m:sSup>
+          <m:sSupPr>
+            <m:ctrlPr>
+              <w:rPr>
+                <w:rFonts w:ascii="Cambria Math" w:eastAsiaTheme="minorEastAsia" w:hAnsi="Cambria Math"/>
+                <w:b/>
+                <w:bCs/>
+                <w:i/>
+              </w:rPr>
+            </m:ctrlPr>
+          </m:sSupPr>
+          <m:e>
+            <m:r>
+              <m:rPr>
+                <m:sty m:val="bi"/>
+              </m:rPr>
+              <w:rPr>
+                <w:rFonts w:ascii="Cambria Math" w:eastAsiaTheme="minorEastAsia" w:hAnsi="Cambria Math"/>
+              </w:rPr>
+              <m:t>3</m:t>
+            </m:r>
+          </m:e>
+          <m:sup>
+            <m:r>
+              <m:rPr>
+                <m:sty m:val="bi"/>
+              </m:rPr>
+              <w:rPr>
+                <w:rFonts w:ascii="Cambria Math" w:eastAsiaTheme="minorEastAsia" w:hAnsi="Cambria Math"/>
+              </w:rPr>
+              <m:t>19</m:t>
+            </m:r>
+          </m:sup>
+        </m:sSup>
+      </m:oMath>
+    </w:p>
+    <w:p>
+      <w:pPr>
+        <w:pStyle w:val="ListParagraph"/>
+        <w:numPr>
+          <w:ilvl w:val="0"/>
+          <w:numId w:val="78"/>
+        </w:numPr>
+        <w:rPr>
+          <w:rFonts w:eastAsiaTheme="minorEastAsia"/>
+          <w:b/>
+          <w:bCs/>
+        </w:rPr>
+      </w:pPr>
+      <w:r>
+        <w:rPr>
+          <w:rFonts w:eastAsiaTheme="minorEastAsia"/>
+        </w:rPr>
+        <w:t>A person has saved $20. Each week he adds $7 to the savings. Which definition can be used to generate a sequence of the amount of money saved at the beginning of each week?</w:t>
+      </w:r>
+      <w:r>
+        <w:rPr>
+          <w:rFonts w:eastAsiaTheme="minorEastAsia"/>
+        </w:rPr>
+        <w:br/>
+      </w:r>
+      <w:r>
+        <w:rPr>
+          <w:rFonts w:eastAsiaTheme="minorEastAsia"/>
+          <w:b/>
+          <w:bCs/>
+        </w:rPr>
+        <w:t xml:space="preserve">(4) </w:t>
+      </w:r>
+      <m:oMath>
+        <m:sSub>
+          <m:sSubPr>
+            <m:ctrlPr>
+              <w:rPr>
+                <w:rFonts w:ascii="Cambria Math" w:eastAsiaTheme="minorEastAsia" w:hAnsi="Cambria Math"/>
+                <w:b/>
+                <w:bCs/>
+                <w:i/>
+              </w:rPr>
+            </m:ctrlPr>
+          </m:sSubPr>
+          <m:e>
+            <m:r>
+              <m:rPr>
+                <m:sty m:val="bi"/>
+              </m:rPr>
+              <w:rPr>
+                <w:rFonts w:ascii="Cambria Math" w:eastAsiaTheme="minorEastAsia" w:hAnsi="Cambria Math"/>
+              </w:rPr>
+              <m:t>a</m:t>
+            </m:r>
+          </m:e>
+          <m:sub>
+            <m:r>
+              <m:rPr>
+                <m:sty m:val="bi"/>
+              </m:rPr>
+              <w:rPr>
+                <w:rFonts w:ascii="Cambria Math" w:eastAsiaTheme="minorEastAsia" w:hAnsi="Cambria Math"/>
+              </w:rPr>
+              <m:t>n</m:t>
+            </m:r>
+          </m:sub>
+        </m:sSub>
+        <m:r>
+          <m:rPr>
+            <m:sty m:val="bi"/>
+          </m:rPr>
+          <w:rPr>
+            <w:rFonts w:ascii="Cambria Math" w:eastAsiaTheme="minorEastAsia" w:hAnsi="Cambria Math"/>
+          </w:rPr>
+          <m:t>=20+7(n-1)</m:t>
+        </m:r>
+      </m:oMath>
+    </w:p>
+    <w:p>
+      <w:pPr>
+        <w:pStyle w:val="ListParagraph"/>
+        <w:numPr>
+          <w:ilvl w:val="0"/>
+          <w:numId w:val="78"/>
+        </w:numPr>
+        <w:rPr>
+          <w:rFonts w:eastAsiaTheme="minorEastAsia"/>
+          <w:b/>
+          <w:bCs/>
+        </w:rPr>
+      </w:pPr>
+      <w:r>
+        <w:rPr>
+          <w:rFonts w:eastAsiaTheme="minorEastAsia"/>
+        </w:rPr>
+        <w:t>What picture will generate a sequence of the number of hexagons in each picture?</w:t>
+      </w:r>
+      <w:r>
+        <w:rPr>
+          <w:rFonts w:eastAsiaTheme="minorEastAsia"/>
+        </w:rPr>
+        <w:br/>
+      </w:r>
+      <w:r>
+        <w:rPr>
+          <w:rFonts w:eastAsiaTheme="minorEastAsia"/>
+          <w:b/>
+          <w:bCs/>
+        </w:rPr>
+        <w:t xml:space="preserve">(1) </w:t>
+      </w:r>
+      <m:oMath>
+        <m:sSub>
+          <m:sSubPr>
+            <m:ctrlPr>
+              <w:rPr>
+                <w:rFonts w:ascii="Cambria Math" w:eastAsiaTheme="minorEastAsia" w:hAnsi="Cambria Math"/>
+                <w:b/>
+                <w:bCs/>
+                <w:i/>
+              </w:rPr>
+            </m:ctrlPr>
+          </m:sSubPr>
+          <m:e>
+            <m:r>
+              <m:rPr>
+                <m:sty m:val="bi"/>
+              </m:rPr>
+              <w:rPr>
+                <w:rFonts w:ascii="Cambria Math" w:eastAsiaTheme="minorEastAsia" w:hAnsi="Cambria Math"/>
+              </w:rPr>
+              <m:t>a</m:t>
+            </m:r>
+          </m:e>
+          <m:sub>
+            <m:r>
+              <m:rPr>
+                <m:sty m:val="bi"/>
+              </m:rPr>
+              <w:rPr>
+                <w:rFonts w:ascii="Cambria Math" w:eastAsiaTheme="minorEastAsia" w:hAnsi="Cambria Math"/>
+              </w:rPr>
+              <m:t>n</m:t>
+            </m:r>
+          </m:sub>
+        </m:sSub>
+        <m:r>
+          <m:rPr>
+            <m:sty m:val="bi"/>
+          </m:rPr>
+          <w:rPr>
+            <w:rFonts w:ascii="Cambria Math" w:eastAsiaTheme="minorEastAsia" w:hAnsi="Cambria Math"/>
+          </w:rPr>
+          <m:t>=1+6(n-1)</m:t>
+        </m:r>
+      </m:oMath>
     </w:p>
     <w:p>
       <w:pPr>
@@ -2710,6 +3953,95 @@
     </w:lvl>
   </w:abstractNum>
   <w:abstractNum w:abstractNumId="2" w15:restartNumberingAfterBreak="0">
+    <w:nsid w:val="032D022E"/>
+    <w:multiLevelType w:val="hybridMultilevel"/>
+    <w:tmpl w:val="6792E028"/>
+    <w:lvl w:ilvl="0" w:tplc="04090015">
+      <w:start w:val="1"/>
+      <w:numFmt w:val="upperLetter"/>
+      <w:lvlText w:val="%1."/>
+      <w:lvlJc w:val="left"/>
+      <w:pPr>
+        <w:ind w:left="360" w:hanging="360"/>
+      </w:pPr>
+      <w:rPr>
+        <w:rFonts w:hint="default"/>
+      </w:rPr>
+    </w:lvl>
+    <w:lvl w:ilvl="1" w:tplc="04090019" w:tentative="1">
+      <w:start w:val="1"/>
+      <w:numFmt w:val="lowerLetter"/>
+      <w:lvlText w:val="%2."/>
+      <w:lvlJc w:val="left"/>
+      <w:pPr>
+        <w:ind w:left="1080" w:hanging="360"/>
+      </w:pPr>
+    </w:lvl>
+    <w:lvl w:ilvl="2" w:tplc="0409001B" w:tentative="1">
+      <w:start w:val="1"/>
+      <w:numFmt w:val="lowerRoman"/>
+      <w:lvlText w:val="%3."/>
+      <w:lvlJc w:val="right"/>
+      <w:pPr>
+        <w:ind w:left="1800" w:hanging="180"/>
+      </w:pPr>
+    </w:lvl>
+    <w:lvl w:ilvl="3" w:tplc="0409000F" w:tentative="1">
+      <w:start w:val="1"/>
+      <w:numFmt w:val="decimal"/>
+      <w:lvlText w:val="%4."/>
+      <w:lvlJc w:val="left"/>
+      <w:pPr>
+        <w:ind w:left="2520" w:hanging="360"/>
+      </w:pPr>
+    </w:lvl>
+    <w:lvl w:ilvl="4" w:tplc="04090019" w:tentative="1">
+      <w:start w:val="1"/>
+      <w:numFmt w:val="lowerLetter"/>
+      <w:lvlText w:val="%5."/>
+      <w:lvlJc w:val="left"/>
+      <w:pPr>
+        <w:ind w:left="3240" w:hanging="360"/>
+      </w:pPr>
+    </w:lvl>
+    <w:lvl w:ilvl="5" w:tplc="0409001B" w:tentative="1">
+      <w:start w:val="1"/>
+      <w:numFmt w:val="lowerRoman"/>
+      <w:lvlText w:val="%6."/>
+      <w:lvlJc w:val="right"/>
+      <w:pPr>
+        <w:ind w:left="3960" w:hanging="180"/>
+      </w:pPr>
+    </w:lvl>
+    <w:lvl w:ilvl="6" w:tplc="0409000F" w:tentative="1">
+      <w:start w:val="1"/>
+      <w:numFmt w:val="decimal"/>
+      <w:lvlText w:val="%7."/>
+      <w:lvlJc w:val="left"/>
+      <w:pPr>
+        <w:ind w:left="4680" w:hanging="360"/>
+      </w:pPr>
+    </w:lvl>
+    <w:lvl w:ilvl="7" w:tplc="04090019" w:tentative="1">
+      <w:start w:val="1"/>
+      <w:numFmt w:val="lowerLetter"/>
+      <w:lvlText w:val="%8."/>
+      <w:lvlJc w:val="left"/>
+      <w:pPr>
+        <w:ind w:left="5400" w:hanging="360"/>
+      </w:pPr>
+    </w:lvl>
+    <w:lvl w:ilvl="8" w:tplc="0409001B" w:tentative="1">
+      <w:start w:val="1"/>
+      <w:numFmt w:val="lowerRoman"/>
+      <w:lvlText w:val="%9."/>
+      <w:lvlJc w:val="right"/>
+      <w:pPr>
+        <w:ind w:left="6120" w:hanging="180"/>
+      </w:pPr>
+    </w:lvl>
+  </w:abstractNum>
+  <w:abstractNum w:abstractNumId="3" w15:restartNumberingAfterBreak="0">
     <w:nsid w:val="03D40112"/>
     <w:multiLevelType w:val="multilevel"/>
     <w:tmpl w:val="83445D08"/>
@@ -2830,7 +4162,7 @@
       </w:rPr>
     </w:lvl>
   </w:abstractNum>
-  <w:abstractNum w:abstractNumId="3" w15:restartNumberingAfterBreak="0">
+  <w:abstractNum w:abstractNumId="4" w15:restartNumberingAfterBreak="0">
     <w:nsid w:val="05E006FC"/>
     <w:multiLevelType w:val="hybridMultilevel"/>
     <w:tmpl w:val="C8D2C56C"/>
@@ -2919,7 +4251,7 @@
       </w:pPr>
     </w:lvl>
   </w:abstractNum>
-  <w:abstractNum w:abstractNumId="4" w15:restartNumberingAfterBreak="0">
+  <w:abstractNum w:abstractNumId="5" w15:restartNumberingAfterBreak="0">
     <w:nsid w:val="062A19BE"/>
     <w:multiLevelType w:val="hybridMultilevel"/>
     <w:tmpl w:val="F48079F4"/>
@@ -3008,7 +4340,7 @@
       </w:pPr>
     </w:lvl>
   </w:abstractNum>
-  <w:abstractNum w:abstractNumId="5" w15:restartNumberingAfterBreak="0">
+  <w:abstractNum w:abstractNumId="6" w15:restartNumberingAfterBreak="0">
     <w:nsid w:val="06603EAC"/>
     <w:multiLevelType w:val="hybridMultilevel"/>
     <w:tmpl w:val="E93656EA"/>
@@ -3097,7 +4429,7 @@
       </w:pPr>
     </w:lvl>
   </w:abstractNum>
-  <w:abstractNum w:abstractNumId="6" w15:restartNumberingAfterBreak="0">
+  <w:abstractNum w:abstractNumId="7" w15:restartNumberingAfterBreak="0">
     <w:nsid w:val="078D6847"/>
     <w:multiLevelType w:val="hybridMultilevel"/>
     <w:tmpl w:val="830CE91C"/>
@@ -3183,7 +4515,7 @@
       </w:pPr>
     </w:lvl>
   </w:abstractNum>
-  <w:abstractNum w:abstractNumId="7" w15:restartNumberingAfterBreak="0">
+  <w:abstractNum w:abstractNumId="8" w15:restartNumberingAfterBreak="0">
     <w:nsid w:val="08BD7A34"/>
     <w:multiLevelType w:val="hybridMultilevel"/>
     <w:tmpl w:val="ECC8620A"/>
@@ -3269,7 +4601,7 @@
       </w:pPr>
     </w:lvl>
   </w:abstractNum>
-  <w:abstractNum w:abstractNumId="8" w15:restartNumberingAfterBreak="0">
+  <w:abstractNum w:abstractNumId="9" w15:restartNumberingAfterBreak="0">
     <w:nsid w:val="0A725618"/>
     <w:multiLevelType w:val="hybridMultilevel"/>
     <w:tmpl w:val="ED72CCC2"/>
@@ -3358,7 +4690,7 @@
       </w:pPr>
     </w:lvl>
   </w:abstractNum>
-  <w:abstractNum w:abstractNumId="9" w15:restartNumberingAfterBreak="0">
+  <w:abstractNum w:abstractNumId="10" w15:restartNumberingAfterBreak="0">
     <w:nsid w:val="0B6D7B4C"/>
     <w:multiLevelType w:val="hybridMultilevel"/>
     <w:tmpl w:val="3124964A"/>
@@ -3447,7 +4779,7 @@
       </w:pPr>
     </w:lvl>
   </w:abstractNum>
-  <w:abstractNum w:abstractNumId="10" w15:restartNumberingAfterBreak="0">
+  <w:abstractNum w:abstractNumId="11" w15:restartNumberingAfterBreak="0">
     <w:nsid w:val="0E297C7F"/>
     <w:multiLevelType w:val="hybridMultilevel"/>
     <w:tmpl w:val="D8AE4A14"/>
@@ -3536,7 +4868,7 @@
       </w:pPr>
     </w:lvl>
   </w:abstractNum>
-  <w:abstractNum w:abstractNumId="11" w15:restartNumberingAfterBreak="0">
+  <w:abstractNum w:abstractNumId="12" w15:restartNumberingAfterBreak="0">
     <w:nsid w:val="0FE56476"/>
     <w:multiLevelType w:val="hybridMultilevel"/>
     <w:tmpl w:val="EEA6D90E"/>
@@ -3625,7 +4957,7 @@
       </w:pPr>
     </w:lvl>
   </w:abstractNum>
-  <w:abstractNum w:abstractNumId="12" w15:restartNumberingAfterBreak="0">
+  <w:abstractNum w:abstractNumId="13" w15:restartNumberingAfterBreak="0">
     <w:nsid w:val="11FE00E8"/>
     <w:multiLevelType w:val="hybridMultilevel"/>
     <w:tmpl w:val="1E946718"/>
@@ -3714,7 +5046,7 @@
       </w:pPr>
     </w:lvl>
   </w:abstractNum>
-  <w:abstractNum w:abstractNumId="13" w15:restartNumberingAfterBreak="0">
+  <w:abstractNum w:abstractNumId="14" w15:restartNumberingAfterBreak="0">
     <w:nsid w:val="1233579E"/>
     <w:multiLevelType w:val="hybridMultilevel"/>
     <w:tmpl w:val="2A2C687E"/>
@@ -3800,7 +5132,7 @@
       </w:pPr>
     </w:lvl>
   </w:abstractNum>
-  <w:abstractNum w:abstractNumId="14" w15:restartNumberingAfterBreak="0">
+  <w:abstractNum w:abstractNumId="15" w15:restartNumberingAfterBreak="0">
     <w:nsid w:val="161312A3"/>
     <w:multiLevelType w:val="hybridMultilevel"/>
     <w:tmpl w:val="926495B6"/>
@@ -3889,7 +5221,7 @@
       </w:pPr>
     </w:lvl>
   </w:abstractNum>
-  <w:abstractNum w:abstractNumId="15" w15:restartNumberingAfterBreak="0">
+  <w:abstractNum w:abstractNumId="16" w15:restartNumberingAfterBreak="0">
     <w:nsid w:val="1691759B"/>
     <w:multiLevelType w:val="hybridMultilevel"/>
     <w:tmpl w:val="167E3802"/>
@@ -3978,7 +5310,7 @@
       </w:pPr>
     </w:lvl>
   </w:abstractNum>
-  <w:abstractNum w:abstractNumId="16" w15:restartNumberingAfterBreak="0">
+  <w:abstractNum w:abstractNumId="17" w15:restartNumberingAfterBreak="0">
     <w:nsid w:val="18436641"/>
     <w:multiLevelType w:val="hybridMultilevel"/>
     <w:tmpl w:val="6A3CF6E8"/>
@@ -4067,7 +5399,7 @@
       </w:pPr>
     </w:lvl>
   </w:abstractNum>
-  <w:abstractNum w:abstractNumId="17" w15:restartNumberingAfterBreak="0">
+  <w:abstractNum w:abstractNumId="18" w15:restartNumberingAfterBreak="0">
     <w:nsid w:val="197250EE"/>
     <w:multiLevelType w:val="hybridMultilevel"/>
     <w:tmpl w:val="D8E20C04"/>
@@ -4156,7 +5488,7 @@
       </w:pPr>
     </w:lvl>
   </w:abstractNum>
-  <w:abstractNum w:abstractNumId="18" w15:restartNumberingAfterBreak="0">
+  <w:abstractNum w:abstractNumId="19" w15:restartNumberingAfterBreak="0">
     <w:nsid w:val="19981B3B"/>
     <w:multiLevelType w:val="hybridMultilevel"/>
     <w:tmpl w:val="5A04AFD4"/>
@@ -4245,7 +5577,7 @@
       </w:pPr>
     </w:lvl>
   </w:abstractNum>
-  <w:abstractNum w:abstractNumId="19" w15:restartNumberingAfterBreak="0">
+  <w:abstractNum w:abstractNumId="20" w15:restartNumberingAfterBreak="0">
     <w:nsid w:val="1D1312F4"/>
     <w:multiLevelType w:val="hybridMultilevel"/>
     <w:tmpl w:val="E92E1210"/>
@@ -4334,7 +5666,7 @@
       </w:pPr>
     </w:lvl>
   </w:abstractNum>
-  <w:abstractNum w:abstractNumId="20" w15:restartNumberingAfterBreak="0">
+  <w:abstractNum w:abstractNumId="21" w15:restartNumberingAfterBreak="0">
     <w:nsid w:val="1D1F694E"/>
     <w:multiLevelType w:val="hybridMultilevel"/>
     <w:tmpl w:val="AD702FD4"/>
@@ -4423,7 +5755,7 @@
       </w:pPr>
     </w:lvl>
   </w:abstractNum>
-  <w:abstractNum w:abstractNumId="21" w15:restartNumberingAfterBreak="0">
+  <w:abstractNum w:abstractNumId="22" w15:restartNumberingAfterBreak="0">
     <w:nsid w:val="1D823EF4"/>
     <w:multiLevelType w:val="hybridMultilevel"/>
     <w:tmpl w:val="3440D61A"/>
@@ -4512,7 +5844,7 @@
       </w:pPr>
     </w:lvl>
   </w:abstractNum>
-  <w:abstractNum w:abstractNumId="22" w15:restartNumberingAfterBreak="0">
+  <w:abstractNum w:abstractNumId="23" w15:restartNumberingAfterBreak="0">
     <w:nsid w:val="22815CA8"/>
     <w:multiLevelType w:val="hybridMultilevel"/>
     <w:tmpl w:val="3758B280"/>
@@ -4601,7 +5933,7 @@
       </w:pPr>
     </w:lvl>
   </w:abstractNum>
-  <w:abstractNum w:abstractNumId="23" w15:restartNumberingAfterBreak="0">
+  <w:abstractNum w:abstractNumId="24" w15:restartNumberingAfterBreak="0">
     <w:nsid w:val="25D05E9C"/>
     <w:multiLevelType w:val="multilevel"/>
     <w:tmpl w:val="EAB602C6"/>
@@ -4722,7 +6054,7 @@
       </w:rPr>
     </w:lvl>
   </w:abstractNum>
-  <w:abstractNum w:abstractNumId="24" w15:restartNumberingAfterBreak="0">
+  <w:abstractNum w:abstractNumId="25" w15:restartNumberingAfterBreak="0">
     <w:nsid w:val="26C104E4"/>
     <w:multiLevelType w:val="hybridMultilevel"/>
     <w:tmpl w:val="B798CCC8"/>
@@ -4811,7 +6143,7 @@
       </w:pPr>
     </w:lvl>
   </w:abstractNum>
-  <w:abstractNum w:abstractNumId="25" w15:restartNumberingAfterBreak="0">
+  <w:abstractNum w:abstractNumId="26" w15:restartNumberingAfterBreak="0">
     <w:nsid w:val="28285323"/>
     <w:multiLevelType w:val="hybridMultilevel"/>
     <w:tmpl w:val="07E63E92"/>
@@ -4900,7 +6232,7 @@
       </w:pPr>
     </w:lvl>
   </w:abstractNum>
-  <w:abstractNum w:abstractNumId="26" w15:restartNumberingAfterBreak="0">
+  <w:abstractNum w:abstractNumId="27" w15:restartNumberingAfterBreak="0">
     <w:nsid w:val="2A1C2669"/>
     <w:multiLevelType w:val="multilevel"/>
     <w:tmpl w:val="BE10F182"/>
@@ -5021,7 +6353,7 @@
       </w:rPr>
     </w:lvl>
   </w:abstractNum>
-  <w:abstractNum w:abstractNumId="27" w15:restartNumberingAfterBreak="0">
+  <w:abstractNum w:abstractNumId="28" w15:restartNumberingAfterBreak="0">
     <w:nsid w:val="2AE66F55"/>
     <w:multiLevelType w:val="hybridMultilevel"/>
     <w:tmpl w:val="DD7EBB24"/>
@@ -5112,7 +6444,7 @@
       </w:pPr>
     </w:lvl>
   </w:abstractNum>
-  <w:abstractNum w:abstractNumId="28" w15:restartNumberingAfterBreak="0">
+  <w:abstractNum w:abstractNumId="29" w15:restartNumberingAfterBreak="0">
     <w:nsid w:val="2BD1247C"/>
     <w:multiLevelType w:val="hybridMultilevel"/>
     <w:tmpl w:val="80B40B74"/>
@@ -5201,7 +6533,7 @@
       </w:pPr>
     </w:lvl>
   </w:abstractNum>
-  <w:abstractNum w:abstractNumId="29" w15:restartNumberingAfterBreak="0">
+  <w:abstractNum w:abstractNumId="30" w15:restartNumberingAfterBreak="0">
     <w:nsid w:val="2C090F97"/>
     <w:multiLevelType w:val="hybridMultilevel"/>
     <w:tmpl w:val="83FA82EE"/>
@@ -5290,7 +6622,7 @@
       </w:pPr>
     </w:lvl>
   </w:abstractNum>
-  <w:abstractNum w:abstractNumId="30" w15:restartNumberingAfterBreak="0">
+  <w:abstractNum w:abstractNumId="31" w15:restartNumberingAfterBreak="0">
     <w:nsid w:val="2E117309"/>
     <w:multiLevelType w:val="hybridMultilevel"/>
     <w:tmpl w:val="5BA2D0AA"/>
@@ -5379,7 +6711,7 @@
       </w:pPr>
     </w:lvl>
   </w:abstractNum>
-  <w:abstractNum w:abstractNumId="31" w15:restartNumberingAfterBreak="0">
+  <w:abstractNum w:abstractNumId="32" w15:restartNumberingAfterBreak="0">
     <w:nsid w:val="2E536DA6"/>
     <w:multiLevelType w:val="hybridMultilevel"/>
     <w:tmpl w:val="7D386948"/>
@@ -5468,7 +6800,7 @@
       </w:pPr>
     </w:lvl>
   </w:abstractNum>
-  <w:abstractNum w:abstractNumId="32" w15:restartNumberingAfterBreak="0">
+  <w:abstractNum w:abstractNumId="33" w15:restartNumberingAfterBreak="0">
     <w:nsid w:val="2F160FFB"/>
     <w:multiLevelType w:val="hybridMultilevel"/>
     <w:tmpl w:val="31085750"/>
@@ -5557,7 +6889,7 @@
       </w:pPr>
     </w:lvl>
   </w:abstractNum>
-  <w:abstractNum w:abstractNumId="33" w15:restartNumberingAfterBreak="0">
+  <w:abstractNum w:abstractNumId="34" w15:restartNumberingAfterBreak="0">
     <w:nsid w:val="32052917"/>
     <w:multiLevelType w:val="hybridMultilevel"/>
     <w:tmpl w:val="7322407C"/>
@@ -5646,7 +6978,7 @@
       </w:pPr>
     </w:lvl>
   </w:abstractNum>
-  <w:abstractNum w:abstractNumId="34" w15:restartNumberingAfterBreak="0">
+  <w:abstractNum w:abstractNumId="35" w15:restartNumberingAfterBreak="0">
     <w:nsid w:val="3A411680"/>
     <w:multiLevelType w:val="hybridMultilevel"/>
     <w:tmpl w:val="2C6699C6"/>
@@ -5737,7 +7069,7 @@
       </w:pPr>
     </w:lvl>
   </w:abstractNum>
-  <w:abstractNum w:abstractNumId="35" w15:restartNumberingAfterBreak="0">
+  <w:abstractNum w:abstractNumId="36" w15:restartNumberingAfterBreak="0">
     <w:nsid w:val="3CC75517"/>
     <w:multiLevelType w:val="hybridMultilevel"/>
     <w:tmpl w:val="ABBE29D8"/>
@@ -5826,7 +7158,7 @@
       </w:pPr>
     </w:lvl>
   </w:abstractNum>
-  <w:abstractNum w:abstractNumId="36" w15:restartNumberingAfterBreak="0">
+  <w:abstractNum w:abstractNumId="37" w15:restartNumberingAfterBreak="0">
     <w:nsid w:val="40415072"/>
     <w:multiLevelType w:val="hybridMultilevel"/>
     <w:tmpl w:val="CC2C3296"/>
@@ -5915,7 +7247,7 @@
       </w:pPr>
     </w:lvl>
   </w:abstractNum>
-  <w:abstractNum w:abstractNumId="37" w15:restartNumberingAfterBreak="0">
+  <w:abstractNum w:abstractNumId="38" w15:restartNumberingAfterBreak="0">
     <w:nsid w:val="40E37E7C"/>
     <w:multiLevelType w:val="hybridMultilevel"/>
     <w:tmpl w:val="736C85AE"/>
@@ -6004,7 +7336,7 @@
       </w:pPr>
     </w:lvl>
   </w:abstractNum>
-  <w:abstractNum w:abstractNumId="38" w15:restartNumberingAfterBreak="0">
+  <w:abstractNum w:abstractNumId="39" w15:restartNumberingAfterBreak="0">
     <w:nsid w:val="43F262B9"/>
     <w:multiLevelType w:val="hybridMultilevel"/>
     <w:tmpl w:val="21FC3BAE"/>
@@ -6093,7 +7425,7 @@
       </w:pPr>
     </w:lvl>
   </w:abstractNum>
-  <w:abstractNum w:abstractNumId="39" w15:restartNumberingAfterBreak="0">
+  <w:abstractNum w:abstractNumId="40" w15:restartNumberingAfterBreak="0">
     <w:nsid w:val="44DF63BA"/>
     <w:multiLevelType w:val="hybridMultilevel"/>
     <w:tmpl w:val="1B864EDC"/>
@@ -6182,7 +7514,7 @@
       </w:pPr>
     </w:lvl>
   </w:abstractNum>
-  <w:abstractNum w:abstractNumId="40" w15:restartNumberingAfterBreak="0">
+  <w:abstractNum w:abstractNumId="41" w15:restartNumberingAfterBreak="0">
     <w:nsid w:val="45615CF3"/>
     <w:multiLevelType w:val="hybridMultilevel"/>
     <w:tmpl w:val="86840D6A"/>
@@ -6271,7 +7603,7 @@
       </w:pPr>
     </w:lvl>
   </w:abstractNum>
-  <w:abstractNum w:abstractNumId="41" w15:restartNumberingAfterBreak="0">
+  <w:abstractNum w:abstractNumId="42" w15:restartNumberingAfterBreak="0">
     <w:nsid w:val="46072C9B"/>
     <w:multiLevelType w:val="hybridMultilevel"/>
     <w:tmpl w:val="B57CC4A0"/>
@@ -6360,7 +7692,7 @@
       </w:pPr>
     </w:lvl>
   </w:abstractNum>
-  <w:abstractNum w:abstractNumId="42" w15:restartNumberingAfterBreak="0">
+  <w:abstractNum w:abstractNumId="43" w15:restartNumberingAfterBreak="0">
     <w:nsid w:val="46863DEC"/>
     <w:multiLevelType w:val="hybridMultilevel"/>
     <w:tmpl w:val="FF9C9F36"/>
@@ -6449,7 +7781,7 @@
       </w:pPr>
     </w:lvl>
   </w:abstractNum>
-  <w:abstractNum w:abstractNumId="43" w15:restartNumberingAfterBreak="0">
+  <w:abstractNum w:abstractNumId="44" w15:restartNumberingAfterBreak="0">
     <w:nsid w:val="478C0B0F"/>
     <w:multiLevelType w:val="hybridMultilevel"/>
     <w:tmpl w:val="3D3698E6"/>
@@ -6538,7 +7870,7 @@
       </w:pPr>
     </w:lvl>
   </w:abstractNum>
-  <w:abstractNum w:abstractNumId="44" w15:restartNumberingAfterBreak="0">
+  <w:abstractNum w:abstractNumId="45" w15:restartNumberingAfterBreak="0">
     <w:nsid w:val="481108D8"/>
     <w:multiLevelType w:val="hybridMultilevel"/>
     <w:tmpl w:val="98905628"/>
@@ -6627,7 +7959,7 @@
       </w:pPr>
     </w:lvl>
   </w:abstractNum>
-  <w:abstractNum w:abstractNumId="45" w15:restartNumberingAfterBreak="0">
+  <w:abstractNum w:abstractNumId="46" w15:restartNumberingAfterBreak="0">
     <w:nsid w:val="483431B0"/>
     <w:multiLevelType w:val="hybridMultilevel"/>
     <w:tmpl w:val="93FEEFDA"/>
@@ -6716,7 +8048,7 @@
       </w:pPr>
     </w:lvl>
   </w:abstractNum>
-  <w:abstractNum w:abstractNumId="46" w15:restartNumberingAfterBreak="0">
+  <w:abstractNum w:abstractNumId="47" w15:restartNumberingAfterBreak="0">
     <w:nsid w:val="4A79369C"/>
     <w:multiLevelType w:val="hybridMultilevel"/>
     <w:tmpl w:val="0240989E"/>
@@ -6805,7 +8137,7 @@
       </w:pPr>
     </w:lvl>
   </w:abstractNum>
-  <w:abstractNum w:abstractNumId="47" w15:restartNumberingAfterBreak="0">
+  <w:abstractNum w:abstractNumId="48" w15:restartNumberingAfterBreak="0">
     <w:nsid w:val="4DDC2A89"/>
     <w:multiLevelType w:val="hybridMultilevel"/>
     <w:tmpl w:val="0DE6782E"/>
@@ -6894,7 +8226,7 @@
       </w:pPr>
     </w:lvl>
   </w:abstractNum>
-  <w:abstractNum w:abstractNumId="48" w15:restartNumberingAfterBreak="0">
+  <w:abstractNum w:abstractNumId="49" w15:restartNumberingAfterBreak="0">
     <w:nsid w:val="50603D11"/>
     <w:multiLevelType w:val="hybridMultilevel"/>
     <w:tmpl w:val="5C908BA8"/>
@@ -6983,7 +8315,7 @@
       </w:pPr>
     </w:lvl>
   </w:abstractNum>
-  <w:abstractNum w:abstractNumId="49" w15:restartNumberingAfterBreak="0">
+  <w:abstractNum w:abstractNumId="50" w15:restartNumberingAfterBreak="0">
     <w:nsid w:val="523B67BA"/>
     <w:multiLevelType w:val="hybridMultilevel"/>
     <w:tmpl w:val="E1041966"/>
@@ -7072,7 +8404,7 @@
       </w:pPr>
     </w:lvl>
   </w:abstractNum>
-  <w:abstractNum w:abstractNumId="50" w15:restartNumberingAfterBreak="0">
+  <w:abstractNum w:abstractNumId="51" w15:restartNumberingAfterBreak="0">
     <w:nsid w:val="536A5950"/>
     <w:multiLevelType w:val="hybridMultilevel"/>
     <w:tmpl w:val="C17AFC0A"/>
@@ -7161,7 +8493,7 @@
       </w:pPr>
     </w:lvl>
   </w:abstractNum>
-  <w:abstractNum w:abstractNumId="51" w15:restartNumberingAfterBreak="0">
+  <w:abstractNum w:abstractNumId="52" w15:restartNumberingAfterBreak="0">
     <w:nsid w:val="55393753"/>
     <w:multiLevelType w:val="hybridMultilevel"/>
     <w:tmpl w:val="6C1A97E0"/>
@@ -7250,7 +8582,7 @@
       </w:pPr>
     </w:lvl>
   </w:abstractNum>
-  <w:abstractNum w:abstractNumId="52" w15:restartNumberingAfterBreak="0">
+  <w:abstractNum w:abstractNumId="53" w15:restartNumberingAfterBreak="0">
     <w:nsid w:val="55A6798B"/>
     <w:multiLevelType w:val="multilevel"/>
     <w:tmpl w:val="D35268B0"/>
@@ -7371,7 +8703,7 @@
       </w:rPr>
     </w:lvl>
   </w:abstractNum>
-  <w:abstractNum w:abstractNumId="53" w15:restartNumberingAfterBreak="0">
+  <w:abstractNum w:abstractNumId="54" w15:restartNumberingAfterBreak="0">
     <w:nsid w:val="55E2772E"/>
     <w:multiLevelType w:val="hybridMultilevel"/>
     <w:tmpl w:val="FE9AF276"/>
@@ -7460,7 +8792,7 @@
       </w:pPr>
     </w:lvl>
   </w:abstractNum>
-  <w:abstractNum w:abstractNumId="54" w15:restartNumberingAfterBreak="0">
+  <w:abstractNum w:abstractNumId="55" w15:restartNumberingAfterBreak="0">
     <w:nsid w:val="564567B2"/>
     <w:multiLevelType w:val="hybridMultilevel"/>
     <w:tmpl w:val="B270EE0A"/>
@@ -7549,7 +8881,7 @@
       </w:pPr>
     </w:lvl>
   </w:abstractNum>
-  <w:abstractNum w:abstractNumId="55" w15:restartNumberingAfterBreak="0">
+  <w:abstractNum w:abstractNumId="56" w15:restartNumberingAfterBreak="0">
     <w:nsid w:val="56553BCD"/>
     <w:multiLevelType w:val="hybridMultilevel"/>
     <w:tmpl w:val="AD72932E"/>
@@ -7638,7 +8970,7 @@
       </w:pPr>
     </w:lvl>
   </w:abstractNum>
-  <w:abstractNum w:abstractNumId="56" w15:restartNumberingAfterBreak="0">
+  <w:abstractNum w:abstractNumId="57" w15:restartNumberingAfterBreak="0">
     <w:nsid w:val="56733D65"/>
     <w:multiLevelType w:val="hybridMultilevel"/>
     <w:tmpl w:val="6526CBA6"/>
@@ -7729,7 +9061,7 @@
       </w:pPr>
     </w:lvl>
   </w:abstractNum>
-  <w:abstractNum w:abstractNumId="57" w15:restartNumberingAfterBreak="0">
+  <w:abstractNum w:abstractNumId="58" w15:restartNumberingAfterBreak="0">
     <w:nsid w:val="5C092144"/>
     <w:multiLevelType w:val="hybridMultilevel"/>
     <w:tmpl w:val="DBC4ADF2"/>
@@ -7815,7 +9147,7 @@
       </w:pPr>
     </w:lvl>
   </w:abstractNum>
-  <w:abstractNum w:abstractNumId="58" w15:restartNumberingAfterBreak="0">
+  <w:abstractNum w:abstractNumId="59" w15:restartNumberingAfterBreak="0">
     <w:nsid w:val="5C0A26FD"/>
     <w:multiLevelType w:val="multilevel"/>
     <w:tmpl w:val="BE10F182"/>
@@ -7936,7 +9268,7 @@
       </w:rPr>
     </w:lvl>
   </w:abstractNum>
-  <w:abstractNum w:abstractNumId="59" w15:restartNumberingAfterBreak="0">
+  <w:abstractNum w:abstractNumId="60" w15:restartNumberingAfterBreak="0">
     <w:nsid w:val="5DDC06FB"/>
     <w:multiLevelType w:val="hybridMultilevel"/>
     <w:tmpl w:val="01BCF9B4"/>
@@ -8025,7 +9357,7 @@
       </w:pPr>
     </w:lvl>
   </w:abstractNum>
-  <w:abstractNum w:abstractNumId="60" w15:restartNumberingAfterBreak="0">
+  <w:abstractNum w:abstractNumId="61" w15:restartNumberingAfterBreak="0">
     <w:nsid w:val="61FE06D2"/>
     <w:multiLevelType w:val="hybridMultilevel"/>
     <w:tmpl w:val="DABA9182"/>
@@ -8114,7 +9446,7 @@
       </w:pPr>
     </w:lvl>
   </w:abstractNum>
-  <w:abstractNum w:abstractNumId="61" w15:restartNumberingAfterBreak="0">
+  <w:abstractNum w:abstractNumId="62" w15:restartNumberingAfterBreak="0">
     <w:nsid w:val="657450EF"/>
     <w:multiLevelType w:val="hybridMultilevel"/>
     <w:tmpl w:val="6BB0BD0A"/>
@@ -8203,7 +9535,7 @@
       </w:pPr>
     </w:lvl>
   </w:abstractNum>
-  <w:abstractNum w:abstractNumId="62" w15:restartNumberingAfterBreak="0">
+  <w:abstractNum w:abstractNumId="63" w15:restartNumberingAfterBreak="0">
     <w:nsid w:val="691228FC"/>
     <w:multiLevelType w:val="hybridMultilevel"/>
     <w:tmpl w:val="6BE24058"/>
@@ -8292,7 +9624,7 @@
       </w:pPr>
     </w:lvl>
   </w:abstractNum>
-  <w:abstractNum w:abstractNumId="63" w15:restartNumberingAfterBreak="0">
+  <w:abstractNum w:abstractNumId="64" w15:restartNumberingAfterBreak="0">
     <w:nsid w:val="6DE8237C"/>
     <w:multiLevelType w:val="hybridMultilevel"/>
     <w:tmpl w:val="60285DD8"/>
@@ -8381,7 +9713,7 @@
       </w:pPr>
     </w:lvl>
   </w:abstractNum>
-  <w:abstractNum w:abstractNumId="64" w15:restartNumberingAfterBreak="0">
+  <w:abstractNum w:abstractNumId="65" w15:restartNumberingAfterBreak="0">
     <w:nsid w:val="6F501202"/>
     <w:multiLevelType w:val="hybridMultilevel"/>
     <w:tmpl w:val="BFE682C2"/>
@@ -8470,7 +9802,7 @@
       </w:pPr>
     </w:lvl>
   </w:abstractNum>
-  <w:abstractNum w:abstractNumId="65" w15:restartNumberingAfterBreak="0">
+  <w:abstractNum w:abstractNumId="66" w15:restartNumberingAfterBreak="0">
     <w:nsid w:val="6FAE2998"/>
     <w:multiLevelType w:val="hybridMultilevel"/>
     <w:tmpl w:val="B2920DE6"/>
@@ -8559,7 +9891,7 @@
       </w:pPr>
     </w:lvl>
   </w:abstractNum>
-  <w:abstractNum w:abstractNumId="66" w15:restartNumberingAfterBreak="0">
+  <w:abstractNum w:abstractNumId="67" w15:restartNumberingAfterBreak="0">
     <w:nsid w:val="6FCC4394"/>
     <w:multiLevelType w:val="hybridMultilevel"/>
     <w:tmpl w:val="A4EA3158"/>
@@ -8648,7 +9980,7 @@
       </w:pPr>
     </w:lvl>
   </w:abstractNum>
-  <w:abstractNum w:abstractNumId="67" w15:restartNumberingAfterBreak="0">
+  <w:abstractNum w:abstractNumId="68" w15:restartNumberingAfterBreak="0">
     <w:nsid w:val="71313208"/>
     <w:multiLevelType w:val="hybridMultilevel"/>
     <w:tmpl w:val="2C5C4264"/>
@@ -8737,7 +10069,7 @@
       </w:pPr>
     </w:lvl>
   </w:abstractNum>
-  <w:abstractNum w:abstractNumId="68" w15:restartNumberingAfterBreak="0">
+  <w:abstractNum w:abstractNumId="69" w15:restartNumberingAfterBreak="0">
     <w:nsid w:val="731C57E5"/>
     <w:multiLevelType w:val="multilevel"/>
     <w:tmpl w:val="7B447906"/>
@@ -8858,7 +10190,7 @@
       </w:rPr>
     </w:lvl>
   </w:abstractNum>
-  <w:abstractNum w:abstractNumId="69" w15:restartNumberingAfterBreak="0">
+  <w:abstractNum w:abstractNumId="70" w15:restartNumberingAfterBreak="0">
     <w:nsid w:val="73CA633D"/>
     <w:multiLevelType w:val="hybridMultilevel"/>
     <w:tmpl w:val="B2C6DA1E"/>
@@ -8947,7 +10279,7 @@
       </w:pPr>
     </w:lvl>
   </w:abstractNum>
-  <w:abstractNum w:abstractNumId="70" w15:restartNumberingAfterBreak="0">
+  <w:abstractNum w:abstractNumId="71" w15:restartNumberingAfterBreak="0">
     <w:nsid w:val="77C46980"/>
     <w:multiLevelType w:val="hybridMultilevel"/>
     <w:tmpl w:val="0DE6782E"/>
@@ -9036,7 +10368,7 @@
       </w:pPr>
     </w:lvl>
   </w:abstractNum>
-  <w:abstractNum w:abstractNumId="71" w15:restartNumberingAfterBreak="0">
+  <w:abstractNum w:abstractNumId="72" w15:restartNumberingAfterBreak="0">
     <w:nsid w:val="7A58647C"/>
     <w:multiLevelType w:val="hybridMultilevel"/>
     <w:tmpl w:val="56325508"/>
@@ -9125,7 +10457,7 @@
       </w:pPr>
     </w:lvl>
   </w:abstractNum>
-  <w:abstractNum w:abstractNumId="72" w15:restartNumberingAfterBreak="0">
+  <w:abstractNum w:abstractNumId="73" w15:restartNumberingAfterBreak="0">
     <w:nsid w:val="7A5A1E66"/>
     <w:multiLevelType w:val="hybridMultilevel"/>
     <w:tmpl w:val="7B7842EC"/>
@@ -9214,11 +10546,11 @@
       </w:pPr>
     </w:lvl>
   </w:abstractNum>
-  <w:abstractNum w:abstractNumId="73" w15:restartNumberingAfterBreak="0">
-    <w:nsid w:val="7BE25AC5"/>
+  <w:abstractNum w:abstractNumId="74" w15:restartNumberingAfterBreak="0">
+    <w:nsid w:val="7AE15528"/>
     <w:multiLevelType w:val="hybridMultilevel"/>
-    <w:tmpl w:val="E1449AE8"/>
-    <w:lvl w:ilvl="0" w:tplc="232E11A0">
+    <w:tmpl w:val="F59AAF04"/>
+    <w:lvl w:ilvl="0" w:tplc="B5D427CE">
       <w:start w:val="1"/>
       <w:numFmt w:val="decimal"/>
       <w:lvlText w:val="%1."/>
@@ -9305,7 +10637,98 @@
       </w:pPr>
     </w:lvl>
   </w:abstractNum>
-  <w:abstractNum w:abstractNumId="74" w15:restartNumberingAfterBreak="0">
+  <w:abstractNum w:abstractNumId="75" w15:restartNumberingAfterBreak="0">
+    <w:nsid w:val="7BE25AC5"/>
+    <w:multiLevelType w:val="hybridMultilevel"/>
+    <w:tmpl w:val="E1449AE8"/>
+    <w:lvl w:ilvl="0" w:tplc="232E11A0">
+      <w:start w:val="1"/>
+      <w:numFmt w:val="decimal"/>
+      <w:lvlText w:val="%1."/>
+      <w:lvlJc w:val="left"/>
+      <w:pPr>
+        <w:ind w:left="720" w:hanging="360"/>
+      </w:pPr>
+      <w:rPr>
+        <w:rFonts w:hint="default"/>
+        <w:b w:val="0"/>
+        <w:bCs w:val="0"/>
+      </w:rPr>
+    </w:lvl>
+    <w:lvl w:ilvl="1" w:tplc="04090019" w:tentative="1">
+      <w:start w:val="1"/>
+      <w:numFmt w:val="lowerLetter"/>
+      <w:lvlText w:val="%2."/>
+      <w:lvlJc w:val="left"/>
+      <w:pPr>
+        <w:ind w:left="1440" w:hanging="360"/>
+      </w:pPr>
+    </w:lvl>
+    <w:lvl w:ilvl="2" w:tplc="0409001B" w:tentative="1">
+      <w:start w:val="1"/>
+      <w:numFmt w:val="lowerRoman"/>
+      <w:lvlText w:val="%3."/>
+      <w:lvlJc w:val="right"/>
+      <w:pPr>
+        <w:ind w:left="2160" w:hanging="180"/>
+      </w:pPr>
+    </w:lvl>
+    <w:lvl w:ilvl="3" w:tplc="0409000F" w:tentative="1">
+      <w:start w:val="1"/>
+      <w:numFmt w:val="decimal"/>
+      <w:lvlText w:val="%4."/>
+      <w:lvlJc w:val="left"/>
+      <w:pPr>
+        <w:ind w:left="2880" w:hanging="360"/>
+      </w:pPr>
+    </w:lvl>
+    <w:lvl w:ilvl="4" w:tplc="04090019" w:tentative="1">
+      <w:start w:val="1"/>
+      <w:numFmt w:val="lowerLetter"/>
+      <w:lvlText w:val="%5."/>
+      <w:lvlJc w:val="left"/>
+      <w:pPr>
+        <w:ind w:left="3600" w:hanging="360"/>
+      </w:pPr>
+    </w:lvl>
+    <w:lvl w:ilvl="5" w:tplc="0409001B" w:tentative="1">
+      <w:start w:val="1"/>
+      <w:numFmt w:val="lowerRoman"/>
+      <w:lvlText w:val="%6."/>
+      <w:lvlJc w:val="right"/>
+      <w:pPr>
+        <w:ind w:left="4320" w:hanging="180"/>
+      </w:pPr>
+    </w:lvl>
+    <w:lvl w:ilvl="6" w:tplc="0409000F" w:tentative="1">
+      <w:start w:val="1"/>
+      <w:numFmt w:val="decimal"/>
+      <w:lvlText w:val="%7."/>
+      <w:lvlJc w:val="left"/>
+      <w:pPr>
+        <w:ind w:left="5040" w:hanging="360"/>
+      </w:pPr>
+    </w:lvl>
+    <w:lvl w:ilvl="7" w:tplc="04090019" w:tentative="1">
+      <w:start w:val="1"/>
+      <w:numFmt w:val="lowerLetter"/>
+      <w:lvlText w:val="%8."/>
+      <w:lvlJc w:val="left"/>
+      <w:pPr>
+        <w:ind w:left="5760" w:hanging="360"/>
+      </w:pPr>
+    </w:lvl>
+    <w:lvl w:ilvl="8" w:tplc="0409001B" w:tentative="1">
+      <w:start w:val="1"/>
+      <w:numFmt w:val="lowerRoman"/>
+      <w:lvlText w:val="%9."/>
+      <w:lvlJc w:val="right"/>
+      <w:pPr>
+        <w:ind w:left="6480" w:hanging="180"/>
+      </w:pPr>
+    </w:lvl>
+  </w:abstractNum>
+  <w:abstractNum w:abstractNumId="76" w15:restartNumberingAfterBreak="0">
     <w:nsid w:val="7FA05FD2"/>
     <w:multiLevelType w:val="hybridMultilevel"/>
     <w:tmpl w:val="80C81604"/>
@@ -9394,7 +10817,7 @@
       </w:pPr>
     </w:lvl>
   </w:abstractNum>
-  <w:abstractNum w:abstractNumId="75" w15:restartNumberingAfterBreak="0">
+  <w:abstractNum w:abstractNumId="77" w15:restartNumberingAfterBreak="0">
     <w:nsid w:val="7FD60428"/>
     <w:multiLevelType w:val="hybridMultilevel"/>
     <w:tmpl w:val="F47A976E"/>
@@ -9484,232 +10907,238 @@
     </w:lvl>
   </w:abstractNum>
   <w:num w:numId="1" w16cid:durableId="492599774">
+    <w:abstractNumId w:val="10"/>
+  </w:num>
+  <w:num w:numId="2" w16cid:durableId="168519596">
+    <w:abstractNumId w:val="5"/>
+  </w:num>
+  <w:num w:numId="3" w16cid:durableId="1030951891">
+    <w:abstractNumId w:val="49"/>
+  </w:num>
+  <w:num w:numId="4" w16cid:durableId="281231831">
+    <w:abstractNumId w:val="13"/>
+  </w:num>
+  <w:num w:numId="5" w16cid:durableId="130172555">
     <w:abstractNumId w:val="9"/>
   </w:num>
-  <w:num w:numId="2" w16cid:durableId="168519596">
-    <w:abstractNumId w:val="4"/>
+  <w:num w:numId="6" w16cid:durableId="58019669">
+    <w:abstractNumId w:val="3"/>
   </w:num>
-  <w:num w:numId="3" w16cid:durableId="1030951891">
+  <w:num w:numId="7" w16cid:durableId="619413073">
+    <w:abstractNumId w:val="34"/>
+  </w:num>
+  <w:num w:numId="8" w16cid:durableId="1757020580">
+    <w:abstractNumId w:val="70"/>
+  </w:num>
+  <w:num w:numId="9" w16cid:durableId="207375291">
+    <w:abstractNumId w:val="71"/>
+  </w:num>
+  <w:num w:numId="10" w16cid:durableId="362873295">
+    <w:abstractNumId w:val="53"/>
+  </w:num>
+  <w:num w:numId="11" w16cid:durableId="11492151">
     <w:abstractNumId w:val="48"/>
   </w:num>
-  <w:num w:numId="4" w16cid:durableId="281231831">
-    <w:abstractNumId w:val="12"/>
-  </w:num>
-  <w:num w:numId="5" w16cid:durableId="130172555">
-    <w:abstractNumId w:val="8"/>
-  </w:num>
-  <w:num w:numId="6" w16cid:durableId="58019669">
-    <w:abstractNumId w:val="2"/>
-  </w:num>
-  <w:num w:numId="7" w16cid:durableId="619413073">
-    <w:abstractNumId w:val="33"/>
-  </w:num>
-  <w:num w:numId="8" w16cid:durableId="1757020580">
-    <w:abstractNumId w:val="69"/>
-  </w:num>
-  <w:num w:numId="9" w16cid:durableId="207375291">
-    <w:abstractNumId w:val="70"/>
-  </w:num>
-  <w:num w:numId="10" w16cid:durableId="362873295">
-    <w:abstractNumId w:val="52"/>
-  </w:num>
-  <w:num w:numId="11" w16cid:durableId="11492151">
-    <w:abstractNumId w:val="47"/>
-  </w:num>
   <w:num w:numId="12" w16cid:durableId="238053451">
-    <w:abstractNumId w:val="50"/>
+    <w:abstractNumId w:val="51"/>
   </w:num>
   <w:num w:numId="13" w16cid:durableId="1262566017">
-    <w:abstractNumId w:val="67"/>
+    <w:abstractNumId w:val="68"/>
   </w:num>
   <w:num w:numId="14" w16cid:durableId="1429232206">
-    <w:abstractNumId w:val="68"/>
+    <w:abstractNumId w:val="69"/>
   </w:num>
   <w:num w:numId="15" w16cid:durableId="267351934">
     <w:abstractNumId w:val="1"/>
   </w:num>
   <w:num w:numId="16" w16cid:durableId="1726298465">
-    <w:abstractNumId w:val="11"/>
+    <w:abstractNumId w:val="12"/>
   </w:num>
   <w:num w:numId="17" w16cid:durableId="412161570">
+    <w:abstractNumId w:val="44"/>
+  </w:num>
+  <w:num w:numId="18" w16cid:durableId="307174898">
+    <w:abstractNumId w:val="6"/>
+  </w:num>
+  <w:num w:numId="19" w16cid:durableId="443154894">
+    <w:abstractNumId w:val="50"/>
+  </w:num>
+  <w:num w:numId="20" w16cid:durableId="908228912">
     <w:abstractNumId w:val="43"/>
   </w:num>
-  <w:num w:numId="18" w16cid:durableId="307174898">
-    <w:abstractNumId w:val="5"/>
-  </w:num>
-  <w:num w:numId="19" w16cid:durableId="443154894">
-    <w:abstractNumId w:val="49"/>
-  </w:num>
-  <w:num w:numId="20" w16cid:durableId="908228912">
-    <w:abstractNumId w:val="42"/>
-  </w:num>
   <w:num w:numId="21" w16cid:durableId="973944934">
-    <w:abstractNumId w:val="65"/>
+    <w:abstractNumId w:val="66"/>
   </w:num>
   <w:num w:numId="22" w16cid:durableId="1843469038">
-    <w:abstractNumId w:val="20"/>
+    <w:abstractNumId w:val="21"/>
   </w:num>
   <w:num w:numId="23" w16cid:durableId="986399584">
-    <w:abstractNumId w:val="15"/>
+    <w:abstractNumId w:val="16"/>
   </w:num>
   <w:num w:numId="24" w16cid:durableId="1663506107">
-    <w:abstractNumId w:val="29"/>
+    <w:abstractNumId w:val="30"/>
   </w:num>
   <w:num w:numId="25" w16cid:durableId="1541551869">
-    <w:abstractNumId w:val="34"/>
+    <w:abstractNumId w:val="35"/>
   </w:num>
   <w:num w:numId="26" w16cid:durableId="1944528243">
+    <w:abstractNumId w:val="18"/>
+  </w:num>
+  <w:num w:numId="27" w16cid:durableId="1561329678">
+    <w:abstractNumId w:val="52"/>
+  </w:num>
+  <w:num w:numId="28" w16cid:durableId="754666643">
+    <w:abstractNumId w:val="54"/>
+  </w:num>
+  <w:num w:numId="29" w16cid:durableId="2012100127">
     <w:abstractNumId w:val="17"/>
   </w:num>
-  <w:num w:numId="27" w16cid:durableId="1561329678">
-    <w:abstractNumId w:val="51"/>
-  </w:num>
-  <w:num w:numId="28" w16cid:durableId="754666643">
-    <w:abstractNumId w:val="53"/>
-  </w:num>
-  <w:num w:numId="29" w16cid:durableId="2012100127">
-    <w:abstractNumId w:val="16"/>
-  </w:num>
   <w:num w:numId="30" w16cid:durableId="548348388">
-    <w:abstractNumId w:val="36"/>
+    <w:abstractNumId w:val="37"/>
   </w:num>
   <w:num w:numId="31" w16cid:durableId="610865096">
-    <w:abstractNumId w:val="63"/>
+    <w:abstractNumId w:val="64"/>
   </w:num>
   <w:num w:numId="32" w16cid:durableId="388038687">
-    <w:abstractNumId w:val="73"/>
+    <w:abstractNumId w:val="75"/>
   </w:num>
   <w:num w:numId="33" w16cid:durableId="1377196231">
     <w:abstractNumId w:val="0"/>
   </w:num>
   <w:num w:numId="34" w16cid:durableId="1660965074">
-    <w:abstractNumId w:val="35"/>
+    <w:abstractNumId w:val="36"/>
   </w:num>
   <w:num w:numId="35" w16cid:durableId="722605231">
-    <w:abstractNumId w:val="54"/>
+    <w:abstractNumId w:val="55"/>
   </w:num>
   <w:num w:numId="36" w16cid:durableId="2019193403">
-    <w:abstractNumId w:val="6"/>
+    <w:abstractNumId w:val="7"/>
   </w:num>
   <w:num w:numId="37" w16cid:durableId="1984771427">
+    <w:abstractNumId w:val="25"/>
+  </w:num>
+  <w:num w:numId="38" w16cid:durableId="287131812">
+    <w:abstractNumId w:val="63"/>
+  </w:num>
+  <w:num w:numId="39" w16cid:durableId="486675214">
+    <w:abstractNumId w:val="29"/>
+  </w:num>
+  <w:num w:numId="40" w16cid:durableId="758983635">
+    <w:abstractNumId w:val="40"/>
+  </w:num>
+  <w:num w:numId="41" w16cid:durableId="2047174361">
+    <w:abstractNumId w:val="4"/>
+  </w:num>
+  <w:num w:numId="42" w16cid:durableId="1817334301">
+    <w:abstractNumId w:val="65"/>
+  </w:num>
+  <w:num w:numId="43" w16cid:durableId="1668090424">
+    <w:abstractNumId w:val="72"/>
+  </w:num>
+  <w:num w:numId="44" w16cid:durableId="709187225">
+    <w:abstractNumId w:val="73"/>
+  </w:num>
+  <w:num w:numId="45" w16cid:durableId="989359468">
+    <w:abstractNumId w:val="8"/>
+  </w:num>
+  <w:num w:numId="46" w16cid:durableId="1607345044">
+    <w:abstractNumId w:val="32"/>
+  </w:num>
+  <w:num w:numId="47" w16cid:durableId="1318144960">
+    <w:abstractNumId w:val="58"/>
+  </w:num>
+  <w:num w:numId="48" w16cid:durableId="1772429788">
+    <w:abstractNumId w:val="76"/>
+  </w:num>
+  <w:num w:numId="49" w16cid:durableId="1065032300">
+    <w:abstractNumId w:val="67"/>
+  </w:num>
+  <w:num w:numId="50" w16cid:durableId="2073040766">
+    <w:abstractNumId w:val="61"/>
+  </w:num>
+  <w:num w:numId="51" w16cid:durableId="107629475">
+    <w:abstractNumId w:val="15"/>
+  </w:num>
+  <w:num w:numId="52" w16cid:durableId="920023039">
+    <w:abstractNumId w:val="26"/>
+  </w:num>
+  <w:num w:numId="53" w16cid:durableId="366107234">
+    <w:abstractNumId w:val="57"/>
+  </w:num>
+  <w:num w:numId="54" w16cid:durableId="2008557514">
+    <w:abstractNumId w:val="28"/>
+  </w:num>
+  <w:num w:numId="55" w16cid:durableId="489564120">
+    <w:abstractNumId w:val="38"/>
+  </w:num>
+  <w:num w:numId="56" w16cid:durableId="406540941">
+    <w:abstractNumId w:val="62"/>
+  </w:num>
+  <w:num w:numId="57" w16cid:durableId="2096514699">
+    <w:abstractNumId w:val="39"/>
+  </w:num>
+  <w:num w:numId="58" w16cid:durableId="719479255">
+    <w:abstractNumId w:val="31"/>
+  </w:num>
+  <w:num w:numId="59" w16cid:durableId="486942106">
+    <w:abstractNumId w:val="19"/>
+  </w:num>
+  <w:num w:numId="60" w16cid:durableId="796217350">
+    <w:abstractNumId w:val="45"/>
+  </w:num>
+  <w:num w:numId="61" w16cid:durableId="1916433285">
+    <w:abstractNumId w:val="47"/>
+  </w:num>
+  <w:num w:numId="62" w16cid:durableId="2117752793">
     <w:abstractNumId w:val="24"/>
   </w:num>
-  <w:num w:numId="38" w16cid:durableId="287131812">
-    <w:abstractNumId w:val="62"/>
+  <w:num w:numId="63" w16cid:durableId="1769034205">
+    <w:abstractNumId w:val="41"/>
   </w:num>
-  <w:num w:numId="39" w16cid:durableId="486675214">
-    <w:abstractNumId w:val="28"/>
+  <w:num w:numId="64" w16cid:durableId="1550148622">
+    <w:abstractNumId w:val="46"/>
   </w:num>
-  <w:num w:numId="40" w16cid:durableId="758983635">
-    <w:abstractNumId w:val="39"/>
+  <w:num w:numId="65" w16cid:durableId="376011792">
+    <w:abstractNumId w:val="27"/>
   </w:num>
-  <w:num w:numId="41" w16cid:durableId="2047174361">
-    <w:abstractNumId w:val="3"/>
+  <w:num w:numId="66" w16cid:durableId="2018578102">
+    <w:abstractNumId w:val="33"/>
   </w:num>
-  <w:num w:numId="42" w16cid:durableId="1817334301">
-    <w:abstractNumId w:val="64"/>
+  <w:num w:numId="67" w16cid:durableId="1756247649">
+    <w:abstractNumId w:val="59"/>
   </w:num>
-  <w:num w:numId="43" w16cid:durableId="1668090424">
-    <w:abstractNumId w:val="71"/>
+  <w:num w:numId="68" w16cid:durableId="2115857085">
+    <w:abstractNumId w:val="23"/>
   </w:num>
-  <w:num w:numId="44" w16cid:durableId="709187225">
-    <w:abstractNumId w:val="72"/>
+  <w:num w:numId="69" w16cid:durableId="2003463187">
+    <w:abstractNumId w:val="56"/>
   </w:num>
-  <w:num w:numId="45" w16cid:durableId="989359468">
-    <w:abstractNumId w:val="7"/>
-  </w:num>
-  <w:num w:numId="46" w16cid:durableId="1607345044">
-    <w:abstractNumId w:val="31"/>
-  </w:num>
-  <w:num w:numId="47" w16cid:durableId="1318144960">
-    <w:abstractNumId w:val="57"/>
-  </w:num>
-  <w:num w:numId="48" w16cid:durableId="1772429788">
-    <w:abstractNumId w:val="74"/>
-  </w:num>
-  <w:num w:numId="49" w16cid:durableId="1065032300">
-    <w:abstractNumId w:val="66"/>
-  </w:num>
-  <w:num w:numId="50" w16cid:durableId="2073040766">
+  <w:num w:numId="70" w16cid:durableId="1756856131">
     <w:abstractNumId w:val="60"/>
   </w:num>
-  <w:num w:numId="51" w16cid:durableId="107629475">
+  <w:num w:numId="71" w16cid:durableId="1708799866">
+    <w:abstractNumId w:val="20"/>
+  </w:num>
+  <w:num w:numId="72" w16cid:durableId="1593930078">
+    <w:abstractNumId w:val="11"/>
+  </w:num>
+  <w:num w:numId="73" w16cid:durableId="209608502">
+    <w:abstractNumId w:val="42"/>
+  </w:num>
+  <w:num w:numId="74" w16cid:durableId="1133325184">
     <w:abstractNumId w:val="14"/>
   </w:num>
-  <w:num w:numId="52" w16cid:durableId="920023039">
-    <w:abstractNumId w:val="25"/>
+  <w:num w:numId="75" w16cid:durableId="825046445">
+    <w:abstractNumId w:val="77"/>
   </w:num>
-  <w:num w:numId="53" w16cid:durableId="366107234">
-    <w:abstractNumId w:val="56"/>
-  </w:num>
-  <w:num w:numId="54" w16cid:durableId="2008557514">
-    <w:abstractNumId w:val="27"/>
-  </w:num>
-  <w:num w:numId="55" w16cid:durableId="489564120">
-    <w:abstractNumId w:val="37"/>
-  </w:num>
-  <w:num w:numId="56" w16cid:durableId="406540941">
-    <w:abstractNumId w:val="61"/>
-  </w:num>
-  <w:num w:numId="57" w16cid:durableId="2096514699">
-    <w:abstractNumId w:val="38"/>
-  </w:num>
-  <w:num w:numId="58" w16cid:durableId="719479255">
-    <w:abstractNumId w:val="30"/>
-  </w:num>
-  <w:num w:numId="59" w16cid:durableId="486942106">
-    <w:abstractNumId w:val="18"/>
-  </w:num>
-  <w:num w:numId="60" w16cid:durableId="796217350">
-    <w:abstractNumId w:val="44"/>
-  </w:num>
-  <w:num w:numId="61" w16cid:durableId="1916433285">
-    <w:abstractNumId w:val="46"/>
-  </w:num>
-  <w:num w:numId="62" w16cid:durableId="2117752793">
-    <w:abstractNumId w:val="23"/>
-  </w:num>
-  <w:num w:numId="63" w16cid:durableId="1769034205">
-    <w:abstractNumId w:val="40"/>
-  </w:num>
-  <w:num w:numId="64" w16cid:durableId="1550148622">
-    <w:abstractNumId w:val="45"/>
-  </w:num>
-  <w:num w:numId="65" w16cid:durableId="376011792">
-    <w:abstractNumId w:val="26"/>
-  </w:num>
-  <w:num w:numId="66" w16cid:durableId="2018578102">
-    <w:abstractNumId w:val="32"/>
-  </w:num>
-  <w:num w:numId="67" w16cid:durableId="1756247649">
-    <w:abstractNumId w:val="58"/>
-  </w:num>
-  <w:num w:numId="68" w16cid:durableId="2115857085">
+  <w:num w:numId="76" w16cid:durableId="713818408">
     <w:abstractNumId w:val="22"/>
   </w:num>
-  <w:num w:numId="69" w16cid:durableId="2003463187">
-    <w:abstractNumId w:val="55"/>
+  <w:num w:numId="77" w16cid:durableId="1807316597">
+    <w:abstractNumId w:val="2"/>
   </w:num>
-  <w:num w:numId="70" w16cid:durableId="1756856131">
-    <w:abstractNumId w:val="59"/>
-  </w:num>
-  <w:num w:numId="71" w16cid:durableId="1708799866">
-    <w:abstractNumId w:val="19"/>
-  </w:num>
-  <w:num w:numId="72" w16cid:durableId="1593930078">
-    <w:abstractNumId w:val="10"/>
-  </w:num>
-  <w:num w:numId="73" w16cid:durableId="209608502">
-    <w:abstractNumId w:val="41"/>
-  </w:num>
-  <w:num w:numId="74" w16cid:durableId="1133325184">
-    <w:abstractNumId w:val="13"/>
-  </w:num>
-  <w:num w:numId="75" w16cid:durableId="825046445">
-    <w:abstractNumId w:val="75"/>
-  </w:num>
-  <w:num w:numId="76" w16cid:durableId="713818408">
-    <w:abstractNumId w:val="21"/>
+  <w:num w:numId="78" w16cid:durableId="724328861">
+    <w:abstractNumId w:val="74"/>
   </w:num>
   <w:numIdMacAtCleanup w:val="6"/>
 </w:numbering>

</xml_diff>

<commit_message>
Algebra 1 - Chapter 11: Sequences - 11.2 Closed Form Defined Sequences - Check Your Understanding of Section 11.2 - B. Show how you arrived at your answers.
</commit_message>
<xml_diff>
--- a/Algebra-1/ch11/Albebra 1 - Chapter 11.docx
+++ b/Algebra-1/ch11/Albebra 1 - Chapter 11.docx
@@ -3007,13 +3007,7 @@
                 <w:rPr>
                   <w:rFonts w:ascii="Cambria Math" w:eastAsiaTheme="minorEastAsia" w:hAnsi="Cambria Math"/>
                 </w:rPr>
-                <m:t>5</m:t>
-              </m:r>
-              <m:r>
-                <w:rPr>
-                  <w:rFonts w:ascii="Cambria Math" w:eastAsiaTheme="minorEastAsia" w:hAnsi="Cambria Math"/>
-                </w:rPr>
-                <m:t>-1</m:t>
+                <m:t>5-1</m:t>
               </m:r>
             </m:sup>
           </m:sSup>
@@ -3178,6 +3172,9 @@
             </m:den>
           </m:f>
           <m:r>
+            <m:rPr>
+              <m:sty m:val="p"/>
+            </m:rPr>
             <w:rPr>
               <w:rFonts w:eastAsiaTheme="minorEastAsia"/>
             </w:rPr>
@@ -3754,10 +3751,2626 @@
     </w:p>
     <w:p>
       <w:pPr>
-        <w:rPr>
-          <w:rFonts w:eastAsiaTheme="minorEastAsia"/>
-        </w:rPr>
-      </w:pPr>
+        <w:pStyle w:val="ListParagraph"/>
+        <w:numPr>
+          <w:ilvl w:val="0"/>
+          <w:numId w:val="77"/>
+        </w:numPr>
+        <w:rPr>
+          <w:rFonts w:eastAsiaTheme="minorEastAsia"/>
+        </w:rPr>
+      </w:pPr>
+      <w:r>
+        <w:rPr>
+          <w:rFonts w:eastAsiaTheme="minorEastAsia"/>
+          <w:i/>
+          <w:iCs/>
+        </w:rPr>
+        <w:br w:type="column"/>
+      </w:r>
+      <w:r>
+        <w:rPr>
+          <w:rFonts w:eastAsiaTheme="minorEastAsia"/>
+          <w:i/>
+          <w:iCs/>
+        </w:rPr>
+        <w:t>Show how you arrived at your answers</w:t>
+      </w:r>
+      <w:r>
+        <w:rPr>
+          <w:rFonts w:eastAsiaTheme="minorEastAsia"/>
+        </w:rPr>
+        <w:t>.</w:t>
+      </w:r>
+    </w:p>
+    <w:p>
+      <w:pPr>
+        <w:pStyle w:val="ListParagraph"/>
+        <w:numPr>
+          <w:ilvl w:val="0"/>
+          <w:numId w:val="79"/>
+        </w:numPr>
+        <w:rPr>
+          <w:rFonts w:eastAsiaTheme="minorEastAsia"/>
+          <w:b/>
+          <w:bCs/>
+        </w:rPr>
+      </w:pPr>
+      <w:r>
+        <w:rPr>
+          <w:rFonts w:eastAsiaTheme="minorEastAsia"/>
+        </w:rPr>
+        <w:t xml:space="preserve">Liam says that the sequence 7, 12, 17, 22, … can be written as </w:t>
+      </w:r>
+      <m:oMath>
+        <m:sSub>
+          <m:sSubPr>
+            <m:ctrlPr>
+              <w:rPr>
+                <w:rFonts w:ascii="Cambria Math" w:eastAsiaTheme="minorEastAsia" w:hAnsi="Cambria Math"/>
+                <w:i/>
+              </w:rPr>
+            </m:ctrlPr>
+          </m:sSubPr>
+          <m:e>
+            <m:r>
+              <w:rPr>
+                <w:rFonts w:ascii="Cambria Math" w:eastAsiaTheme="minorEastAsia" w:hAnsi="Cambria Math"/>
+              </w:rPr>
+              <m:t>a</m:t>
+            </m:r>
+          </m:e>
+          <m:sub>
+            <m:r>
+              <w:rPr>
+                <w:rFonts w:ascii="Cambria Math" w:eastAsiaTheme="minorEastAsia" w:hAnsi="Cambria Math"/>
+              </w:rPr>
+              <m:t>n</m:t>
+            </m:r>
+          </m:sub>
+        </m:sSub>
+        <m:r>
+          <w:rPr>
+            <w:rFonts w:ascii="Cambria Math" w:eastAsiaTheme="minorEastAsia" w:hAnsi="Cambria Math"/>
+          </w:rPr>
+          <m:t>=7+5(n-1)</m:t>
+        </m:r>
+      </m:oMath>
+      <w:r>
+        <w:rPr>
+          <w:rFonts w:eastAsiaTheme="minorEastAsia"/>
+        </w:rPr>
+        <w:t xml:space="preserve">. Cecilia says it can be written as </w:t>
+      </w:r>
+      <w:r>
+        <w:rPr>
+          <w:rFonts w:eastAsiaTheme="minorEastAsia"/>
+        </w:rPr>
+        <w:br/>
+      </w:r>
+      <m:oMath>
+        <m:sSub>
+          <m:sSubPr>
+            <m:ctrlPr>
+              <w:rPr>
+                <w:rFonts w:ascii="Cambria Math" w:eastAsiaTheme="minorEastAsia" w:hAnsi="Cambria Math"/>
+                <w:i/>
+              </w:rPr>
+            </m:ctrlPr>
+          </m:sSubPr>
+          <m:e>
+            <m:r>
+              <w:rPr>
+                <w:rFonts w:ascii="Cambria Math" w:eastAsiaTheme="minorEastAsia" w:hAnsi="Cambria Math"/>
+              </w:rPr>
+              <m:t>a</m:t>
+            </m:r>
+          </m:e>
+          <m:sub>
+            <m:r>
+              <w:rPr>
+                <w:rFonts w:ascii="Cambria Math" w:eastAsiaTheme="minorEastAsia" w:hAnsi="Cambria Math"/>
+              </w:rPr>
+              <m:t>1</m:t>
+            </m:r>
+          </m:sub>
+        </m:sSub>
+        <m:r>
+          <w:rPr>
+            <w:rFonts w:ascii="Cambria Math" w:eastAsiaTheme="minorEastAsia" w:hAnsi="Cambria Math"/>
+          </w:rPr>
+          <m:t xml:space="preserve">=7, </m:t>
+        </m:r>
+        <m:sSub>
+          <m:sSubPr>
+            <m:ctrlPr>
+              <w:rPr>
+                <w:rFonts w:ascii="Cambria Math" w:eastAsiaTheme="minorEastAsia" w:hAnsi="Cambria Math"/>
+                <w:i/>
+              </w:rPr>
+            </m:ctrlPr>
+          </m:sSubPr>
+          <m:e>
+            <m:r>
+              <w:rPr>
+                <w:rFonts w:ascii="Cambria Math" w:eastAsiaTheme="minorEastAsia" w:hAnsi="Cambria Math"/>
+              </w:rPr>
+              <m:t>a</m:t>
+            </m:r>
+          </m:e>
+          <m:sub>
+            <m:r>
+              <w:rPr>
+                <w:rFonts w:ascii="Cambria Math" w:eastAsiaTheme="minorEastAsia" w:hAnsi="Cambria Math"/>
+              </w:rPr>
+              <m:t>n</m:t>
+            </m:r>
+          </m:sub>
+        </m:sSub>
+        <m:r>
+          <w:rPr>
+            <w:rFonts w:ascii="Cambria Math" w:eastAsiaTheme="minorEastAsia" w:hAnsi="Cambria Math"/>
+          </w:rPr>
+          <m:t>=5+</m:t>
+        </m:r>
+        <m:sSub>
+          <m:sSubPr>
+            <m:ctrlPr>
+              <w:rPr>
+                <w:rFonts w:ascii="Cambria Math" w:eastAsiaTheme="minorEastAsia" w:hAnsi="Cambria Math"/>
+                <w:i/>
+              </w:rPr>
+            </m:ctrlPr>
+          </m:sSubPr>
+          <m:e>
+            <m:r>
+              <w:rPr>
+                <w:rFonts w:ascii="Cambria Math" w:eastAsiaTheme="minorEastAsia" w:hAnsi="Cambria Math"/>
+              </w:rPr>
+              <m:t>a</m:t>
+            </m:r>
+          </m:e>
+          <m:sub>
+            <m:r>
+              <w:rPr>
+                <w:rFonts w:ascii="Cambria Math" w:eastAsiaTheme="minorEastAsia" w:hAnsi="Cambria Math"/>
+              </w:rPr>
+              <m:t>n-1</m:t>
+            </m:r>
+          </m:sub>
+        </m:sSub>
+      </m:oMath>
+      <w:r>
+        <w:rPr>
+          <w:rFonts w:eastAsiaTheme="minorEastAsia"/>
+        </w:rPr>
+        <w:t>. Who is right? Explain.</w:t>
+      </w:r>
+      <w:r>
+        <w:rPr>
+          <w:rFonts w:eastAsiaTheme="minorEastAsia"/>
+        </w:rPr>
+        <w:br/>
+      </w:r>
+      <w:r>
+        <w:rPr>
+          <w:rFonts w:eastAsiaTheme="minorEastAsia"/>
+        </w:rPr>
+        <w:br/>
+      </w:r>
+      <w:r>
+        <w:rPr>
+          <w:rFonts w:eastAsiaTheme="minorEastAsia"/>
+          <w:b/>
+          <w:bCs/>
+        </w:rPr>
+        <w:t>Both solutions work, but Cecilia is using the recursive form, while Liam is using the Closed Form. The recursive form is not very convenient for the 100</w:t>
+      </w:r>
+      <w:r>
+        <w:rPr>
+          <w:rFonts w:eastAsiaTheme="minorEastAsia"/>
+          <w:b/>
+          <w:bCs/>
+          <w:vertAlign w:val="superscript"/>
+        </w:rPr>
+        <w:t>th</w:t>
+      </w:r>
+      <w:r>
+        <w:rPr>
+          <w:rFonts w:eastAsiaTheme="minorEastAsia"/>
+          <w:b/>
+          <w:bCs/>
+        </w:rPr>
+        <w:t xml:space="preserve"> item in a sequence because items 1-99 would have </w:t>
+      </w:r>
+      <w:proofErr w:type="gramStart"/>
+      <w:r>
+        <w:rPr>
+          <w:rFonts w:eastAsiaTheme="minorEastAsia"/>
+          <w:b/>
+          <w:bCs/>
+        </w:rPr>
+        <w:t>be</w:t>
+      </w:r>
+      <w:proofErr w:type="gramEnd"/>
+      <w:r>
+        <w:rPr>
+          <w:rFonts w:eastAsiaTheme="minorEastAsia"/>
+          <w:b/>
+          <w:bCs/>
+        </w:rPr>
+        <w:t xml:space="preserve"> computed first. In the closed form, it is not necessary to compute items 1-99 to compute the 100</w:t>
+      </w:r>
+      <w:r>
+        <w:rPr>
+          <w:rFonts w:eastAsiaTheme="minorEastAsia"/>
+          <w:b/>
+          <w:bCs/>
+          <w:vertAlign w:val="superscript"/>
+        </w:rPr>
+        <w:t>th</w:t>
+      </w:r>
+      <w:r>
+        <w:rPr>
+          <w:rFonts w:eastAsiaTheme="minorEastAsia"/>
+          <w:b/>
+          <w:bCs/>
+        </w:rPr>
+        <w:t xml:space="preserve"> term in the sequence.</w:t>
+      </w:r>
+    </w:p>
+    <w:p>
+      <w:pPr>
+        <w:pStyle w:val="ListParagraph"/>
+        <w:numPr>
+          <w:ilvl w:val="0"/>
+          <w:numId w:val="79"/>
+        </w:numPr>
+        <w:rPr>
+          <w:rFonts w:eastAsiaTheme="minorEastAsia"/>
+          <w:b/>
+          <w:bCs/>
+        </w:rPr>
+      </w:pPr>
+      <w:r>
+        <w:rPr>
+          <w:rFonts w:eastAsiaTheme="minorEastAsia"/>
+        </w:rPr>
+        <w:t>What is the 100</w:t>
+      </w:r>
+      <w:r>
+        <w:rPr>
+          <w:rFonts w:eastAsiaTheme="minorEastAsia"/>
+          <w:vertAlign w:val="superscript"/>
+        </w:rPr>
+        <w:t>th</w:t>
+      </w:r>
+      <w:r>
+        <w:rPr>
+          <w:rFonts w:eastAsiaTheme="minorEastAsia"/>
+        </w:rPr>
+        <w:t xml:space="preserve"> term of the sequence 26, 19, 12, 5, …?</w:t>
+      </w:r>
+      <w:r>
+        <w:rPr>
+          <w:rFonts w:eastAsiaTheme="minorEastAsia"/>
+        </w:rPr>
+        <w:br/>
+      </w:r>
+      <m:oMathPara>
+        <m:oMath>
+          <m:sSub>
+            <m:sSubPr>
+              <m:ctrlPr>
+                <w:rPr>
+                  <w:rFonts w:ascii="Cambria Math" w:eastAsiaTheme="minorEastAsia" w:hAnsi="Cambria Math"/>
+                  <w:i/>
+                </w:rPr>
+              </m:ctrlPr>
+            </m:sSubPr>
+            <m:e>
+              <m:r>
+                <w:rPr>
+                  <w:rFonts w:ascii="Cambria Math" w:eastAsiaTheme="minorEastAsia" w:hAnsi="Cambria Math"/>
+                </w:rPr>
+                <m:t>a</m:t>
+              </m:r>
+            </m:e>
+            <m:sub>
+              <m:r>
+                <w:rPr>
+                  <w:rFonts w:ascii="Cambria Math" w:eastAsiaTheme="minorEastAsia" w:hAnsi="Cambria Math"/>
+                </w:rPr>
+                <m:t>n</m:t>
+              </m:r>
+            </m:sub>
+          </m:sSub>
+          <m:r>
+            <w:rPr>
+              <w:rFonts w:ascii="Cambria Math" w:eastAsiaTheme="minorEastAsia" w:hAnsi="Cambria Math"/>
+            </w:rPr>
+            <m:t>=26-7</m:t>
+          </m:r>
+          <m:d>
+            <m:dPr>
+              <m:ctrlPr>
+                <w:rPr>
+                  <w:rFonts w:ascii="Cambria Math" w:eastAsiaTheme="minorEastAsia" w:hAnsi="Cambria Math"/>
+                  <w:i/>
+                </w:rPr>
+              </m:ctrlPr>
+            </m:dPr>
+            <m:e>
+              <m:r>
+                <w:rPr>
+                  <w:rFonts w:ascii="Cambria Math" w:eastAsiaTheme="minorEastAsia" w:hAnsi="Cambria Math"/>
+                </w:rPr>
+                <m:t>n-1</m:t>
+              </m:r>
+            </m:e>
+          </m:d>
+          <m:r>
+            <w:rPr>
+              <w:rFonts w:eastAsiaTheme="minorEastAsia"/>
+            </w:rPr>
+            <w:br/>
+          </m:r>
+        </m:oMath>
+        <m:oMath>
+          <m:sSub>
+            <m:sSubPr>
+              <m:ctrlPr>
+                <w:rPr>
+                  <w:rFonts w:ascii="Cambria Math" w:eastAsiaTheme="minorEastAsia" w:hAnsi="Cambria Math"/>
+                  <w:i/>
+                </w:rPr>
+              </m:ctrlPr>
+            </m:sSubPr>
+            <m:e>
+              <m:r>
+                <w:rPr>
+                  <w:rFonts w:ascii="Cambria Math" w:eastAsiaTheme="minorEastAsia" w:hAnsi="Cambria Math"/>
+                </w:rPr>
+                <m:t>a</m:t>
+              </m:r>
+            </m:e>
+            <m:sub>
+              <m:r>
+                <w:rPr>
+                  <w:rFonts w:ascii="Cambria Math" w:eastAsiaTheme="minorEastAsia" w:hAnsi="Cambria Math"/>
+                </w:rPr>
+                <m:t>100</m:t>
+              </m:r>
+            </m:sub>
+          </m:sSub>
+          <m:r>
+            <w:rPr>
+              <w:rFonts w:ascii="Cambria Math" w:eastAsiaTheme="minorEastAsia" w:hAnsi="Cambria Math"/>
+            </w:rPr>
+            <m:t>=26-7</m:t>
+          </m:r>
+          <m:d>
+            <m:dPr>
+              <m:ctrlPr>
+                <w:rPr>
+                  <w:rFonts w:ascii="Cambria Math" w:eastAsiaTheme="minorEastAsia" w:hAnsi="Cambria Math"/>
+                  <w:i/>
+                </w:rPr>
+              </m:ctrlPr>
+            </m:dPr>
+            <m:e>
+              <m:r>
+                <w:rPr>
+                  <w:rFonts w:ascii="Cambria Math" w:eastAsiaTheme="minorEastAsia" w:hAnsi="Cambria Math"/>
+                </w:rPr>
+                <m:t>100-1</m:t>
+              </m:r>
+            </m:e>
+          </m:d>
+          <m:r>
+            <w:rPr>
+              <w:rFonts w:ascii="Cambria Math" w:eastAsiaTheme="minorEastAsia" w:hAnsi="Cambria Math"/>
+            </w:rPr>
+            <m:t>=26-7</m:t>
+          </m:r>
+          <m:d>
+            <m:dPr>
+              <m:ctrlPr>
+                <w:rPr>
+                  <w:rFonts w:ascii="Cambria Math" w:eastAsiaTheme="minorEastAsia" w:hAnsi="Cambria Math"/>
+                  <w:i/>
+                </w:rPr>
+              </m:ctrlPr>
+            </m:dPr>
+            <m:e>
+              <m:r>
+                <w:rPr>
+                  <w:rFonts w:ascii="Cambria Math" w:eastAsiaTheme="minorEastAsia" w:hAnsi="Cambria Math"/>
+                </w:rPr>
+                <m:t>99</m:t>
+              </m:r>
+            </m:e>
+          </m:d>
+          <m:r>
+            <w:rPr>
+              <w:rFonts w:ascii="Cambria Math" w:eastAsiaTheme="minorEastAsia" w:hAnsi="Cambria Math"/>
+            </w:rPr>
+            <w:br/>
+          </m:r>
+        </m:oMath>
+        <m:oMath>
+          <m:sSub>
+            <m:sSubPr>
+              <m:ctrlPr>
+                <w:rPr>
+                  <w:rFonts w:ascii="Cambria Math" w:eastAsiaTheme="minorEastAsia" w:hAnsi="Cambria Math"/>
+                  <w:b/>
+                  <w:bCs/>
+                  <w:i/>
+                </w:rPr>
+              </m:ctrlPr>
+            </m:sSubPr>
+            <m:e>
+              <m:r>
+                <m:rPr>
+                  <m:sty m:val="bi"/>
+                </m:rPr>
+                <w:rPr>
+                  <w:rFonts w:ascii="Cambria Math" w:eastAsiaTheme="minorEastAsia" w:hAnsi="Cambria Math"/>
+                </w:rPr>
+                <m:t>a</m:t>
+              </m:r>
+            </m:e>
+            <m:sub>
+              <m:r>
+                <m:rPr>
+                  <m:sty m:val="bi"/>
+                </m:rPr>
+                <w:rPr>
+                  <w:rFonts w:ascii="Cambria Math" w:eastAsiaTheme="minorEastAsia" w:hAnsi="Cambria Math"/>
+                </w:rPr>
+                <m:t>100</m:t>
+              </m:r>
+            </m:sub>
+          </m:sSub>
+          <m:r>
+            <m:rPr>
+              <m:sty m:val="bi"/>
+            </m:rPr>
+            <w:rPr>
+              <w:rFonts w:ascii="Cambria Math" w:eastAsiaTheme="minorEastAsia" w:hAnsi="Cambria Math"/>
+            </w:rPr>
+            <m:t>=26-693=-667</m:t>
+          </m:r>
+        </m:oMath>
+      </m:oMathPara>
+    </w:p>
+    <w:p>
+      <w:pPr>
+        <w:pStyle w:val="ListParagraph"/>
+        <w:numPr>
+          <w:ilvl w:val="0"/>
+          <w:numId w:val="79"/>
+        </w:numPr>
+        <w:rPr>
+          <w:rFonts w:eastAsiaTheme="minorEastAsia"/>
+          <w:b/>
+          <w:bCs/>
+        </w:rPr>
+      </w:pPr>
+      <w:r>
+        <w:rPr>
+          <w:rFonts w:eastAsiaTheme="minorEastAsia"/>
+        </w:rPr>
+        <w:t xml:space="preserve">A folded sheet of paper is </w:t>
+      </w:r>
+      <m:oMath>
+        <m:f>
+          <m:fPr>
+            <m:ctrlPr>
+              <w:rPr>
+                <w:rFonts w:ascii="Cambria Math" w:eastAsiaTheme="minorEastAsia" w:hAnsi="Cambria Math"/>
+                <w:i/>
+              </w:rPr>
+            </m:ctrlPr>
+          </m:fPr>
+          <m:num>
+            <m:r>
+              <w:rPr>
+                <w:rFonts w:ascii="Cambria Math" w:eastAsiaTheme="minorEastAsia" w:hAnsi="Cambria Math"/>
+              </w:rPr>
+              <m:t>1</m:t>
+            </m:r>
+          </m:num>
+          <m:den>
+            <m:r>
+              <w:rPr>
+                <w:rFonts w:ascii="Cambria Math" w:eastAsiaTheme="minorEastAsia" w:hAnsi="Cambria Math"/>
+              </w:rPr>
+              <m:t>633,600</m:t>
+            </m:r>
+          </m:den>
+        </m:f>
+      </m:oMath>
+      <w:r>
+        <w:rPr>
+          <w:rFonts w:eastAsiaTheme="minorEastAsia"/>
+        </w:rPr>
+        <w:t xml:space="preserve"> miles thick. If a sheet of paper is folded, the thickness doubles. (a) Create a definition </w:t>
+      </w:r>
+      <w:r>
+        <w:rPr>
+          <w:rFonts w:eastAsiaTheme="minorEastAsia"/>
+        </w:rPr>
+        <w:t xml:space="preserve">that will generate a sequence where </w:t>
+      </w:r>
+      <w:r>
+        <w:rPr>
+          <w:rFonts w:eastAsiaTheme="minorEastAsia"/>
+          <w:b/>
+          <w:bCs/>
+        </w:rPr>
+        <w:t xml:space="preserve">the first number is </w:t>
+      </w:r>
+      <m:oMath>
+        <m:f>
+          <m:fPr>
+            <m:ctrlPr>
+              <w:rPr>
+                <w:rFonts w:ascii="Cambria Math" w:eastAsiaTheme="minorEastAsia" w:hAnsi="Cambria Math"/>
+                <w:b/>
+                <w:bCs/>
+                <w:i/>
+              </w:rPr>
+            </m:ctrlPr>
+          </m:fPr>
+          <m:num>
+            <m:r>
+              <m:rPr>
+                <m:sty m:val="bi"/>
+              </m:rPr>
+              <w:rPr>
+                <w:rFonts w:ascii="Cambria Math" w:eastAsiaTheme="minorEastAsia" w:hAnsi="Cambria Math"/>
+              </w:rPr>
+              <m:t>1</m:t>
+            </m:r>
+          </m:num>
+          <m:den>
+            <m:r>
+              <m:rPr>
+                <m:sty m:val="bi"/>
+              </m:rPr>
+              <w:rPr>
+                <w:rFonts w:ascii="Cambria Math" w:eastAsiaTheme="minorEastAsia" w:hAnsi="Cambria Math"/>
+              </w:rPr>
+              <m:t>633,600</m:t>
+            </m:r>
+          </m:den>
+        </m:f>
+      </m:oMath>
+      <w:r>
+        <w:rPr>
+          <w:rFonts w:eastAsiaTheme="minorEastAsia"/>
+        </w:rPr>
+        <w:t xml:space="preserve"> and the next number is always double the previous number. (b) Use the definition to determine the height of the folded paper after 38 folds. Will this reach the moon (240,000 miles away)?</w:t>
+      </w:r>
+      <w:r>
+        <w:rPr>
+          <w:rFonts w:eastAsiaTheme="minorEastAsia"/>
+        </w:rPr>
+        <w:br/>
+      </w:r>
+      <w:r>
+        <w:rPr>
+          <w:rFonts w:eastAsiaTheme="minorEastAsia"/>
+        </w:rPr>
+        <w:br/>
+      </w:r>
+      <w:r>
+        <w:rPr>
+          <w:rFonts w:eastAsiaTheme="minorEastAsia"/>
+          <w:b/>
+          <w:bCs/>
+        </w:rPr>
+        <w:t xml:space="preserve">(a) </w:t>
+      </w:r>
+      <m:oMath>
+        <m:sSub>
+          <m:sSubPr>
+            <m:ctrlPr>
+              <w:rPr>
+                <w:rFonts w:ascii="Cambria Math" w:eastAsiaTheme="minorEastAsia" w:hAnsi="Cambria Math"/>
+                <w:b/>
+                <w:bCs/>
+                <w:i/>
+              </w:rPr>
+            </m:ctrlPr>
+          </m:sSubPr>
+          <m:e>
+            <m:r>
+              <m:rPr>
+                <m:sty m:val="bi"/>
+              </m:rPr>
+              <w:rPr>
+                <w:rFonts w:ascii="Cambria Math" w:eastAsiaTheme="minorEastAsia" w:hAnsi="Cambria Math"/>
+              </w:rPr>
+              <m:t>a</m:t>
+            </m:r>
+          </m:e>
+          <m:sub>
+            <m:r>
+              <m:rPr>
+                <m:sty m:val="bi"/>
+              </m:rPr>
+              <w:rPr>
+                <w:rFonts w:ascii="Cambria Math" w:eastAsiaTheme="minorEastAsia" w:hAnsi="Cambria Math"/>
+              </w:rPr>
+              <m:t>n</m:t>
+            </m:r>
+          </m:sub>
+        </m:sSub>
+        <m:r>
+          <m:rPr>
+            <m:sty m:val="bi"/>
+          </m:rPr>
+          <w:rPr>
+            <w:rFonts w:ascii="Cambria Math" w:eastAsiaTheme="minorEastAsia" w:hAnsi="Cambria Math"/>
+          </w:rPr>
+          <m:t xml:space="preserve">= </m:t>
+        </m:r>
+        <m:f>
+          <m:fPr>
+            <m:ctrlPr>
+              <w:rPr>
+                <w:rFonts w:ascii="Cambria Math" w:eastAsiaTheme="minorEastAsia" w:hAnsi="Cambria Math"/>
+                <w:b/>
+                <w:bCs/>
+                <w:i/>
+              </w:rPr>
+            </m:ctrlPr>
+          </m:fPr>
+          <m:num>
+            <m:r>
+              <m:rPr>
+                <m:sty m:val="bi"/>
+              </m:rPr>
+              <w:rPr>
+                <w:rFonts w:ascii="Cambria Math" w:eastAsiaTheme="minorEastAsia" w:hAnsi="Cambria Math"/>
+              </w:rPr>
+              <m:t>1</m:t>
+            </m:r>
+          </m:num>
+          <m:den>
+            <m:r>
+              <m:rPr>
+                <m:sty m:val="bi"/>
+              </m:rPr>
+              <w:rPr>
+                <w:rFonts w:ascii="Cambria Math" w:eastAsiaTheme="minorEastAsia" w:hAnsi="Cambria Math"/>
+              </w:rPr>
+              <m:t>633,600</m:t>
+            </m:r>
+          </m:den>
+        </m:f>
+        <m:r>
+          <m:rPr>
+            <m:sty m:val="bi"/>
+          </m:rPr>
+          <w:rPr>
+            <w:rFonts w:ascii="Cambria Math" w:eastAsiaTheme="minorEastAsia" w:hAnsi="Cambria Math"/>
+          </w:rPr>
+          <m:t>∙</m:t>
+        </m:r>
+        <m:sSup>
+          <m:sSupPr>
+            <m:ctrlPr>
+              <w:rPr>
+                <w:rFonts w:ascii="Cambria Math" w:eastAsiaTheme="minorEastAsia" w:hAnsi="Cambria Math"/>
+                <w:b/>
+                <w:bCs/>
+                <w:i/>
+              </w:rPr>
+            </m:ctrlPr>
+          </m:sSupPr>
+          <m:e>
+            <m:r>
+              <m:rPr>
+                <m:sty m:val="bi"/>
+              </m:rPr>
+              <w:rPr>
+                <w:rFonts w:ascii="Cambria Math" w:eastAsiaTheme="minorEastAsia" w:hAnsi="Cambria Math"/>
+              </w:rPr>
+              <m:t>2</m:t>
+            </m:r>
+          </m:e>
+          <m:sup>
+            <m:r>
+              <m:rPr>
+                <m:sty m:val="bi"/>
+              </m:rPr>
+              <w:rPr>
+                <w:rFonts w:ascii="Cambria Math" w:eastAsiaTheme="minorEastAsia" w:hAnsi="Cambria Math"/>
+              </w:rPr>
+              <m:t>n-1</m:t>
+            </m:r>
+          </m:sup>
+        </m:sSup>
+      </m:oMath>
+      <w:r>
+        <w:rPr>
+          <w:rFonts w:eastAsiaTheme="minorEastAsia"/>
+          <w:b/>
+          <w:bCs/>
+        </w:rPr>
+        <w:t xml:space="preserve"> </w:t>
+      </w:r>
+      <w:r>
+        <w:rPr>
+          <w:rFonts w:eastAsiaTheme="minorEastAsia"/>
+          <w:b/>
+          <w:bCs/>
+        </w:rPr>
+        <w:br/>
+        <w:t xml:space="preserve">(b) </w:t>
+      </w:r>
+      <m:oMath>
+        <m:sSub>
+          <m:sSubPr>
+            <m:ctrlPr>
+              <w:rPr>
+                <w:rFonts w:ascii="Cambria Math" w:eastAsiaTheme="minorEastAsia" w:hAnsi="Cambria Math"/>
+                <w:b/>
+                <w:bCs/>
+                <w:i/>
+              </w:rPr>
+            </m:ctrlPr>
+          </m:sSubPr>
+          <m:e>
+            <m:r>
+              <m:rPr>
+                <m:sty m:val="bi"/>
+              </m:rPr>
+              <w:rPr>
+                <w:rFonts w:ascii="Cambria Math" w:eastAsiaTheme="minorEastAsia" w:hAnsi="Cambria Math"/>
+              </w:rPr>
+              <m:t>a</m:t>
+            </m:r>
+          </m:e>
+          <m:sub>
+            <m:r>
+              <m:rPr>
+                <m:sty m:val="bi"/>
+              </m:rPr>
+              <w:rPr>
+                <w:rFonts w:ascii="Cambria Math" w:eastAsiaTheme="minorEastAsia" w:hAnsi="Cambria Math"/>
+              </w:rPr>
+              <m:t>38</m:t>
+            </m:r>
+          </m:sub>
+        </m:sSub>
+        <m:r>
+          <m:rPr>
+            <m:sty m:val="bi"/>
+          </m:rPr>
+          <w:rPr>
+            <w:rFonts w:ascii="Cambria Math" w:eastAsiaTheme="minorEastAsia" w:hAnsi="Cambria Math"/>
+          </w:rPr>
+          <m:t>=</m:t>
+        </m:r>
+        <m:f>
+          <m:fPr>
+            <m:ctrlPr>
+              <w:rPr>
+                <w:rFonts w:ascii="Cambria Math" w:eastAsiaTheme="minorEastAsia" w:hAnsi="Cambria Math"/>
+                <w:b/>
+                <w:bCs/>
+                <w:i/>
+              </w:rPr>
+            </m:ctrlPr>
+          </m:fPr>
+          <m:num>
+            <m:r>
+              <m:rPr>
+                <m:sty m:val="bi"/>
+              </m:rPr>
+              <w:rPr>
+                <w:rFonts w:ascii="Cambria Math" w:eastAsiaTheme="minorEastAsia" w:hAnsi="Cambria Math"/>
+              </w:rPr>
+              <m:t>1</m:t>
+            </m:r>
+          </m:num>
+          <m:den>
+            <m:r>
+              <m:rPr>
+                <m:sty m:val="bi"/>
+              </m:rPr>
+              <w:rPr>
+                <w:rFonts w:ascii="Cambria Math" w:eastAsiaTheme="minorEastAsia" w:hAnsi="Cambria Math"/>
+              </w:rPr>
+              <m:t>633,600</m:t>
+            </m:r>
+          </m:den>
+        </m:f>
+        <m:r>
+          <m:rPr>
+            <m:sty m:val="bi"/>
+          </m:rPr>
+          <w:rPr>
+            <w:rFonts w:ascii="Cambria Math" w:eastAsiaTheme="minorEastAsia" w:hAnsi="Cambria Math"/>
+          </w:rPr>
+          <m:t>∙</m:t>
+        </m:r>
+        <m:sSup>
+          <m:sSupPr>
+            <m:ctrlPr>
+              <w:rPr>
+                <w:rFonts w:ascii="Cambria Math" w:eastAsiaTheme="minorEastAsia" w:hAnsi="Cambria Math"/>
+                <w:b/>
+                <w:bCs/>
+                <w:i/>
+              </w:rPr>
+            </m:ctrlPr>
+          </m:sSupPr>
+          <m:e>
+            <m:r>
+              <m:rPr>
+                <m:sty m:val="bi"/>
+              </m:rPr>
+              <w:rPr>
+                <w:rFonts w:ascii="Cambria Math" w:eastAsiaTheme="minorEastAsia" w:hAnsi="Cambria Math"/>
+              </w:rPr>
+              <m:t>2</m:t>
+            </m:r>
+          </m:e>
+          <m:sup>
+            <m:r>
+              <m:rPr>
+                <m:sty m:val="bi"/>
+              </m:rPr>
+              <w:rPr>
+                <w:rFonts w:ascii="Cambria Math" w:eastAsiaTheme="minorEastAsia" w:hAnsi="Cambria Math"/>
+              </w:rPr>
+              <m:t>38-1</m:t>
+            </m:r>
+          </m:sup>
+        </m:sSup>
+        <m:r>
+          <m:rPr>
+            <m:sty m:val="bi"/>
+          </m:rPr>
+          <w:rPr>
+            <w:rFonts w:ascii="Cambria Math" w:eastAsiaTheme="minorEastAsia" w:hAnsi="Cambria Math"/>
+          </w:rPr>
+          <m:t>=</m:t>
+        </m:r>
+        <m:f>
+          <m:fPr>
+            <m:ctrlPr>
+              <w:rPr>
+                <w:rFonts w:ascii="Cambria Math" w:eastAsiaTheme="minorEastAsia" w:hAnsi="Cambria Math"/>
+                <w:b/>
+                <w:bCs/>
+                <w:i/>
+              </w:rPr>
+            </m:ctrlPr>
+          </m:fPr>
+          <m:num>
+            <m:r>
+              <m:rPr>
+                <m:sty m:val="bi"/>
+              </m:rPr>
+              <w:rPr>
+                <w:rFonts w:ascii="Cambria Math" w:eastAsiaTheme="minorEastAsia" w:hAnsi="Cambria Math"/>
+              </w:rPr>
+              <m:t>1</m:t>
+            </m:r>
+          </m:num>
+          <m:den>
+            <m:r>
+              <m:rPr>
+                <m:sty m:val="bi"/>
+              </m:rPr>
+              <w:rPr>
+                <w:rFonts w:ascii="Cambria Math" w:eastAsiaTheme="minorEastAsia" w:hAnsi="Cambria Math"/>
+              </w:rPr>
+              <m:t>633,600</m:t>
+            </m:r>
+          </m:den>
+        </m:f>
+        <m:r>
+          <m:rPr>
+            <m:sty m:val="bi"/>
+          </m:rPr>
+          <w:rPr>
+            <w:rFonts w:ascii="Cambria Math" w:eastAsiaTheme="minorEastAsia" w:hAnsi="Cambria Math"/>
+          </w:rPr>
+          <m:t>∙</m:t>
+        </m:r>
+        <m:sSup>
+          <m:sSupPr>
+            <m:ctrlPr>
+              <w:rPr>
+                <w:rFonts w:ascii="Cambria Math" w:eastAsiaTheme="minorEastAsia" w:hAnsi="Cambria Math"/>
+                <w:b/>
+                <w:bCs/>
+                <w:i/>
+              </w:rPr>
+            </m:ctrlPr>
+          </m:sSupPr>
+          <m:e>
+            <m:r>
+              <m:rPr>
+                <m:sty m:val="bi"/>
+              </m:rPr>
+              <w:rPr>
+                <w:rFonts w:ascii="Cambria Math" w:eastAsiaTheme="minorEastAsia" w:hAnsi="Cambria Math"/>
+              </w:rPr>
+              <m:t>2</m:t>
+            </m:r>
+          </m:e>
+          <m:sup>
+            <m:r>
+              <m:rPr>
+                <m:sty m:val="bi"/>
+              </m:rPr>
+              <w:rPr>
+                <w:rFonts w:ascii="Cambria Math" w:eastAsiaTheme="minorEastAsia" w:hAnsi="Cambria Math"/>
+              </w:rPr>
+              <m:t>37</m:t>
+            </m:r>
+          </m:sup>
+        </m:sSup>
+        <m:r>
+          <m:rPr>
+            <m:sty m:val="bi"/>
+          </m:rPr>
+          <w:rPr>
+            <w:rFonts w:ascii="Cambria Math" w:eastAsiaTheme="minorEastAsia" w:hAnsi="Cambria Math"/>
+          </w:rPr>
+          <w:br/>
+        </m:r>
+      </m:oMath>
+      <m:oMathPara>
+        <m:oMathParaPr>
+          <m:jc m:val="left"/>
+        </m:oMathParaPr>
+        <m:oMath>
+          <m:sSub>
+            <m:sSubPr>
+              <m:ctrlPr>
+                <w:rPr>
+                  <w:rFonts w:ascii="Cambria Math" w:eastAsiaTheme="minorEastAsia" w:hAnsi="Cambria Math"/>
+                  <w:b/>
+                  <w:bCs/>
+                  <w:i/>
+                </w:rPr>
+              </m:ctrlPr>
+            </m:sSubPr>
+            <m:e>
+              <m:r>
+                <m:rPr>
+                  <m:sty m:val="bi"/>
+                </m:rPr>
+                <w:rPr>
+                  <w:rFonts w:ascii="Cambria Math" w:eastAsiaTheme="minorEastAsia" w:hAnsi="Cambria Math"/>
+                </w:rPr>
+                <m:t>a</m:t>
+              </m:r>
+            </m:e>
+            <m:sub>
+              <m:r>
+                <m:rPr>
+                  <m:sty m:val="bi"/>
+                </m:rPr>
+                <w:rPr>
+                  <w:rFonts w:ascii="Cambria Math" w:eastAsiaTheme="minorEastAsia" w:hAnsi="Cambria Math"/>
+                </w:rPr>
+                <m:t>38</m:t>
+              </m:r>
+            </m:sub>
+          </m:sSub>
+          <m:r>
+            <m:rPr>
+              <m:sty m:val="bi"/>
+            </m:rPr>
+            <w:rPr>
+              <w:rFonts w:ascii="Cambria Math" w:eastAsiaTheme="minorEastAsia" w:hAnsi="Cambria Math"/>
+            </w:rPr>
+            <m:t>=</m:t>
+          </m:r>
+          <m:f>
+            <m:fPr>
+              <m:ctrlPr>
+                <w:rPr>
+                  <w:rFonts w:ascii="Cambria Math" w:eastAsiaTheme="minorEastAsia" w:hAnsi="Cambria Math"/>
+                  <w:b/>
+                  <w:bCs/>
+                  <w:i/>
+                </w:rPr>
+              </m:ctrlPr>
+            </m:fPr>
+            <m:num>
+              <m:r>
+                <m:rPr>
+                  <m:sty m:val="bi"/>
+                </m:rPr>
+                <w:rPr>
+                  <w:rFonts w:ascii="Cambria Math" w:eastAsiaTheme="minorEastAsia" w:hAnsi="Cambria Math"/>
+                </w:rPr>
+                <m:t>1</m:t>
+              </m:r>
+            </m:num>
+            <m:den>
+              <m:r>
+                <m:rPr>
+                  <m:sty m:val="bi"/>
+                </m:rPr>
+                <w:rPr>
+                  <w:rFonts w:ascii="Cambria Math" w:eastAsiaTheme="minorEastAsia" w:hAnsi="Cambria Math"/>
+                </w:rPr>
+                <m:t>633,600</m:t>
+              </m:r>
+            </m:den>
+          </m:f>
+          <m:r>
+            <m:rPr>
+              <m:sty m:val="bi"/>
+            </m:rPr>
+            <w:rPr>
+              <w:rFonts w:ascii="Cambria Math" w:eastAsiaTheme="minorEastAsia" w:hAnsi="Cambria Math"/>
+            </w:rPr>
+            <m:t>∙137,438,953,47</m:t>
+          </m:r>
+          <m:r>
+            <m:rPr>
+              <m:sty m:val="bi"/>
+            </m:rPr>
+            <w:rPr>
+              <w:rFonts w:ascii="Cambria Math" w:eastAsiaTheme="minorEastAsia" w:hAnsi="Cambria Math"/>
+            </w:rPr>
+            <m:t>2</m:t>
+          </m:r>
+          <m:r>
+            <w:rPr>
+              <w:rFonts w:eastAsiaTheme="minorEastAsia"/>
+              <w:b/>
+              <w:bCs/>
+            </w:rPr>
+            <w:br/>
+          </m:r>
+          <m:sSub>
+            <m:sSubPr>
+              <m:ctrlPr>
+                <w:rPr>
+                  <w:rFonts w:ascii="Cambria Math" w:eastAsiaTheme="minorEastAsia" w:hAnsi="Cambria Math"/>
+                  <w:b/>
+                  <w:bCs/>
+                  <w:i/>
+                </w:rPr>
+              </m:ctrlPr>
+            </m:sSubPr>
+            <m:e>
+              <m:r>
+                <m:rPr>
+                  <m:sty m:val="bi"/>
+                </m:rPr>
+                <w:rPr>
+                  <w:rFonts w:ascii="Cambria Math" w:eastAsiaTheme="minorEastAsia" w:hAnsi="Cambria Math"/>
+                </w:rPr>
+                <m:t>a</m:t>
+              </m:r>
+            </m:e>
+            <m:sub>
+              <m:r>
+                <m:rPr>
+                  <m:sty m:val="bi"/>
+                </m:rPr>
+                <w:rPr>
+                  <w:rFonts w:ascii="Cambria Math" w:eastAsiaTheme="minorEastAsia" w:hAnsi="Cambria Math"/>
+                </w:rPr>
+                <m:t>38</m:t>
+              </m:r>
+            </m:sub>
+          </m:sSub>
+          <m:r>
+            <m:rPr>
+              <m:sty m:val="bi"/>
+            </m:rPr>
+            <w:rPr>
+              <w:rFonts w:ascii="Cambria Math" w:eastAsiaTheme="minorEastAsia" w:hAnsi="Cambria Math"/>
+            </w:rPr>
+            <m:t>=</m:t>
+          </m:r>
+        </m:oMath>
+      </m:oMathPara>
+      <w:r>
+        <w:rPr>
+          <w:rFonts w:eastAsiaTheme="minorEastAsia"/>
+          <w:b/>
+          <w:bCs/>
+        </w:rPr>
+        <w:t xml:space="preserve"> 216,917.5 miles</w:t>
+      </w:r>
+      <w:r>
+        <w:rPr>
+          <w:rFonts w:eastAsiaTheme="minorEastAsia"/>
+          <w:b/>
+          <w:bCs/>
+        </w:rPr>
+        <w:br/>
+        <w:t>No. This will not reach the moon.</w:t>
+      </w:r>
+      <w:r>
+        <w:rPr>
+          <w:rFonts w:eastAsiaTheme="minorEastAsia"/>
+          <w:b/>
+          <w:bCs/>
+        </w:rPr>
+        <w:br/>
+      </w:r>
+      <w:r>
+        <w:rPr>
+          <w:rFonts w:eastAsiaTheme="minorEastAsia"/>
+        </w:rPr>
+        <w:br/>
+      </w:r>
+      <w:r>
+        <w:rPr>
+          <w:rFonts w:eastAsiaTheme="minorEastAsia"/>
+          <w:b/>
+          <w:bCs/>
+        </w:rPr>
+        <w:t xml:space="preserve">The first number is </w:t>
+      </w:r>
+      <m:oMath>
+        <m:f>
+          <m:fPr>
+            <m:ctrlPr>
+              <w:rPr>
+                <w:rFonts w:ascii="Cambria Math" w:eastAsiaTheme="minorEastAsia" w:hAnsi="Cambria Math"/>
+                <w:b/>
+                <w:bCs/>
+                <w:i/>
+              </w:rPr>
+            </m:ctrlPr>
+          </m:fPr>
+          <m:num>
+            <m:r>
+              <m:rPr>
+                <m:sty m:val="bi"/>
+              </m:rPr>
+              <w:rPr>
+                <w:rFonts w:ascii="Cambria Math" w:eastAsiaTheme="minorEastAsia" w:hAnsi="Cambria Math"/>
+              </w:rPr>
+              <m:t>1</m:t>
+            </m:r>
+          </m:num>
+          <m:den>
+            <m:r>
+              <m:rPr>
+                <m:sty m:val="bi"/>
+              </m:rPr>
+              <w:rPr>
+                <w:rFonts w:ascii="Cambria Math" w:eastAsiaTheme="minorEastAsia" w:hAnsi="Cambria Math"/>
+              </w:rPr>
+              <m:t>633,600</m:t>
+            </m:r>
+          </m:den>
+        </m:f>
+      </m:oMath>
+      <w:r>
+        <w:rPr>
+          <w:rFonts w:eastAsiaTheme="minorEastAsia"/>
+          <w:b/>
+          <w:bCs/>
+        </w:rPr>
+        <w:t xml:space="preserve">, not </w:t>
+      </w:r>
+      <m:oMath>
+        <m:f>
+          <m:fPr>
+            <m:ctrlPr>
+              <w:rPr>
+                <w:rFonts w:ascii="Cambria Math" w:eastAsiaTheme="minorEastAsia" w:hAnsi="Cambria Math"/>
+                <w:b/>
+                <w:bCs/>
+                <w:i/>
+              </w:rPr>
+            </m:ctrlPr>
+          </m:fPr>
+          <m:num>
+            <m:r>
+              <m:rPr>
+                <m:sty m:val="bi"/>
+              </m:rPr>
+              <w:rPr>
+                <w:rFonts w:ascii="Cambria Math" w:eastAsiaTheme="minorEastAsia" w:hAnsi="Cambria Math"/>
+              </w:rPr>
+              <m:t>2</m:t>
+            </m:r>
+          </m:num>
+          <m:den>
+            <m:r>
+              <m:rPr>
+                <m:sty m:val="bi"/>
+              </m:rPr>
+              <w:rPr>
+                <w:rFonts w:ascii="Cambria Math" w:eastAsiaTheme="minorEastAsia" w:hAnsi="Cambria Math"/>
+              </w:rPr>
+              <m:t>633,600</m:t>
+            </m:r>
+          </m:den>
+        </m:f>
+        <m:r>
+          <m:rPr>
+            <m:sty m:val="bi"/>
+          </m:rPr>
+          <w:rPr>
+            <w:rFonts w:ascii="Cambria Math" w:eastAsiaTheme="minorEastAsia" w:hAnsi="Cambria Math"/>
+          </w:rPr>
+          <m:t>.</m:t>
+        </m:r>
+      </m:oMath>
+      <w:r>
+        <w:rPr>
+          <w:rFonts w:eastAsiaTheme="minorEastAsia"/>
+          <w:b/>
+          <w:bCs/>
+        </w:rPr>
+        <w:t xml:space="preserve"> The book answer is incorrect because it uses </w:t>
+      </w:r>
+      <m:oMath>
+        <m:sSup>
+          <m:sSupPr>
+            <m:ctrlPr>
+              <w:rPr>
+                <w:rFonts w:ascii="Cambria Math" w:eastAsiaTheme="minorEastAsia" w:hAnsi="Cambria Math"/>
+                <w:b/>
+                <w:bCs/>
+                <w:i/>
+              </w:rPr>
+            </m:ctrlPr>
+          </m:sSupPr>
+          <m:e>
+            <m:r>
+              <m:rPr>
+                <m:sty m:val="bi"/>
+              </m:rPr>
+              <w:rPr>
+                <w:rFonts w:ascii="Cambria Math" w:eastAsiaTheme="minorEastAsia" w:hAnsi="Cambria Math"/>
+              </w:rPr>
+              <m:t>2</m:t>
+            </m:r>
+          </m:e>
+          <m:sup>
+            <m:r>
+              <m:rPr>
+                <m:sty m:val="bi"/>
+              </m:rPr>
+              <w:rPr>
+                <w:rFonts w:ascii="Cambria Math" w:eastAsiaTheme="minorEastAsia" w:hAnsi="Cambria Math"/>
+              </w:rPr>
+              <m:t>n</m:t>
+            </m:r>
+          </m:sup>
+        </m:sSup>
+      </m:oMath>
+      <w:r>
+        <w:rPr>
+          <w:rFonts w:eastAsiaTheme="minorEastAsia"/>
+          <w:b/>
+          <w:bCs/>
+        </w:rPr>
+        <w:t xml:space="preserve">, not </w:t>
+      </w:r>
+      <m:oMath>
+        <m:sSup>
+          <m:sSupPr>
+            <m:ctrlPr>
+              <w:rPr>
+                <w:rFonts w:ascii="Cambria Math" w:eastAsiaTheme="minorEastAsia" w:hAnsi="Cambria Math"/>
+                <w:b/>
+                <w:bCs/>
+                <w:i/>
+              </w:rPr>
+            </m:ctrlPr>
+          </m:sSupPr>
+          <m:e>
+            <m:r>
+              <m:rPr>
+                <m:sty m:val="bi"/>
+              </m:rPr>
+              <w:rPr>
+                <w:rFonts w:ascii="Cambria Math" w:eastAsiaTheme="minorEastAsia" w:hAnsi="Cambria Math"/>
+              </w:rPr>
+              <m:t>2</m:t>
+            </m:r>
+          </m:e>
+          <m:sup>
+            <m:r>
+              <m:rPr>
+                <m:sty m:val="bi"/>
+              </m:rPr>
+              <w:rPr>
+                <w:rFonts w:ascii="Cambria Math" w:eastAsiaTheme="minorEastAsia" w:hAnsi="Cambria Math"/>
+              </w:rPr>
+              <m:t>n-1</m:t>
+            </m:r>
+          </m:sup>
+        </m:sSup>
+      </m:oMath>
+      <w:r>
+        <w:rPr>
+          <w:rFonts w:eastAsiaTheme="minorEastAsia"/>
+          <w:b/>
+          <w:bCs/>
+        </w:rPr>
+        <w:t>.</w:t>
+      </w:r>
+    </w:p>
+    <w:p>
+      <w:pPr>
+        <w:pStyle w:val="ListParagraph"/>
+        <w:numPr>
+          <w:ilvl w:val="0"/>
+          <w:numId w:val="79"/>
+        </w:numPr>
+        <w:rPr>
+          <w:rFonts w:eastAsiaTheme="minorEastAsia"/>
+        </w:rPr>
+      </w:pPr>
+      <w:r>
+        <w:rPr>
+          <w:rFonts w:eastAsiaTheme="minorEastAsia"/>
+        </w:rPr>
+        <w:br w:type="column"/>
+      </w:r>
+      <w:r>
+        <w:rPr>
+          <w:rFonts w:eastAsiaTheme="minorEastAsia"/>
+        </w:rPr>
+        <w:lastRenderedPageBreak/>
+        <w:t xml:space="preserve">The first terms of sequence a are 1,000; 1,200; 1,400; 1,600; …. The first term of sequence b </w:t>
+      </w:r>
+      <w:proofErr w:type="gramStart"/>
+      <w:r>
+        <w:rPr>
+          <w:rFonts w:eastAsiaTheme="minorEastAsia"/>
+        </w:rPr>
+        <w:t>are</w:t>
+      </w:r>
+      <w:proofErr w:type="gramEnd"/>
+      <w:r>
+        <w:rPr>
+          <w:rFonts w:eastAsiaTheme="minorEastAsia"/>
+        </w:rPr>
+        <w:t xml:space="preserve">: 1, 2, 4, 8, … Which is greater, </w:t>
+      </w:r>
+      <w:r>
+        <w:rPr>
+          <w:rFonts w:eastAsiaTheme="minorEastAsia"/>
+        </w:rPr>
+        <w:br/>
+      </w:r>
+      <m:oMath>
+        <m:sSub>
+          <m:sSubPr>
+            <m:ctrlPr>
+              <w:rPr>
+                <w:rFonts w:ascii="Cambria Math" w:eastAsiaTheme="minorEastAsia" w:hAnsi="Cambria Math"/>
+                <w:i/>
+              </w:rPr>
+            </m:ctrlPr>
+          </m:sSubPr>
+          <m:e>
+            <m:r>
+              <w:rPr>
+                <w:rFonts w:ascii="Cambria Math" w:eastAsiaTheme="minorEastAsia" w:hAnsi="Cambria Math"/>
+              </w:rPr>
+              <m:t>a</m:t>
+            </m:r>
+          </m:e>
+          <m:sub>
+            <m:r>
+              <w:rPr>
+                <w:rFonts w:ascii="Cambria Math" w:eastAsiaTheme="minorEastAsia" w:hAnsi="Cambria Math"/>
+              </w:rPr>
+              <m:t>20</m:t>
+            </m:r>
+          </m:sub>
+        </m:sSub>
+      </m:oMath>
+      <w:r>
+        <w:rPr>
+          <w:rFonts w:eastAsiaTheme="minorEastAsia"/>
+        </w:rPr>
+        <w:t xml:space="preserve"> or </w:t>
+      </w:r>
+      <m:oMath>
+        <m:sSub>
+          <m:sSubPr>
+            <m:ctrlPr>
+              <w:rPr>
+                <w:rFonts w:ascii="Cambria Math" w:eastAsiaTheme="minorEastAsia" w:hAnsi="Cambria Math"/>
+                <w:i/>
+              </w:rPr>
+            </m:ctrlPr>
+          </m:sSubPr>
+          <m:e>
+            <m:r>
+              <w:rPr>
+                <w:rFonts w:ascii="Cambria Math" w:eastAsiaTheme="minorEastAsia" w:hAnsi="Cambria Math"/>
+              </w:rPr>
+              <m:t>b</m:t>
+            </m:r>
+          </m:e>
+          <m:sub>
+            <m:r>
+              <w:rPr>
+                <w:rFonts w:ascii="Cambria Math" w:eastAsiaTheme="minorEastAsia" w:hAnsi="Cambria Math"/>
+              </w:rPr>
+              <m:t>20</m:t>
+            </m:r>
+          </m:sub>
+        </m:sSub>
+      </m:oMath>
+      <w:r>
+        <w:rPr>
+          <w:rFonts w:eastAsiaTheme="minorEastAsia"/>
+        </w:rPr>
+        <w:t>?</w:t>
+      </w:r>
+      <w:r>
+        <w:rPr>
+          <w:rFonts w:eastAsiaTheme="minorEastAsia"/>
+        </w:rPr>
+        <w:br/>
+      </w:r>
+      <w:r>
+        <w:rPr>
+          <w:rFonts w:eastAsiaTheme="minorEastAsia"/>
+        </w:rPr>
+        <w:br/>
+      </w:r>
+      <m:oMathPara>
+        <m:oMath>
+          <m:sSub>
+            <m:sSubPr>
+              <m:ctrlPr>
+                <w:rPr>
+                  <w:rFonts w:ascii="Cambria Math" w:eastAsiaTheme="minorEastAsia" w:hAnsi="Cambria Math"/>
+                  <w:i/>
+                </w:rPr>
+              </m:ctrlPr>
+            </m:sSubPr>
+            <m:e>
+              <m:r>
+                <w:rPr>
+                  <w:rFonts w:ascii="Cambria Math" w:eastAsiaTheme="minorEastAsia" w:hAnsi="Cambria Math"/>
+                </w:rPr>
+                <m:t>a</m:t>
+              </m:r>
+            </m:e>
+            <m:sub>
+              <m:r>
+                <w:rPr>
+                  <w:rFonts w:ascii="Cambria Math" w:eastAsiaTheme="minorEastAsia" w:hAnsi="Cambria Math"/>
+                </w:rPr>
+                <m:t>n</m:t>
+              </m:r>
+            </m:sub>
+          </m:sSub>
+          <m:r>
+            <w:rPr>
+              <w:rFonts w:ascii="Cambria Math" w:eastAsiaTheme="minorEastAsia" w:hAnsi="Cambria Math"/>
+            </w:rPr>
+            <m:t>=1000+200</m:t>
+          </m:r>
+          <m:d>
+            <m:dPr>
+              <m:ctrlPr>
+                <w:rPr>
+                  <w:rFonts w:ascii="Cambria Math" w:eastAsiaTheme="minorEastAsia" w:hAnsi="Cambria Math"/>
+                  <w:i/>
+                </w:rPr>
+              </m:ctrlPr>
+            </m:dPr>
+            <m:e>
+              <m:r>
+                <w:rPr>
+                  <w:rFonts w:ascii="Cambria Math" w:eastAsiaTheme="minorEastAsia" w:hAnsi="Cambria Math"/>
+                </w:rPr>
+                <m:t>n-1</m:t>
+              </m:r>
+            </m:e>
+          </m:d>
+          <m:r>
+            <w:rPr>
+              <w:rFonts w:eastAsiaTheme="minorEastAsia"/>
+            </w:rPr>
+            <w:br/>
+          </m:r>
+        </m:oMath>
+        <m:oMath>
+          <m:sSub>
+            <m:sSubPr>
+              <m:ctrlPr>
+                <w:rPr>
+                  <w:rFonts w:ascii="Cambria Math" w:eastAsiaTheme="minorEastAsia" w:hAnsi="Cambria Math"/>
+                  <w:i/>
+                </w:rPr>
+              </m:ctrlPr>
+            </m:sSubPr>
+            <m:e>
+              <m:r>
+                <w:rPr>
+                  <w:rFonts w:ascii="Cambria Math" w:eastAsiaTheme="minorEastAsia" w:hAnsi="Cambria Math"/>
+                </w:rPr>
+                <m:t>b</m:t>
+              </m:r>
+            </m:e>
+            <m:sub>
+              <m:r>
+                <w:rPr>
+                  <w:rFonts w:ascii="Cambria Math" w:eastAsiaTheme="minorEastAsia" w:hAnsi="Cambria Math"/>
+                </w:rPr>
+                <m:t>n</m:t>
+              </m:r>
+            </m:sub>
+          </m:sSub>
+          <m:r>
+            <w:rPr>
+              <w:rFonts w:ascii="Cambria Math" w:eastAsiaTheme="minorEastAsia" w:hAnsi="Cambria Math"/>
+            </w:rPr>
+            <m:t>=</m:t>
+          </m:r>
+          <m:sSup>
+            <m:sSupPr>
+              <m:ctrlPr>
+                <w:rPr>
+                  <w:rFonts w:ascii="Cambria Math" w:eastAsiaTheme="minorEastAsia" w:hAnsi="Cambria Math"/>
+                  <w:i/>
+                </w:rPr>
+              </m:ctrlPr>
+            </m:sSupPr>
+            <m:e>
+              <m:r>
+                <w:rPr>
+                  <w:rFonts w:ascii="Cambria Math" w:eastAsiaTheme="minorEastAsia" w:hAnsi="Cambria Math"/>
+                </w:rPr>
+                <m:t>1∙</m:t>
+              </m:r>
+              <m:r>
+                <w:rPr>
+                  <w:rFonts w:ascii="Cambria Math" w:eastAsiaTheme="minorEastAsia" w:hAnsi="Cambria Math"/>
+                </w:rPr>
+                <m:t>2</m:t>
+              </m:r>
+            </m:e>
+            <m:sup>
+              <m:r>
+                <w:rPr>
+                  <w:rFonts w:ascii="Cambria Math" w:eastAsiaTheme="minorEastAsia" w:hAnsi="Cambria Math"/>
+                </w:rPr>
+                <m:t>n-1</m:t>
+              </m:r>
+            </m:sup>
+          </m:sSup>
+          <m:r>
+            <w:rPr>
+              <w:rFonts w:ascii="Cambria Math" w:eastAsiaTheme="minorEastAsia" w:hAnsi="Cambria Math"/>
+            </w:rPr>
+            <m:t>=</m:t>
+          </m:r>
+          <m:sSup>
+            <m:sSupPr>
+              <m:ctrlPr>
+                <w:rPr>
+                  <w:rFonts w:ascii="Cambria Math" w:eastAsiaTheme="minorEastAsia" w:hAnsi="Cambria Math"/>
+                  <w:i/>
+                </w:rPr>
+              </m:ctrlPr>
+            </m:sSupPr>
+            <m:e>
+              <m:r>
+                <w:rPr>
+                  <w:rFonts w:ascii="Cambria Math" w:eastAsiaTheme="minorEastAsia" w:hAnsi="Cambria Math"/>
+                </w:rPr>
+                <m:t>2</m:t>
+              </m:r>
+            </m:e>
+            <m:sup>
+              <m:r>
+                <w:rPr>
+                  <w:rFonts w:ascii="Cambria Math" w:eastAsiaTheme="minorEastAsia" w:hAnsi="Cambria Math"/>
+                </w:rPr>
+                <m:t>n-1</m:t>
+              </m:r>
+            </m:sup>
+          </m:sSup>
+          <m:r>
+            <w:rPr>
+              <w:rFonts w:eastAsiaTheme="minorEastAsia"/>
+            </w:rPr>
+            <w:br/>
+          </m:r>
+          <m:r>
+            <w:rPr>
+              <w:rFonts w:eastAsiaTheme="minorEastAsia"/>
+            </w:rPr>
+            <w:br/>
+          </m:r>
+        </m:oMath>
+        <m:oMath>
+          <m:sSub>
+            <m:sSubPr>
+              <m:ctrlPr>
+                <w:rPr>
+                  <w:rFonts w:ascii="Cambria Math" w:eastAsiaTheme="minorEastAsia" w:hAnsi="Cambria Math"/>
+                  <w:i/>
+                </w:rPr>
+              </m:ctrlPr>
+            </m:sSubPr>
+            <m:e>
+              <m:r>
+                <w:rPr>
+                  <w:rFonts w:ascii="Cambria Math" w:eastAsiaTheme="minorEastAsia" w:hAnsi="Cambria Math"/>
+                </w:rPr>
+                <m:t>a</m:t>
+              </m:r>
+            </m:e>
+            <m:sub>
+              <m:r>
+                <w:rPr>
+                  <w:rFonts w:ascii="Cambria Math" w:eastAsiaTheme="minorEastAsia" w:hAnsi="Cambria Math"/>
+                </w:rPr>
+                <m:t>20</m:t>
+              </m:r>
+            </m:sub>
+          </m:sSub>
+          <m:r>
+            <w:rPr>
+              <w:rFonts w:ascii="Cambria Math" w:eastAsiaTheme="minorEastAsia" w:hAnsi="Cambria Math"/>
+            </w:rPr>
+            <m:t>=1000+200</m:t>
+          </m:r>
+          <m:d>
+            <m:dPr>
+              <m:ctrlPr>
+                <w:rPr>
+                  <w:rFonts w:ascii="Cambria Math" w:eastAsiaTheme="minorEastAsia" w:hAnsi="Cambria Math"/>
+                  <w:i/>
+                </w:rPr>
+              </m:ctrlPr>
+            </m:dPr>
+            <m:e>
+              <m:r>
+                <w:rPr>
+                  <w:rFonts w:ascii="Cambria Math" w:eastAsiaTheme="minorEastAsia" w:hAnsi="Cambria Math"/>
+                </w:rPr>
+                <m:t>20-1</m:t>
+              </m:r>
+            </m:e>
+          </m:d>
+          <m:r>
+            <w:rPr>
+              <w:rFonts w:ascii="Cambria Math" w:eastAsiaTheme="minorEastAsia" w:hAnsi="Cambria Math"/>
+            </w:rPr>
+            <w:br/>
+          </m:r>
+        </m:oMath>
+        <m:oMath>
+          <m:sSub>
+            <m:sSubPr>
+              <m:ctrlPr>
+                <w:rPr>
+                  <w:rFonts w:ascii="Cambria Math" w:eastAsiaTheme="minorEastAsia" w:hAnsi="Cambria Math"/>
+                  <w:i/>
+                </w:rPr>
+              </m:ctrlPr>
+            </m:sSubPr>
+            <m:e>
+              <m:r>
+                <w:rPr>
+                  <w:rFonts w:ascii="Cambria Math" w:eastAsiaTheme="minorEastAsia" w:hAnsi="Cambria Math"/>
+                </w:rPr>
+                <m:t>a</m:t>
+              </m:r>
+            </m:e>
+            <m:sub>
+              <m:r>
+                <w:rPr>
+                  <w:rFonts w:ascii="Cambria Math" w:eastAsiaTheme="minorEastAsia" w:hAnsi="Cambria Math"/>
+                </w:rPr>
+                <m:t>20</m:t>
+              </m:r>
+            </m:sub>
+          </m:sSub>
+          <m:r>
+            <w:rPr>
+              <w:rFonts w:ascii="Cambria Math" w:eastAsiaTheme="minorEastAsia" w:hAnsi="Cambria Math"/>
+            </w:rPr>
+            <m:t>=1000+200</m:t>
+          </m:r>
+          <m:d>
+            <m:dPr>
+              <m:ctrlPr>
+                <w:rPr>
+                  <w:rFonts w:ascii="Cambria Math" w:eastAsiaTheme="minorEastAsia" w:hAnsi="Cambria Math"/>
+                  <w:i/>
+                </w:rPr>
+              </m:ctrlPr>
+            </m:dPr>
+            <m:e>
+              <m:r>
+                <w:rPr>
+                  <w:rFonts w:ascii="Cambria Math" w:eastAsiaTheme="minorEastAsia" w:hAnsi="Cambria Math"/>
+                </w:rPr>
+                <m:t>19</m:t>
+              </m:r>
+            </m:e>
+          </m:d>
+          <m:r>
+            <w:rPr>
+              <w:rFonts w:ascii="Cambria Math" w:eastAsiaTheme="minorEastAsia" w:hAnsi="Cambria Math"/>
+            </w:rPr>
+            <m:t>=1000+3800</m:t>
+          </m:r>
+          <m:r>
+            <w:rPr>
+              <w:rFonts w:ascii="Cambria Math" w:eastAsiaTheme="minorEastAsia" w:hAnsi="Cambria Math"/>
+            </w:rPr>
+            <w:br/>
+          </m:r>
+        </m:oMath>
+        <m:oMath>
+          <m:sSub>
+            <m:sSubPr>
+              <m:ctrlPr>
+                <w:rPr>
+                  <w:rFonts w:ascii="Cambria Math" w:eastAsiaTheme="minorEastAsia" w:hAnsi="Cambria Math"/>
+                  <w:b/>
+                  <w:bCs/>
+                  <w:i/>
+                </w:rPr>
+              </m:ctrlPr>
+            </m:sSubPr>
+            <m:e>
+              <m:r>
+                <m:rPr>
+                  <m:sty m:val="bi"/>
+                </m:rPr>
+                <w:rPr>
+                  <w:rFonts w:ascii="Cambria Math" w:eastAsiaTheme="minorEastAsia" w:hAnsi="Cambria Math"/>
+                </w:rPr>
+                <m:t>a</m:t>
+              </m:r>
+            </m:e>
+            <m:sub>
+              <m:r>
+                <m:rPr>
+                  <m:sty m:val="bi"/>
+                </m:rPr>
+                <w:rPr>
+                  <w:rFonts w:ascii="Cambria Math" w:eastAsiaTheme="minorEastAsia" w:hAnsi="Cambria Math"/>
+                </w:rPr>
+                <m:t>20</m:t>
+              </m:r>
+            </m:sub>
+          </m:sSub>
+          <m:r>
+            <m:rPr>
+              <m:sty m:val="bi"/>
+            </m:rPr>
+            <w:rPr>
+              <w:rFonts w:ascii="Cambria Math" w:eastAsiaTheme="minorEastAsia" w:hAnsi="Cambria Math"/>
+            </w:rPr>
+            <m:t>=4800</m:t>
+          </m:r>
+          <m:r>
+            <w:rPr>
+              <w:rFonts w:eastAsiaTheme="minorEastAsia"/>
+              <w:b/>
+              <w:bCs/>
+            </w:rPr>
+            <w:br/>
+          </m:r>
+          <m:r>
+            <w:rPr>
+              <w:rFonts w:eastAsiaTheme="minorEastAsia"/>
+            </w:rPr>
+            <w:br/>
+          </m:r>
+        </m:oMath>
+        <m:oMath>
+          <m:sSub>
+            <m:sSubPr>
+              <m:ctrlPr>
+                <w:rPr>
+                  <w:rFonts w:ascii="Cambria Math" w:eastAsiaTheme="minorEastAsia" w:hAnsi="Cambria Math"/>
+                  <w:b/>
+                  <w:bCs/>
+                  <w:i/>
+                </w:rPr>
+              </m:ctrlPr>
+            </m:sSubPr>
+            <m:e>
+              <m:r>
+                <m:rPr>
+                  <m:sty m:val="bi"/>
+                </m:rPr>
+                <w:rPr>
+                  <w:rFonts w:ascii="Cambria Math" w:eastAsiaTheme="minorEastAsia" w:hAnsi="Cambria Math"/>
+                </w:rPr>
+                <m:t>b</m:t>
+              </m:r>
+            </m:e>
+            <m:sub>
+              <m:r>
+                <m:rPr>
+                  <m:sty m:val="bi"/>
+                </m:rPr>
+                <w:rPr>
+                  <w:rFonts w:ascii="Cambria Math" w:eastAsiaTheme="minorEastAsia" w:hAnsi="Cambria Math"/>
+                </w:rPr>
+                <m:t>20</m:t>
+              </m:r>
+            </m:sub>
+          </m:sSub>
+          <m:r>
+            <m:rPr>
+              <m:sty m:val="bi"/>
+            </m:rPr>
+            <w:rPr>
+              <w:rFonts w:ascii="Cambria Math" w:eastAsiaTheme="minorEastAsia" w:hAnsi="Cambria Math"/>
+            </w:rPr>
+            <m:t>=</m:t>
+          </m:r>
+          <m:sSup>
+            <m:sSupPr>
+              <m:ctrlPr>
+                <w:rPr>
+                  <w:rFonts w:ascii="Cambria Math" w:eastAsiaTheme="minorEastAsia" w:hAnsi="Cambria Math"/>
+                  <w:b/>
+                  <w:bCs/>
+                  <w:i/>
+                </w:rPr>
+              </m:ctrlPr>
+            </m:sSupPr>
+            <m:e>
+              <m:r>
+                <m:rPr>
+                  <m:sty m:val="bi"/>
+                </m:rPr>
+                <w:rPr>
+                  <w:rFonts w:ascii="Cambria Math" w:eastAsiaTheme="minorEastAsia" w:hAnsi="Cambria Math"/>
+                </w:rPr>
+                <m:t>2</m:t>
+              </m:r>
+            </m:e>
+            <m:sup>
+              <m:r>
+                <m:rPr>
+                  <m:sty m:val="bi"/>
+                </m:rPr>
+                <w:rPr>
+                  <w:rFonts w:ascii="Cambria Math" w:eastAsiaTheme="minorEastAsia" w:hAnsi="Cambria Math"/>
+                </w:rPr>
+                <m:t>20-1</m:t>
+              </m:r>
+            </m:sup>
+          </m:sSup>
+          <m:r>
+            <m:rPr>
+              <m:sty m:val="bi"/>
+            </m:rPr>
+            <w:rPr>
+              <w:rFonts w:ascii="Cambria Math" w:eastAsiaTheme="minorEastAsia" w:hAnsi="Cambria Math"/>
+            </w:rPr>
+            <m:t xml:space="preserve">= </m:t>
+          </m:r>
+          <m:sSup>
+            <m:sSupPr>
+              <m:ctrlPr>
+                <w:rPr>
+                  <w:rFonts w:ascii="Cambria Math" w:eastAsiaTheme="minorEastAsia" w:hAnsi="Cambria Math"/>
+                  <w:b/>
+                  <w:bCs/>
+                  <w:i/>
+                </w:rPr>
+              </m:ctrlPr>
+            </m:sSupPr>
+            <m:e>
+              <m:r>
+                <m:rPr>
+                  <m:sty m:val="bi"/>
+                </m:rPr>
+                <w:rPr>
+                  <w:rFonts w:ascii="Cambria Math" w:eastAsiaTheme="minorEastAsia" w:hAnsi="Cambria Math"/>
+                </w:rPr>
+                <m:t>2</m:t>
+              </m:r>
+            </m:e>
+            <m:sup>
+              <m:r>
+                <m:rPr>
+                  <m:sty m:val="bi"/>
+                </m:rPr>
+                <w:rPr>
+                  <w:rFonts w:ascii="Cambria Math" w:eastAsiaTheme="minorEastAsia" w:hAnsi="Cambria Math"/>
+                </w:rPr>
+                <m:t>19</m:t>
+              </m:r>
+            </m:sup>
+          </m:sSup>
+          <m:r>
+            <m:rPr>
+              <m:sty m:val="bi"/>
+            </m:rPr>
+            <w:rPr>
+              <w:rFonts w:ascii="Cambria Math" w:eastAsiaTheme="minorEastAsia" w:hAnsi="Cambria Math"/>
+            </w:rPr>
+            <m:t>=524,288</m:t>
+          </m:r>
+          <m:r>
+            <w:rPr>
+              <w:rFonts w:eastAsiaTheme="minorEastAsia"/>
+              <w:b/>
+              <w:bCs/>
+            </w:rPr>
+            <w:br/>
+          </m:r>
+          <m:r>
+            <w:rPr>
+              <w:rFonts w:eastAsiaTheme="minorEastAsia"/>
+              <w:b/>
+              <w:bCs/>
+            </w:rPr>
+            <w:br/>
+          </m:r>
+          <m:sSub>
+            <m:sSubPr>
+              <m:ctrlPr>
+                <w:rPr>
+                  <w:rFonts w:ascii="Cambria Math" w:eastAsiaTheme="minorEastAsia" w:hAnsi="Cambria Math"/>
+                  <w:b/>
+                  <w:bCs/>
+                  <w:i/>
+                </w:rPr>
+              </m:ctrlPr>
+            </m:sSubPr>
+            <m:e>
+              <m:r>
+                <m:rPr>
+                  <m:sty m:val="bi"/>
+                </m:rPr>
+                <w:rPr>
+                  <w:rFonts w:ascii="Cambria Math" w:eastAsiaTheme="minorEastAsia" w:hAnsi="Cambria Math"/>
+                </w:rPr>
+                <m:t>b</m:t>
+              </m:r>
+            </m:e>
+            <m:sub>
+              <m:r>
+                <m:rPr>
+                  <m:sty m:val="bi"/>
+                </m:rPr>
+                <w:rPr>
+                  <w:rFonts w:ascii="Cambria Math" w:eastAsiaTheme="minorEastAsia" w:hAnsi="Cambria Math"/>
+                </w:rPr>
+                <m:t>20</m:t>
+              </m:r>
+            </m:sub>
+          </m:sSub>
+        </m:oMath>
+      </m:oMathPara>
+      <w:r>
+        <w:rPr>
+          <w:rFonts w:eastAsiaTheme="minorEastAsia"/>
+          <w:b/>
+          <w:bCs/>
+        </w:rPr>
+        <w:t xml:space="preserve"> is greater than </w:t>
+      </w:r>
+      <m:oMath>
+        <m:sSub>
+          <m:sSubPr>
+            <m:ctrlPr>
+              <w:rPr>
+                <w:rFonts w:ascii="Cambria Math" w:eastAsiaTheme="minorEastAsia" w:hAnsi="Cambria Math"/>
+                <w:b/>
+                <w:bCs/>
+                <w:i/>
+              </w:rPr>
+            </m:ctrlPr>
+          </m:sSubPr>
+          <m:e>
+            <m:r>
+              <m:rPr>
+                <m:sty m:val="bi"/>
+              </m:rPr>
+              <w:rPr>
+                <w:rFonts w:ascii="Cambria Math" w:eastAsiaTheme="minorEastAsia" w:hAnsi="Cambria Math"/>
+              </w:rPr>
+              <m:t>a</m:t>
+            </m:r>
+          </m:e>
+          <m:sub>
+            <m:r>
+              <m:rPr>
+                <m:sty m:val="bi"/>
+              </m:rPr>
+              <w:rPr>
+                <w:rFonts w:ascii="Cambria Math" w:eastAsiaTheme="minorEastAsia" w:hAnsi="Cambria Math"/>
+              </w:rPr>
+              <m:t>20</m:t>
+            </m:r>
+          </m:sub>
+        </m:sSub>
+      </m:oMath>
+      <w:r>
+        <w:rPr>
+          <w:rFonts w:eastAsiaTheme="minorEastAsia"/>
+          <w:b/>
+          <w:bCs/>
+        </w:rPr>
+        <w:t>.</w:t>
+      </w:r>
+    </w:p>
+    <w:p>
+      <w:pPr>
+        <w:pStyle w:val="ListParagraph"/>
+        <w:rPr>
+          <w:rFonts w:eastAsiaTheme="minorEastAsia"/>
+          <w:b/>
+          <w:bCs/>
+        </w:rPr>
+      </w:pPr>
+    </w:p>
+    <w:p>
+      <w:pPr>
+        <w:pStyle w:val="ListParagraph"/>
+        <w:numPr>
+          <w:ilvl w:val="0"/>
+          <w:numId w:val="79"/>
+        </w:numPr>
+      </w:pPr>
+      <w:r>
+        <w:rPr>
+          <w:rFonts w:eastAsiaTheme="minorEastAsia"/>
+        </w:rPr>
+        <w:t>To find the 100</w:t>
+      </w:r>
+      <w:r>
+        <w:rPr>
+          <w:rFonts w:eastAsiaTheme="minorEastAsia"/>
+          <w:vertAlign w:val="superscript"/>
+        </w:rPr>
+        <w:t>th</w:t>
+      </w:r>
+      <w:r>
+        <w:rPr>
+          <w:rFonts w:eastAsiaTheme="minorEastAsia"/>
+        </w:rPr>
+        <w:t xml:space="preserve"> term</w:t>
+      </w:r>
+      <w:r>
+        <w:t xml:space="preserve"> of the sequence 5, 8, 11, 14, …, would it be faster to use the closed form definition or the recursive definition of the sequence?</w:t>
+      </w:r>
+      <w:r>
+        <w:br/>
+      </w:r>
+      <w:r>
+        <w:br/>
+      </w:r>
+      <w:r>
+        <w:rPr>
+          <w:b/>
+          <w:bCs/>
+        </w:rPr>
+        <w:t>Closed Form:</w:t>
+      </w:r>
+      <w:r>
+        <w:rPr>
+          <w:b/>
+          <w:bCs/>
+        </w:rPr>
+        <w:br/>
+      </w:r>
+      <m:oMathPara>
+        <m:oMath>
+          <m:sSub>
+            <m:sSubPr>
+              <m:ctrlPr>
+                <w:rPr>
+                  <w:rFonts w:ascii="Cambria Math" w:hAnsi="Cambria Math"/>
+                  <w:b/>
+                  <w:bCs/>
+                  <w:i/>
+                </w:rPr>
+              </m:ctrlPr>
+            </m:sSubPr>
+            <m:e>
+              <m:r>
+                <m:rPr>
+                  <m:sty m:val="bi"/>
+                </m:rPr>
+                <w:rPr>
+                  <w:rFonts w:ascii="Cambria Math" w:hAnsi="Cambria Math"/>
+                </w:rPr>
+                <m:t>a</m:t>
+              </m:r>
+            </m:e>
+            <m:sub>
+              <m:r>
+                <m:rPr>
+                  <m:sty m:val="bi"/>
+                </m:rPr>
+                <w:rPr>
+                  <w:rFonts w:ascii="Cambria Math" w:hAnsi="Cambria Math"/>
+                </w:rPr>
+                <m:t>n</m:t>
+              </m:r>
+            </m:sub>
+          </m:sSub>
+          <m:r>
+            <m:rPr>
+              <m:sty m:val="bi"/>
+            </m:rPr>
+            <w:rPr>
+              <w:rFonts w:ascii="Cambria Math" w:hAnsi="Cambria Math"/>
+            </w:rPr>
+            <m:t>=5+3</m:t>
+          </m:r>
+          <m:d>
+            <m:dPr>
+              <m:ctrlPr>
+                <w:rPr>
+                  <w:rFonts w:ascii="Cambria Math" w:hAnsi="Cambria Math"/>
+                  <w:b/>
+                  <w:bCs/>
+                  <w:i/>
+                </w:rPr>
+              </m:ctrlPr>
+            </m:dPr>
+            <m:e>
+              <m:r>
+                <m:rPr>
+                  <m:sty m:val="bi"/>
+                </m:rPr>
+                <w:rPr>
+                  <w:rFonts w:ascii="Cambria Math" w:hAnsi="Cambria Math"/>
+                </w:rPr>
+                <m:t>n-1</m:t>
+              </m:r>
+            </m:e>
+          </m:d>
+          <m:r>
+            <m:rPr>
+              <m:sty m:val="bi"/>
+            </m:rPr>
+            <w:rPr>
+              <w:rFonts w:ascii="Cambria Math" w:hAnsi="Cambria Math"/>
+            </w:rPr>
+            <m:t>=3</m:t>
+          </m:r>
+          <m:r>
+            <m:rPr>
+              <m:sty m:val="bi"/>
+            </m:rPr>
+            <w:rPr>
+              <w:rFonts w:ascii="Cambria Math" w:hAnsi="Cambria Math"/>
+            </w:rPr>
+            <m:t>n-2</m:t>
+          </m:r>
+          <m:r>
+            <w:rPr>
+              <w:rFonts w:eastAsiaTheme="minorEastAsia"/>
+              <w:b/>
+              <w:bCs/>
+            </w:rPr>
+            <w:br/>
+          </m:r>
+          <m:r>
+            <w:rPr>
+              <w:rFonts w:eastAsiaTheme="minorEastAsia"/>
+              <w:b/>
+              <w:bCs/>
+            </w:rPr>
+            <w:br/>
+            <w:t>Recursive Form:</w:t>
+          </m:r>
+          <m:r>
+            <w:rPr>
+              <w:rFonts w:eastAsiaTheme="minorEastAsia"/>
+              <w:b/>
+              <w:bCs/>
+            </w:rPr>
+            <w:br/>
+          </m:r>
+        </m:oMath>
+        <m:oMath>
+          <m:sSub>
+            <m:sSubPr>
+              <m:ctrlPr>
+                <w:rPr>
+                  <w:rFonts w:ascii="Cambria Math" w:hAnsi="Cambria Math"/>
+                  <w:b/>
+                  <w:bCs/>
+                  <w:i/>
+                </w:rPr>
+              </m:ctrlPr>
+            </m:sSubPr>
+            <m:e>
+              <m:r>
+                <m:rPr>
+                  <m:sty m:val="bi"/>
+                </m:rPr>
+                <w:rPr>
+                  <w:rFonts w:ascii="Cambria Math" w:hAnsi="Cambria Math"/>
+                </w:rPr>
+                <m:t>a</m:t>
+              </m:r>
+            </m:e>
+            <m:sub>
+              <m:r>
+                <m:rPr>
+                  <m:sty m:val="bi"/>
+                </m:rPr>
+                <w:rPr>
+                  <w:rFonts w:ascii="Cambria Math" w:hAnsi="Cambria Math"/>
+                </w:rPr>
+                <m:t>1</m:t>
+              </m:r>
+            </m:sub>
+          </m:sSub>
+          <m:r>
+            <m:rPr>
+              <m:sty m:val="bi"/>
+            </m:rPr>
+            <w:rPr>
+              <w:rFonts w:ascii="Cambria Math" w:hAnsi="Cambria Math"/>
+            </w:rPr>
+            <m:t xml:space="preserve">=5; </m:t>
+          </m:r>
+          <m:sSub>
+            <m:sSubPr>
+              <m:ctrlPr>
+                <w:rPr>
+                  <w:rFonts w:ascii="Cambria Math" w:hAnsi="Cambria Math"/>
+                  <w:b/>
+                  <w:bCs/>
+                  <w:i/>
+                </w:rPr>
+              </m:ctrlPr>
+            </m:sSubPr>
+            <m:e>
+              <m:r>
+                <m:rPr>
+                  <m:sty m:val="bi"/>
+                </m:rPr>
+                <w:rPr>
+                  <w:rFonts w:ascii="Cambria Math" w:hAnsi="Cambria Math"/>
+                </w:rPr>
+                <m:t>a</m:t>
+              </m:r>
+            </m:e>
+            <m:sub>
+              <m:r>
+                <m:rPr>
+                  <m:sty m:val="bi"/>
+                </m:rPr>
+                <w:rPr>
+                  <w:rFonts w:ascii="Cambria Math" w:hAnsi="Cambria Math"/>
+                </w:rPr>
+                <m:t>n</m:t>
+              </m:r>
+            </m:sub>
+          </m:sSub>
+          <m:r>
+            <m:rPr>
+              <m:sty m:val="bi"/>
+            </m:rPr>
+            <w:rPr>
+              <w:rFonts w:ascii="Cambria Math" w:hAnsi="Cambria Math"/>
+            </w:rPr>
+            <m:t>=3+</m:t>
+          </m:r>
+          <m:sSub>
+            <m:sSubPr>
+              <m:ctrlPr>
+                <w:rPr>
+                  <w:rFonts w:ascii="Cambria Math" w:hAnsi="Cambria Math"/>
+                  <w:b/>
+                  <w:bCs/>
+                  <w:i/>
+                </w:rPr>
+              </m:ctrlPr>
+            </m:sSubPr>
+            <m:e>
+              <m:r>
+                <m:rPr>
+                  <m:sty m:val="bi"/>
+                </m:rPr>
+                <w:rPr>
+                  <w:rFonts w:ascii="Cambria Math" w:hAnsi="Cambria Math"/>
+                </w:rPr>
+                <m:t>a</m:t>
+              </m:r>
+            </m:e>
+            <m:sub>
+              <m:r>
+                <m:rPr>
+                  <m:sty m:val="bi"/>
+                </m:rPr>
+                <w:rPr>
+                  <w:rFonts w:ascii="Cambria Math" w:hAnsi="Cambria Math"/>
+                </w:rPr>
+                <m:t>n-1</m:t>
+              </m:r>
+            </m:sub>
+          </m:sSub>
+          <m:r>
+            <m:rPr>
+              <m:sty m:val="bi"/>
+            </m:rPr>
+            <w:rPr>
+              <w:rFonts w:ascii="Cambria Math" w:eastAsiaTheme="minorEastAsia" w:hAnsi="Cambria Math"/>
+            </w:rPr>
+            <m:t>, n≥2</m:t>
+          </m:r>
+          <m:r>
+            <w:rPr>
+              <w:rFonts w:eastAsiaTheme="minorEastAsia"/>
+              <w:b/>
+              <w:bCs/>
+            </w:rPr>
+            <w:br/>
+          </m:r>
+          <m:r>
+            <w:rPr>
+              <w:rFonts w:eastAsiaTheme="minorEastAsia"/>
+              <w:b/>
+              <w:bCs/>
+            </w:rPr>
+            <w:br/>
+            <w:t xml:space="preserve">For </w:t>
+          </m:r>
+          <m:sSub>
+            <m:sSubPr>
+              <m:ctrlPr>
+                <w:rPr>
+                  <w:rFonts w:ascii="Cambria Math" w:eastAsiaTheme="minorEastAsia" w:hAnsi="Cambria Math"/>
+                  <w:b/>
+                  <w:bCs/>
+                  <w:i/>
+                </w:rPr>
+              </m:ctrlPr>
+            </m:sSubPr>
+            <m:e>
+              <m:r>
+                <m:rPr>
+                  <m:sty m:val="bi"/>
+                </m:rPr>
+                <w:rPr>
+                  <w:rFonts w:ascii="Cambria Math" w:eastAsiaTheme="minorEastAsia" w:hAnsi="Cambria Math"/>
+                </w:rPr>
+                <m:t>a</m:t>
+              </m:r>
+            </m:e>
+            <m:sub>
+              <m:r>
+                <m:rPr>
+                  <m:sty m:val="bi"/>
+                </m:rPr>
+                <w:rPr>
+                  <w:rFonts w:ascii="Cambria Math" w:eastAsiaTheme="minorEastAsia" w:hAnsi="Cambria Math"/>
+                </w:rPr>
+                <m:t>100</m:t>
+              </m:r>
+            </m:sub>
+          </m:sSub>
+        </m:oMath>
+      </m:oMathPara>
+      <w:r>
+        <w:rPr>
+          <w:rFonts w:eastAsiaTheme="minorEastAsia"/>
+          <w:b/>
+          <w:bCs/>
+        </w:rPr>
+        <w:t xml:space="preserve">, the calculation using the closed form does not require calculating values for </w:t>
+      </w:r>
+      <m:oMath>
+        <m:sSub>
+          <m:sSubPr>
+            <m:ctrlPr>
+              <w:rPr>
+                <w:rFonts w:ascii="Cambria Math" w:hAnsi="Cambria Math"/>
+                <w:b/>
+                <w:bCs/>
+                <w:i/>
+              </w:rPr>
+            </m:ctrlPr>
+          </m:sSubPr>
+          <m:e>
+            <m:r>
+              <m:rPr>
+                <m:sty m:val="bi"/>
+              </m:rPr>
+              <w:rPr>
+                <w:rFonts w:ascii="Cambria Math" w:hAnsi="Cambria Math"/>
+              </w:rPr>
+              <m:t>a</m:t>
+            </m:r>
+          </m:e>
+          <m:sub>
+            <m:r>
+              <m:rPr>
+                <m:sty m:val="bi"/>
+              </m:rPr>
+              <w:rPr>
+                <w:rFonts w:ascii="Cambria Math" w:hAnsi="Cambria Math"/>
+              </w:rPr>
+              <m:t>1</m:t>
+            </m:r>
+          </m:sub>
+        </m:sSub>
+      </m:oMath>
+      <w:r>
+        <w:rPr>
+          <w:rFonts w:eastAsiaTheme="minorEastAsia"/>
+          <w:b/>
+          <w:bCs/>
+        </w:rPr>
+        <w:t xml:space="preserve"> through </w:t>
+      </w:r>
+      <m:oMath>
+        <m:sSub>
+          <m:sSubPr>
+            <m:ctrlPr>
+              <w:rPr>
+                <w:rFonts w:ascii="Cambria Math" w:eastAsiaTheme="minorEastAsia" w:hAnsi="Cambria Math"/>
+                <w:b/>
+                <w:bCs/>
+                <w:i/>
+              </w:rPr>
+            </m:ctrlPr>
+          </m:sSubPr>
+          <m:e>
+            <m:r>
+              <m:rPr>
+                <m:sty m:val="bi"/>
+              </m:rPr>
+              <w:rPr>
+                <w:rFonts w:ascii="Cambria Math" w:eastAsiaTheme="minorEastAsia" w:hAnsi="Cambria Math"/>
+              </w:rPr>
+              <m:t>a</m:t>
+            </m:r>
+          </m:e>
+          <m:sub>
+            <m:r>
+              <m:rPr>
+                <m:sty m:val="bi"/>
+              </m:rPr>
+              <w:rPr>
+                <w:rFonts w:ascii="Cambria Math" w:eastAsiaTheme="minorEastAsia" w:hAnsi="Cambria Math"/>
+              </w:rPr>
+              <m:t>99</m:t>
+            </m:r>
+          </m:sub>
+        </m:sSub>
+      </m:oMath>
+      <w:r>
+        <w:rPr>
+          <w:rFonts w:eastAsiaTheme="minorEastAsia"/>
+          <w:b/>
+          <w:bCs/>
+        </w:rPr>
+        <w:t xml:space="preserve">, but the recursive form does require calculating values for </w:t>
+      </w:r>
+      <w:r>
+        <w:rPr>
+          <w:rFonts w:eastAsiaTheme="minorEastAsia"/>
+          <w:b/>
+          <w:bCs/>
+        </w:rPr>
+        <w:t xml:space="preserve"> </w:t>
+      </w:r>
+      <m:oMath>
+        <m:sSub>
+          <m:sSubPr>
+            <m:ctrlPr>
+              <w:rPr>
+                <w:rFonts w:ascii="Cambria Math" w:hAnsi="Cambria Math"/>
+                <w:b/>
+                <w:bCs/>
+                <w:i/>
+              </w:rPr>
+            </m:ctrlPr>
+          </m:sSubPr>
+          <m:e>
+            <m:r>
+              <m:rPr>
+                <m:sty m:val="bi"/>
+              </m:rPr>
+              <w:rPr>
+                <w:rFonts w:ascii="Cambria Math" w:hAnsi="Cambria Math"/>
+              </w:rPr>
+              <m:t>a</m:t>
+            </m:r>
+          </m:e>
+          <m:sub>
+            <m:r>
+              <m:rPr>
+                <m:sty m:val="bi"/>
+              </m:rPr>
+              <w:rPr>
+                <w:rFonts w:ascii="Cambria Math" w:hAnsi="Cambria Math"/>
+              </w:rPr>
+              <m:t>1</m:t>
+            </m:r>
+          </m:sub>
+        </m:sSub>
+      </m:oMath>
+      <w:r>
+        <w:rPr>
+          <w:rFonts w:eastAsiaTheme="minorEastAsia"/>
+          <w:b/>
+          <w:bCs/>
+        </w:rPr>
+        <w:t xml:space="preserve"> through </w:t>
+      </w:r>
+      <m:oMath>
+        <m:sSub>
+          <m:sSubPr>
+            <m:ctrlPr>
+              <w:rPr>
+                <w:rFonts w:ascii="Cambria Math" w:eastAsiaTheme="minorEastAsia" w:hAnsi="Cambria Math"/>
+                <w:b/>
+                <w:bCs/>
+                <w:i/>
+              </w:rPr>
+            </m:ctrlPr>
+          </m:sSubPr>
+          <m:e>
+            <m:r>
+              <m:rPr>
+                <m:sty m:val="bi"/>
+              </m:rPr>
+              <w:rPr>
+                <w:rFonts w:ascii="Cambria Math" w:eastAsiaTheme="minorEastAsia" w:hAnsi="Cambria Math"/>
+              </w:rPr>
+              <m:t>a</m:t>
+            </m:r>
+          </m:e>
+          <m:sub>
+            <m:r>
+              <m:rPr>
+                <m:sty m:val="bi"/>
+              </m:rPr>
+              <w:rPr>
+                <w:rFonts w:ascii="Cambria Math" w:eastAsiaTheme="minorEastAsia" w:hAnsi="Cambria Math"/>
+              </w:rPr>
+              <m:t>99</m:t>
+            </m:r>
+          </m:sub>
+        </m:sSub>
+      </m:oMath>
+      <w:r>
+        <w:rPr>
+          <w:rFonts w:eastAsiaTheme="minorEastAsia"/>
+          <w:b/>
+          <w:bCs/>
+        </w:rPr>
+        <w:t>, thereby making the recursive form much slower.</w:t>
+      </w:r>
+      <w:r>
+        <w:rPr>
+          <w:b/>
+          <w:bCs/>
+        </w:rPr>
+        <w:br/>
+      </w:r>
     </w:p>
     <w:p/>
     <w:p/>
@@ -7159,6 +9772,97 @@
     </w:lvl>
   </w:abstractNum>
   <w:abstractNum w:abstractNumId="37" w15:restartNumberingAfterBreak="0">
+    <w:nsid w:val="3F81760F"/>
+    <w:multiLevelType w:val="hybridMultilevel"/>
+    <w:tmpl w:val="D1EAB02C"/>
+    <w:lvl w:ilvl="0" w:tplc="25F2357E">
+      <w:start w:val="1"/>
+      <w:numFmt w:val="decimal"/>
+      <w:lvlText w:val="%1."/>
+      <w:lvlJc w:val="left"/>
+      <w:pPr>
+        <w:ind w:left="720" w:hanging="360"/>
+      </w:pPr>
+      <w:rPr>
+        <w:rFonts w:hint="default"/>
+        <w:b w:val="0"/>
+        <w:bCs w:val="0"/>
+      </w:rPr>
+    </w:lvl>
+    <w:lvl w:ilvl="1" w:tplc="04090019" w:tentative="1">
+      <w:start w:val="1"/>
+      <w:numFmt w:val="lowerLetter"/>
+      <w:lvlText w:val="%2."/>
+      <w:lvlJc w:val="left"/>
+      <w:pPr>
+        <w:ind w:left="1440" w:hanging="360"/>
+      </w:pPr>
+    </w:lvl>
+    <w:lvl w:ilvl="2" w:tplc="0409001B" w:tentative="1">
+      <w:start w:val="1"/>
+      <w:numFmt w:val="lowerRoman"/>
+      <w:lvlText w:val="%3."/>
+      <w:lvlJc w:val="right"/>
+      <w:pPr>
+        <w:ind w:left="2160" w:hanging="180"/>
+      </w:pPr>
+    </w:lvl>
+    <w:lvl w:ilvl="3" w:tplc="0409000F" w:tentative="1">
+      <w:start w:val="1"/>
+      <w:numFmt w:val="decimal"/>
+      <w:lvlText w:val="%4."/>
+      <w:lvlJc w:val="left"/>
+      <w:pPr>
+        <w:ind w:left="2880" w:hanging="360"/>
+      </w:pPr>
+    </w:lvl>
+    <w:lvl w:ilvl="4" w:tplc="04090019" w:tentative="1">
+      <w:start w:val="1"/>
+      <w:numFmt w:val="lowerLetter"/>
+      <w:lvlText w:val="%5."/>
+      <w:lvlJc w:val="left"/>
+      <w:pPr>
+        <w:ind w:left="3600" w:hanging="360"/>
+      </w:pPr>
+    </w:lvl>
+    <w:lvl w:ilvl="5" w:tplc="0409001B" w:tentative="1">
+      <w:start w:val="1"/>
+      <w:numFmt w:val="lowerRoman"/>
+      <w:lvlText w:val="%6."/>
+      <w:lvlJc w:val="right"/>
+      <w:pPr>
+        <w:ind w:left="4320" w:hanging="180"/>
+      </w:pPr>
+    </w:lvl>
+    <w:lvl w:ilvl="6" w:tplc="0409000F" w:tentative="1">
+      <w:start w:val="1"/>
+      <w:numFmt w:val="decimal"/>
+      <w:lvlText w:val="%7."/>
+      <w:lvlJc w:val="left"/>
+      <w:pPr>
+        <w:ind w:left="5040" w:hanging="360"/>
+      </w:pPr>
+    </w:lvl>
+    <w:lvl w:ilvl="7" w:tplc="04090019" w:tentative="1">
+      <w:start w:val="1"/>
+      <w:numFmt w:val="lowerLetter"/>
+      <w:lvlText w:val="%8."/>
+      <w:lvlJc w:val="left"/>
+      <w:pPr>
+        <w:ind w:left="5760" w:hanging="360"/>
+      </w:pPr>
+    </w:lvl>
+    <w:lvl w:ilvl="8" w:tplc="0409001B" w:tentative="1">
+      <w:start w:val="1"/>
+      <w:numFmt w:val="lowerRoman"/>
+      <w:lvlText w:val="%9."/>
+      <w:lvlJc w:val="right"/>
+      <w:pPr>
+        <w:ind w:left="6480" w:hanging="180"/>
+      </w:pPr>
+    </w:lvl>
+  </w:abstractNum>
+  <w:abstractNum w:abstractNumId="38" w15:restartNumberingAfterBreak="0">
     <w:nsid w:val="40415072"/>
     <w:multiLevelType w:val="hybridMultilevel"/>
     <w:tmpl w:val="CC2C3296"/>
@@ -7247,7 +9951,7 @@
       </w:pPr>
     </w:lvl>
   </w:abstractNum>
-  <w:abstractNum w:abstractNumId="38" w15:restartNumberingAfterBreak="0">
+  <w:abstractNum w:abstractNumId="39" w15:restartNumberingAfterBreak="0">
     <w:nsid w:val="40E37E7C"/>
     <w:multiLevelType w:val="hybridMultilevel"/>
     <w:tmpl w:val="736C85AE"/>
@@ -7336,7 +10040,7 @@
       </w:pPr>
     </w:lvl>
   </w:abstractNum>
-  <w:abstractNum w:abstractNumId="39" w15:restartNumberingAfterBreak="0">
+  <w:abstractNum w:abstractNumId="40" w15:restartNumberingAfterBreak="0">
     <w:nsid w:val="43F262B9"/>
     <w:multiLevelType w:val="hybridMultilevel"/>
     <w:tmpl w:val="21FC3BAE"/>
@@ -7425,7 +10129,7 @@
       </w:pPr>
     </w:lvl>
   </w:abstractNum>
-  <w:abstractNum w:abstractNumId="40" w15:restartNumberingAfterBreak="0">
+  <w:abstractNum w:abstractNumId="41" w15:restartNumberingAfterBreak="0">
     <w:nsid w:val="44DF63BA"/>
     <w:multiLevelType w:val="hybridMultilevel"/>
     <w:tmpl w:val="1B864EDC"/>
@@ -7514,7 +10218,7 @@
       </w:pPr>
     </w:lvl>
   </w:abstractNum>
-  <w:abstractNum w:abstractNumId="41" w15:restartNumberingAfterBreak="0">
+  <w:abstractNum w:abstractNumId="42" w15:restartNumberingAfterBreak="0">
     <w:nsid w:val="45615CF3"/>
     <w:multiLevelType w:val="hybridMultilevel"/>
     <w:tmpl w:val="86840D6A"/>
@@ -7603,7 +10307,7 @@
       </w:pPr>
     </w:lvl>
   </w:abstractNum>
-  <w:abstractNum w:abstractNumId="42" w15:restartNumberingAfterBreak="0">
+  <w:abstractNum w:abstractNumId="43" w15:restartNumberingAfterBreak="0">
     <w:nsid w:val="46072C9B"/>
     <w:multiLevelType w:val="hybridMultilevel"/>
     <w:tmpl w:val="B57CC4A0"/>
@@ -7692,7 +10396,7 @@
       </w:pPr>
     </w:lvl>
   </w:abstractNum>
-  <w:abstractNum w:abstractNumId="43" w15:restartNumberingAfterBreak="0">
+  <w:abstractNum w:abstractNumId="44" w15:restartNumberingAfterBreak="0">
     <w:nsid w:val="46863DEC"/>
     <w:multiLevelType w:val="hybridMultilevel"/>
     <w:tmpl w:val="FF9C9F36"/>
@@ -7781,7 +10485,7 @@
       </w:pPr>
     </w:lvl>
   </w:abstractNum>
-  <w:abstractNum w:abstractNumId="44" w15:restartNumberingAfterBreak="0">
+  <w:abstractNum w:abstractNumId="45" w15:restartNumberingAfterBreak="0">
     <w:nsid w:val="478C0B0F"/>
     <w:multiLevelType w:val="hybridMultilevel"/>
     <w:tmpl w:val="3D3698E6"/>
@@ -7870,7 +10574,7 @@
       </w:pPr>
     </w:lvl>
   </w:abstractNum>
-  <w:abstractNum w:abstractNumId="45" w15:restartNumberingAfterBreak="0">
+  <w:abstractNum w:abstractNumId="46" w15:restartNumberingAfterBreak="0">
     <w:nsid w:val="481108D8"/>
     <w:multiLevelType w:val="hybridMultilevel"/>
     <w:tmpl w:val="98905628"/>
@@ -7959,7 +10663,7 @@
       </w:pPr>
     </w:lvl>
   </w:abstractNum>
-  <w:abstractNum w:abstractNumId="46" w15:restartNumberingAfterBreak="0">
+  <w:abstractNum w:abstractNumId="47" w15:restartNumberingAfterBreak="0">
     <w:nsid w:val="483431B0"/>
     <w:multiLevelType w:val="hybridMultilevel"/>
     <w:tmpl w:val="93FEEFDA"/>
@@ -8048,7 +10752,7 @@
       </w:pPr>
     </w:lvl>
   </w:abstractNum>
-  <w:abstractNum w:abstractNumId="47" w15:restartNumberingAfterBreak="0">
+  <w:abstractNum w:abstractNumId="48" w15:restartNumberingAfterBreak="0">
     <w:nsid w:val="4A79369C"/>
     <w:multiLevelType w:val="hybridMultilevel"/>
     <w:tmpl w:val="0240989E"/>
@@ -8137,7 +10841,7 @@
       </w:pPr>
     </w:lvl>
   </w:abstractNum>
-  <w:abstractNum w:abstractNumId="48" w15:restartNumberingAfterBreak="0">
+  <w:abstractNum w:abstractNumId="49" w15:restartNumberingAfterBreak="0">
     <w:nsid w:val="4DDC2A89"/>
     <w:multiLevelType w:val="hybridMultilevel"/>
     <w:tmpl w:val="0DE6782E"/>
@@ -8226,7 +10930,7 @@
       </w:pPr>
     </w:lvl>
   </w:abstractNum>
-  <w:abstractNum w:abstractNumId="49" w15:restartNumberingAfterBreak="0">
+  <w:abstractNum w:abstractNumId="50" w15:restartNumberingAfterBreak="0">
     <w:nsid w:val="50603D11"/>
     <w:multiLevelType w:val="hybridMultilevel"/>
     <w:tmpl w:val="5C908BA8"/>
@@ -8315,7 +11019,7 @@
       </w:pPr>
     </w:lvl>
   </w:abstractNum>
-  <w:abstractNum w:abstractNumId="50" w15:restartNumberingAfterBreak="0">
+  <w:abstractNum w:abstractNumId="51" w15:restartNumberingAfterBreak="0">
     <w:nsid w:val="523B67BA"/>
     <w:multiLevelType w:val="hybridMultilevel"/>
     <w:tmpl w:val="E1041966"/>
@@ -8404,7 +11108,7 @@
       </w:pPr>
     </w:lvl>
   </w:abstractNum>
-  <w:abstractNum w:abstractNumId="51" w15:restartNumberingAfterBreak="0">
+  <w:abstractNum w:abstractNumId="52" w15:restartNumberingAfterBreak="0">
     <w:nsid w:val="536A5950"/>
     <w:multiLevelType w:val="hybridMultilevel"/>
     <w:tmpl w:val="C17AFC0A"/>
@@ -8493,7 +11197,7 @@
       </w:pPr>
     </w:lvl>
   </w:abstractNum>
-  <w:abstractNum w:abstractNumId="52" w15:restartNumberingAfterBreak="0">
+  <w:abstractNum w:abstractNumId="53" w15:restartNumberingAfterBreak="0">
     <w:nsid w:val="55393753"/>
     <w:multiLevelType w:val="hybridMultilevel"/>
     <w:tmpl w:val="6C1A97E0"/>
@@ -8582,7 +11286,7 @@
       </w:pPr>
     </w:lvl>
   </w:abstractNum>
-  <w:abstractNum w:abstractNumId="53" w15:restartNumberingAfterBreak="0">
+  <w:abstractNum w:abstractNumId="54" w15:restartNumberingAfterBreak="0">
     <w:nsid w:val="55A6798B"/>
     <w:multiLevelType w:val="multilevel"/>
     <w:tmpl w:val="D35268B0"/>
@@ -8703,7 +11407,7 @@
       </w:rPr>
     </w:lvl>
   </w:abstractNum>
-  <w:abstractNum w:abstractNumId="54" w15:restartNumberingAfterBreak="0">
+  <w:abstractNum w:abstractNumId="55" w15:restartNumberingAfterBreak="0">
     <w:nsid w:val="55E2772E"/>
     <w:multiLevelType w:val="hybridMultilevel"/>
     <w:tmpl w:val="FE9AF276"/>
@@ -8792,7 +11496,7 @@
       </w:pPr>
     </w:lvl>
   </w:abstractNum>
-  <w:abstractNum w:abstractNumId="55" w15:restartNumberingAfterBreak="0">
+  <w:abstractNum w:abstractNumId="56" w15:restartNumberingAfterBreak="0">
     <w:nsid w:val="564567B2"/>
     <w:multiLevelType w:val="hybridMultilevel"/>
     <w:tmpl w:val="B270EE0A"/>
@@ -8881,7 +11585,7 @@
       </w:pPr>
     </w:lvl>
   </w:abstractNum>
-  <w:abstractNum w:abstractNumId="56" w15:restartNumberingAfterBreak="0">
+  <w:abstractNum w:abstractNumId="57" w15:restartNumberingAfterBreak="0">
     <w:nsid w:val="56553BCD"/>
     <w:multiLevelType w:val="hybridMultilevel"/>
     <w:tmpl w:val="AD72932E"/>
@@ -8970,7 +11674,7 @@
       </w:pPr>
     </w:lvl>
   </w:abstractNum>
-  <w:abstractNum w:abstractNumId="57" w15:restartNumberingAfterBreak="0">
+  <w:abstractNum w:abstractNumId="58" w15:restartNumberingAfterBreak="0">
     <w:nsid w:val="56733D65"/>
     <w:multiLevelType w:val="hybridMultilevel"/>
     <w:tmpl w:val="6526CBA6"/>
@@ -9061,7 +11765,7 @@
       </w:pPr>
     </w:lvl>
   </w:abstractNum>
-  <w:abstractNum w:abstractNumId="58" w15:restartNumberingAfterBreak="0">
+  <w:abstractNum w:abstractNumId="59" w15:restartNumberingAfterBreak="0">
     <w:nsid w:val="5C092144"/>
     <w:multiLevelType w:val="hybridMultilevel"/>
     <w:tmpl w:val="DBC4ADF2"/>
@@ -9147,7 +11851,7 @@
       </w:pPr>
     </w:lvl>
   </w:abstractNum>
-  <w:abstractNum w:abstractNumId="59" w15:restartNumberingAfterBreak="0">
+  <w:abstractNum w:abstractNumId="60" w15:restartNumberingAfterBreak="0">
     <w:nsid w:val="5C0A26FD"/>
     <w:multiLevelType w:val="multilevel"/>
     <w:tmpl w:val="BE10F182"/>
@@ -9268,7 +11972,7 @@
       </w:rPr>
     </w:lvl>
   </w:abstractNum>
-  <w:abstractNum w:abstractNumId="60" w15:restartNumberingAfterBreak="0">
+  <w:abstractNum w:abstractNumId="61" w15:restartNumberingAfterBreak="0">
     <w:nsid w:val="5DDC06FB"/>
     <w:multiLevelType w:val="hybridMultilevel"/>
     <w:tmpl w:val="01BCF9B4"/>
@@ -9357,7 +12061,7 @@
       </w:pPr>
     </w:lvl>
   </w:abstractNum>
-  <w:abstractNum w:abstractNumId="61" w15:restartNumberingAfterBreak="0">
+  <w:abstractNum w:abstractNumId="62" w15:restartNumberingAfterBreak="0">
     <w:nsid w:val="61FE06D2"/>
     <w:multiLevelType w:val="hybridMultilevel"/>
     <w:tmpl w:val="DABA9182"/>
@@ -9446,7 +12150,7 @@
       </w:pPr>
     </w:lvl>
   </w:abstractNum>
-  <w:abstractNum w:abstractNumId="62" w15:restartNumberingAfterBreak="0">
+  <w:abstractNum w:abstractNumId="63" w15:restartNumberingAfterBreak="0">
     <w:nsid w:val="657450EF"/>
     <w:multiLevelType w:val="hybridMultilevel"/>
     <w:tmpl w:val="6BB0BD0A"/>
@@ -9535,7 +12239,7 @@
       </w:pPr>
     </w:lvl>
   </w:abstractNum>
-  <w:abstractNum w:abstractNumId="63" w15:restartNumberingAfterBreak="0">
+  <w:abstractNum w:abstractNumId="64" w15:restartNumberingAfterBreak="0">
     <w:nsid w:val="691228FC"/>
     <w:multiLevelType w:val="hybridMultilevel"/>
     <w:tmpl w:val="6BE24058"/>
@@ -9624,7 +12328,7 @@
       </w:pPr>
     </w:lvl>
   </w:abstractNum>
-  <w:abstractNum w:abstractNumId="64" w15:restartNumberingAfterBreak="0">
+  <w:abstractNum w:abstractNumId="65" w15:restartNumberingAfterBreak="0">
     <w:nsid w:val="6DE8237C"/>
     <w:multiLevelType w:val="hybridMultilevel"/>
     <w:tmpl w:val="60285DD8"/>
@@ -9713,7 +12417,7 @@
       </w:pPr>
     </w:lvl>
   </w:abstractNum>
-  <w:abstractNum w:abstractNumId="65" w15:restartNumberingAfterBreak="0">
+  <w:abstractNum w:abstractNumId="66" w15:restartNumberingAfterBreak="0">
     <w:nsid w:val="6F501202"/>
     <w:multiLevelType w:val="hybridMultilevel"/>
     <w:tmpl w:val="BFE682C2"/>
@@ -9802,7 +12506,7 @@
       </w:pPr>
     </w:lvl>
   </w:abstractNum>
-  <w:abstractNum w:abstractNumId="66" w15:restartNumberingAfterBreak="0">
+  <w:abstractNum w:abstractNumId="67" w15:restartNumberingAfterBreak="0">
     <w:nsid w:val="6FAE2998"/>
     <w:multiLevelType w:val="hybridMultilevel"/>
     <w:tmpl w:val="B2920DE6"/>
@@ -9891,7 +12595,7 @@
       </w:pPr>
     </w:lvl>
   </w:abstractNum>
-  <w:abstractNum w:abstractNumId="67" w15:restartNumberingAfterBreak="0">
+  <w:abstractNum w:abstractNumId="68" w15:restartNumberingAfterBreak="0">
     <w:nsid w:val="6FCC4394"/>
     <w:multiLevelType w:val="hybridMultilevel"/>
     <w:tmpl w:val="A4EA3158"/>
@@ -9980,7 +12684,7 @@
       </w:pPr>
     </w:lvl>
   </w:abstractNum>
-  <w:abstractNum w:abstractNumId="68" w15:restartNumberingAfterBreak="0">
+  <w:abstractNum w:abstractNumId="69" w15:restartNumberingAfterBreak="0">
     <w:nsid w:val="71313208"/>
     <w:multiLevelType w:val="hybridMultilevel"/>
     <w:tmpl w:val="2C5C4264"/>
@@ -10069,7 +12773,7 @@
       </w:pPr>
     </w:lvl>
   </w:abstractNum>
-  <w:abstractNum w:abstractNumId="69" w15:restartNumberingAfterBreak="0">
+  <w:abstractNum w:abstractNumId="70" w15:restartNumberingAfterBreak="0">
     <w:nsid w:val="731C57E5"/>
     <w:multiLevelType w:val="multilevel"/>
     <w:tmpl w:val="7B447906"/>
@@ -10190,7 +12894,7 @@
       </w:rPr>
     </w:lvl>
   </w:abstractNum>
-  <w:abstractNum w:abstractNumId="70" w15:restartNumberingAfterBreak="0">
+  <w:abstractNum w:abstractNumId="71" w15:restartNumberingAfterBreak="0">
     <w:nsid w:val="73CA633D"/>
     <w:multiLevelType w:val="hybridMultilevel"/>
     <w:tmpl w:val="B2C6DA1E"/>
@@ -10279,7 +12983,7 @@
       </w:pPr>
     </w:lvl>
   </w:abstractNum>
-  <w:abstractNum w:abstractNumId="71" w15:restartNumberingAfterBreak="0">
+  <w:abstractNum w:abstractNumId="72" w15:restartNumberingAfterBreak="0">
     <w:nsid w:val="77C46980"/>
     <w:multiLevelType w:val="hybridMultilevel"/>
     <w:tmpl w:val="0DE6782E"/>
@@ -10368,7 +13072,7 @@
       </w:pPr>
     </w:lvl>
   </w:abstractNum>
-  <w:abstractNum w:abstractNumId="72" w15:restartNumberingAfterBreak="0">
+  <w:abstractNum w:abstractNumId="73" w15:restartNumberingAfterBreak="0">
     <w:nsid w:val="7A58647C"/>
     <w:multiLevelType w:val="hybridMultilevel"/>
     <w:tmpl w:val="56325508"/>
@@ -10457,7 +13161,7 @@
       </w:pPr>
     </w:lvl>
   </w:abstractNum>
-  <w:abstractNum w:abstractNumId="73" w15:restartNumberingAfterBreak="0">
+  <w:abstractNum w:abstractNumId="74" w15:restartNumberingAfterBreak="0">
     <w:nsid w:val="7A5A1E66"/>
     <w:multiLevelType w:val="hybridMultilevel"/>
     <w:tmpl w:val="7B7842EC"/>
@@ -10546,7 +13250,7 @@
       </w:pPr>
     </w:lvl>
   </w:abstractNum>
-  <w:abstractNum w:abstractNumId="74" w15:restartNumberingAfterBreak="0">
+  <w:abstractNum w:abstractNumId="75" w15:restartNumberingAfterBreak="0">
     <w:nsid w:val="7AE15528"/>
     <w:multiLevelType w:val="hybridMultilevel"/>
     <w:tmpl w:val="F59AAF04"/>
@@ -10637,7 +13341,7 @@
       </w:pPr>
     </w:lvl>
   </w:abstractNum>
-  <w:abstractNum w:abstractNumId="75" w15:restartNumberingAfterBreak="0">
+  <w:abstractNum w:abstractNumId="76" w15:restartNumberingAfterBreak="0">
     <w:nsid w:val="7BE25AC5"/>
     <w:multiLevelType w:val="hybridMultilevel"/>
     <w:tmpl w:val="E1449AE8"/>
@@ -10728,7 +13432,7 @@
       </w:pPr>
     </w:lvl>
   </w:abstractNum>
-  <w:abstractNum w:abstractNumId="76" w15:restartNumberingAfterBreak="0">
+  <w:abstractNum w:abstractNumId="77" w15:restartNumberingAfterBreak="0">
     <w:nsid w:val="7FA05FD2"/>
     <w:multiLevelType w:val="hybridMultilevel"/>
     <w:tmpl w:val="80C81604"/>
@@ -10817,7 +13521,7 @@
       </w:pPr>
     </w:lvl>
   </w:abstractNum>
-  <w:abstractNum w:abstractNumId="77" w15:restartNumberingAfterBreak="0">
+  <w:abstractNum w:abstractNumId="78" w15:restartNumberingAfterBreak="0">
     <w:nsid w:val="7FD60428"/>
     <w:multiLevelType w:val="hybridMultilevel"/>
     <w:tmpl w:val="F47A976E"/>
@@ -10913,7 +13617,7 @@
     <w:abstractNumId w:val="5"/>
   </w:num>
   <w:num w:numId="3" w16cid:durableId="1030951891">
-    <w:abstractNumId w:val="49"/>
+    <w:abstractNumId w:val="50"/>
   </w:num>
   <w:num w:numId="4" w16cid:durableId="281231831">
     <w:abstractNumId w:val="13"/>
@@ -10928,25 +13632,25 @@
     <w:abstractNumId w:val="34"/>
   </w:num>
   <w:num w:numId="8" w16cid:durableId="1757020580">
-    <w:abstractNumId w:val="70"/>
+    <w:abstractNumId w:val="71"/>
   </w:num>
   <w:num w:numId="9" w16cid:durableId="207375291">
-    <w:abstractNumId w:val="71"/>
+    <w:abstractNumId w:val="72"/>
   </w:num>
   <w:num w:numId="10" w16cid:durableId="362873295">
-    <w:abstractNumId w:val="53"/>
+    <w:abstractNumId w:val="54"/>
   </w:num>
   <w:num w:numId="11" w16cid:durableId="11492151">
-    <w:abstractNumId w:val="48"/>
+    <w:abstractNumId w:val="49"/>
   </w:num>
   <w:num w:numId="12" w16cid:durableId="238053451">
-    <w:abstractNumId w:val="51"/>
+    <w:abstractNumId w:val="52"/>
   </w:num>
   <w:num w:numId="13" w16cid:durableId="1262566017">
-    <w:abstractNumId w:val="68"/>
+    <w:abstractNumId w:val="69"/>
   </w:num>
   <w:num w:numId="14" w16cid:durableId="1429232206">
-    <w:abstractNumId w:val="69"/>
+    <w:abstractNumId w:val="70"/>
   </w:num>
   <w:num w:numId="15" w16cid:durableId="267351934">
     <w:abstractNumId w:val="1"/>
@@ -10955,19 +13659,19 @@
     <w:abstractNumId w:val="12"/>
   </w:num>
   <w:num w:numId="17" w16cid:durableId="412161570">
-    <w:abstractNumId w:val="44"/>
+    <w:abstractNumId w:val="45"/>
   </w:num>
   <w:num w:numId="18" w16cid:durableId="307174898">
     <w:abstractNumId w:val="6"/>
   </w:num>
   <w:num w:numId="19" w16cid:durableId="443154894">
-    <w:abstractNumId w:val="50"/>
+    <w:abstractNumId w:val="51"/>
   </w:num>
   <w:num w:numId="20" w16cid:durableId="908228912">
-    <w:abstractNumId w:val="43"/>
+    <w:abstractNumId w:val="44"/>
   </w:num>
   <w:num w:numId="21" w16cid:durableId="973944934">
-    <w:abstractNumId w:val="66"/>
+    <w:abstractNumId w:val="67"/>
   </w:num>
   <w:num w:numId="22" w16cid:durableId="1843469038">
     <w:abstractNumId w:val="21"/>
@@ -10985,22 +13689,22 @@
     <w:abstractNumId w:val="18"/>
   </w:num>
   <w:num w:numId="27" w16cid:durableId="1561329678">
-    <w:abstractNumId w:val="52"/>
+    <w:abstractNumId w:val="53"/>
   </w:num>
   <w:num w:numId="28" w16cid:durableId="754666643">
-    <w:abstractNumId w:val="54"/>
+    <w:abstractNumId w:val="55"/>
   </w:num>
   <w:num w:numId="29" w16cid:durableId="2012100127">
     <w:abstractNumId w:val="17"/>
   </w:num>
   <w:num w:numId="30" w16cid:durableId="548348388">
-    <w:abstractNumId w:val="37"/>
+    <w:abstractNumId w:val="38"/>
   </w:num>
   <w:num w:numId="31" w16cid:durableId="610865096">
-    <w:abstractNumId w:val="64"/>
+    <w:abstractNumId w:val="65"/>
   </w:num>
   <w:num w:numId="32" w16cid:durableId="388038687">
-    <w:abstractNumId w:val="75"/>
+    <w:abstractNumId w:val="76"/>
   </w:num>
   <w:num w:numId="33" w16cid:durableId="1377196231">
     <w:abstractNumId w:val="0"/>
@@ -11009,7 +13713,7 @@
     <w:abstractNumId w:val="36"/>
   </w:num>
   <w:num w:numId="35" w16cid:durableId="722605231">
-    <w:abstractNumId w:val="55"/>
+    <w:abstractNumId w:val="56"/>
   </w:num>
   <w:num w:numId="36" w16cid:durableId="2019193403">
     <w:abstractNumId w:val="7"/>
@@ -11018,25 +13722,25 @@
     <w:abstractNumId w:val="25"/>
   </w:num>
   <w:num w:numId="38" w16cid:durableId="287131812">
-    <w:abstractNumId w:val="63"/>
+    <w:abstractNumId w:val="64"/>
   </w:num>
   <w:num w:numId="39" w16cid:durableId="486675214">
     <w:abstractNumId w:val="29"/>
   </w:num>
   <w:num w:numId="40" w16cid:durableId="758983635">
-    <w:abstractNumId w:val="40"/>
+    <w:abstractNumId w:val="41"/>
   </w:num>
   <w:num w:numId="41" w16cid:durableId="2047174361">
     <w:abstractNumId w:val="4"/>
   </w:num>
   <w:num w:numId="42" w16cid:durableId="1817334301">
-    <w:abstractNumId w:val="65"/>
+    <w:abstractNumId w:val="66"/>
   </w:num>
   <w:num w:numId="43" w16cid:durableId="1668090424">
-    <w:abstractNumId w:val="72"/>
+    <w:abstractNumId w:val="73"/>
   </w:num>
   <w:num w:numId="44" w16cid:durableId="709187225">
-    <w:abstractNumId w:val="73"/>
+    <w:abstractNumId w:val="74"/>
   </w:num>
   <w:num w:numId="45" w16cid:durableId="989359468">
     <w:abstractNumId w:val="8"/>
@@ -11045,16 +13749,16 @@
     <w:abstractNumId w:val="32"/>
   </w:num>
   <w:num w:numId="47" w16cid:durableId="1318144960">
-    <w:abstractNumId w:val="58"/>
+    <w:abstractNumId w:val="59"/>
   </w:num>
   <w:num w:numId="48" w16cid:durableId="1772429788">
-    <w:abstractNumId w:val="76"/>
+    <w:abstractNumId w:val="77"/>
   </w:num>
   <w:num w:numId="49" w16cid:durableId="1065032300">
-    <w:abstractNumId w:val="67"/>
+    <w:abstractNumId w:val="68"/>
   </w:num>
   <w:num w:numId="50" w16cid:durableId="2073040766">
-    <w:abstractNumId w:val="61"/>
+    <w:abstractNumId w:val="62"/>
   </w:num>
   <w:num w:numId="51" w16cid:durableId="107629475">
     <w:abstractNumId w:val="15"/>
@@ -11063,19 +13767,19 @@
     <w:abstractNumId w:val="26"/>
   </w:num>
   <w:num w:numId="53" w16cid:durableId="366107234">
-    <w:abstractNumId w:val="57"/>
+    <w:abstractNumId w:val="58"/>
   </w:num>
   <w:num w:numId="54" w16cid:durableId="2008557514">
     <w:abstractNumId w:val="28"/>
   </w:num>
   <w:num w:numId="55" w16cid:durableId="489564120">
-    <w:abstractNumId w:val="38"/>
+    <w:abstractNumId w:val="39"/>
   </w:num>
   <w:num w:numId="56" w16cid:durableId="406540941">
-    <w:abstractNumId w:val="62"/>
+    <w:abstractNumId w:val="63"/>
   </w:num>
   <w:num w:numId="57" w16cid:durableId="2096514699">
-    <w:abstractNumId w:val="39"/>
+    <w:abstractNumId w:val="40"/>
   </w:num>
   <w:num w:numId="58" w16cid:durableId="719479255">
     <w:abstractNumId w:val="31"/>
@@ -11084,19 +13788,19 @@
     <w:abstractNumId w:val="19"/>
   </w:num>
   <w:num w:numId="60" w16cid:durableId="796217350">
-    <w:abstractNumId w:val="45"/>
+    <w:abstractNumId w:val="46"/>
   </w:num>
   <w:num w:numId="61" w16cid:durableId="1916433285">
-    <w:abstractNumId w:val="47"/>
+    <w:abstractNumId w:val="48"/>
   </w:num>
   <w:num w:numId="62" w16cid:durableId="2117752793">
     <w:abstractNumId w:val="24"/>
   </w:num>
   <w:num w:numId="63" w16cid:durableId="1769034205">
-    <w:abstractNumId w:val="41"/>
+    <w:abstractNumId w:val="42"/>
   </w:num>
   <w:num w:numId="64" w16cid:durableId="1550148622">
-    <w:abstractNumId w:val="46"/>
+    <w:abstractNumId w:val="47"/>
   </w:num>
   <w:num w:numId="65" w16cid:durableId="376011792">
     <w:abstractNumId w:val="27"/>
@@ -11105,16 +13809,16 @@
     <w:abstractNumId w:val="33"/>
   </w:num>
   <w:num w:numId="67" w16cid:durableId="1756247649">
-    <w:abstractNumId w:val="59"/>
+    <w:abstractNumId w:val="60"/>
   </w:num>
   <w:num w:numId="68" w16cid:durableId="2115857085">
     <w:abstractNumId w:val="23"/>
   </w:num>
   <w:num w:numId="69" w16cid:durableId="2003463187">
-    <w:abstractNumId w:val="56"/>
+    <w:abstractNumId w:val="57"/>
   </w:num>
   <w:num w:numId="70" w16cid:durableId="1756856131">
-    <w:abstractNumId w:val="60"/>
+    <w:abstractNumId w:val="61"/>
   </w:num>
   <w:num w:numId="71" w16cid:durableId="1708799866">
     <w:abstractNumId w:val="20"/>
@@ -11123,13 +13827,13 @@
     <w:abstractNumId w:val="11"/>
   </w:num>
   <w:num w:numId="73" w16cid:durableId="209608502">
-    <w:abstractNumId w:val="42"/>
+    <w:abstractNumId w:val="43"/>
   </w:num>
   <w:num w:numId="74" w16cid:durableId="1133325184">
     <w:abstractNumId w:val="14"/>
   </w:num>
   <w:num w:numId="75" w16cid:durableId="825046445">
-    <w:abstractNumId w:val="77"/>
+    <w:abstractNumId w:val="78"/>
   </w:num>
   <w:num w:numId="76" w16cid:durableId="713818408">
     <w:abstractNumId w:val="22"/>
@@ -11138,7 +13842,10 @@
     <w:abstractNumId w:val="2"/>
   </w:num>
   <w:num w:numId="78" w16cid:durableId="724328861">
-    <w:abstractNumId w:val="74"/>
+    <w:abstractNumId w:val="75"/>
+  </w:num>
+  <w:num w:numId="79" w16cid:durableId="122310159">
+    <w:abstractNumId w:val="37"/>
   </w:num>
   <w:numIdMacAtCleanup w:val="6"/>
 </w:numbering>

</xml_diff>